<commit_message>
Document updated with listig proposed queries
</commit_message>
<xml_diff>
--- a/AdvancedDatabasesAssesment.docx
+++ b/AdvancedDatabasesAssesment.docx
@@ -12,6 +12,7 @@
       <w:r>
         <w:rPr>
           <w:rFonts w:ascii="Albert Sans" w:hAnsi="Albert Sans"/>
+          <w:noProof/>
         </w:rPr>
         <w:drawing>
           <wp:inline distT="0" distB="0" distL="0" distR="0" wp14:anchorId="710B8CE1" wp14:editId="07F58037">
@@ -641,6 +642,7 @@
             <w:r>
               <w:rPr>
                 <w:rFonts w:ascii="Albert Sans" w:hAnsi="Albert Sans"/>
+                <w:noProof/>
               </w:rPr>
               <w:drawing>
                 <wp:inline distT="0" distB="0" distL="0" distR="0" wp14:anchorId="151C0786" wp14:editId="5763A16A">
@@ -1151,7 +1153,19 @@
         <w:rPr>
           <w:rFonts w:cstheme="minorHAnsi"/>
         </w:rPr>
-        <w:t xml:space="preserve"> to manage information on: customers, orders, available products, suppliers, returns, location of product image files, comments and ratings.</w:t>
+        <w:t xml:space="preserve"> to manage information </w:t>
+      </w:r>
+      <w:r>
+        <w:rPr>
+          <w:rFonts w:cstheme="minorHAnsi"/>
+        </w:rPr>
+        <w:t>on</w:t>
+      </w:r>
+      <w:r>
+        <w:rPr>
+          <w:rFonts w:cstheme="minorHAnsi"/>
+        </w:rPr>
+        <w:t xml:space="preserve"> customers, orders, available products, suppliers, returns, location of product image files, comments and ratings.</w:t>
       </w:r>
     </w:p>
     <w:p>
@@ -1267,6 +1281,9 @@
     </w:p>
     <w:p>
       <w:r>
+        <w:rPr>
+          <w:noProof/>
+        </w:rPr>
         <w:lastRenderedPageBreak/>
         <w:drawing>
           <wp:inline distT="0" distB="0" distL="0" distR="0" wp14:anchorId="0DA7B76E" wp14:editId="404A0570">
@@ -1371,7 +1388,23 @@
         </w:numPr>
       </w:pPr>
       <w:r>
-        <w:t>All names of tables and columns must be written using snake case naming convention, i.e. using the underscore (‘_’) as separator. E.g.: returned_item,  last_login.</w:t>
+        <w:t xml:space="preserve">All names of tables and columns must be written using snake case naming convention, i.e. using the underscore (‘_’) as separator. E.g.: </w:t>
+      </w:r>
+      <w:proofErr w:type="spellStart"/>
+      <w:r>
+        <w:t>returned_item</w:t>
+      </w:r>
+      <w:proofErr w:type="spellEnd"/>
+      <w:r>
+        <w:t xml:space="preserve">,  </w:t>
+      </w:r>
+      <w:proofErr w:type="spellStart"/>
+      <w:r>
+        <w:t>last_login</w:t>
+      </w:r>
+      <w:proofErr w:type="spellEnd"/>
+      <w:r>
+        <w:t>.</w:t>
       </w:r>
     </w:p>
     <w:p>
@@ -1492,6 +1525,7 @@
       <w:r>
         <w:t xml:space="preserve">or </w:t>
       </w:r>
+      <w:proofErr w:type="spellStart"/>
       <w:r>
         <w:rPr>
           <w:i/>
@@ -1499,6 +1533,7 @@
         </w:rPr>
         <w:t>DELIvered</w:t>
       </w:r>
+      <w:proofErr w:type="spellEnd"/>
       <w:r>
         <w:t xml:space="preserve"> ) </w:t>
       </w:r>
@@ -1519,8 +1554,13 @@
         </w:rPr>
         <w:t xml:space="preserve"> (</w:t>
       </w:r>
-      <w:r>
-        <w:t>a.k.a  domain tables, configuration tables, dictionary tables</w:t>
+      <w:proofErr w:type="spellStart"/>
+      <w:r>
+        <w:t>a.k.a</w:t>
+      </w:r>
+      <w:proofErr w:type="spellEnd"/>
+      <w:r>
+        <w:t xml:space="preserve">  domain tables, configuration tables, dictionary tables</w:t>
       </w:r>
       <w:r>
         <w:rPr>
@@ -1962,6 +2002,7 @@
                 <w:iCs/>
               </w:rPr>
             </w:pPr>
+            <w:proofErr w:type="spellStart"/>
             <w:r>
               <w:rPr>
                 <w:i/>
@@ -1969,6 +2010,7 @@
               </w:rPr>
               <w:t>product_category</w:t>
             </w:r>
+            <w:proofErr w:type="spellEnd"/>
           </w:p>
         </w:tc>
         <w:tc>
@@ -2010,6 +2052,7 @@
                 <w:iCs/>
               </w:rPr>
             </w:pPr>
+            <w:proofErr w:type="spellStart"/>
             <w:r>
               <w:rPr>
                 <w:i/>
@@ -2018,6 +2061,7 @@
               <w:lastRenderedPageBreak/>
               <w:t>product_image</w:t>
             </w:r>
+            <w:proofErr w:type="spellEnd"/>
           </w:p>
         </w:tc>
         <w:tc>
@@ -2110,24 +2154,33 @@
             <w:tcW w:w="2773" w:type="dxa"/>
           </w:tcPr>
           <w:p>
+            <w:proofErr w:type="spellStart"/>
             <w:r>
               <w:rPr>
                 <w:i/>
                 <w:iCs/>
               </w:rPr>
-              <w:t>Order_status:</w:t>
-            </w:r>
-            <w:r>
-              <w:t xml:space="preserve"> the possible statuses that an order can have since it is started until is finished.</w:t>
-            </w:r>
-          </w:p>
-          <w:p/>
-          <w:p>
+              <w:t>Order_status</w:t>
+            </w:r>
+            <w:proofErr w:type="spellEnd"/>
             <w:r>
               <w:rPr>
                 <w:i/>
                 <w:iCs/>
               </w:rPr>
+              <w:t>:</w:t>
+            </w:r>
+            <w:r>
+              <w:t xml:space="preserve"> the possible statuses that an order can have since it is started until is finished.</w:t>
+            </w:r>
+          </w:p>
+          <w:p/>
+          <w:p>
+            <w:r>
+              <w:rPr>
+                <w:i/>
+                <w:iCs/>
+              </w:rPr>
               <w:t>Customer</w:t>
             </w:r>
             <w:r>
@@ -2148,6 +2201,7 @@
                 <w:iCs/>
               </w:rPr>
             </w:pPr>
+            <w:proofErr w:type="spellStart"/>
             <w:r>
               <w:rPr>
                 <w:i/>
@@ -2155,6 +2209,7 @@
               </w:rPr>
               <w:t>order_status</w:t>
             </w:r>
+            <w:proofErr w:type="spellEnd"/>
           </w:p>
         </w:tc>
         <w:tc>
@@ -2202,6 +2257,7 @@
                 <w:iCs/>
               </w:rPr>
             </w:pPr>
+            <w:proofErr w:type="spellStart"/>
             <w:r>
               <w:rPr>
                 <w:i/>
@@ -2209,6 +2265,7 @@
               </w:rPr>
               <w:t>items_by_order</w:t>
             </w:r>
+            <w:proofErr w:type="spellEnd"/>
           </w:p>
         </w:tc>
         <w:tc>
@@ -2260,6 +2317,7 @@
                 <w:iCs/>
               </w:rPr>
             </w:pPr>
+            <w:proofErr w:type="spellStart"/>
             <w:r>
               <w:rPr>
                 <w:i/>
@@ -2267,6 +2325,7 @@
               </w:rPr>
               <w:t>returned_item</w:t>
             </w:r>
+            <w:proofErr w:type="spellEnd"/>
           </w:p>
         </w:tc>
         <w:tc>
@@ -2304,19 +2363,13 @@
           </w:tcPr>
           <w:p>
             <w:r>
-              <w:t xml:space="preserve">Order: </w:t>
-            </w:r>
-            <w:r>
-              <w:t>The associated order</w:t>
+              <w:t>Order: The associated order</w:t>
             </w:r>
           </w:p>
           <w:p/>
           <w:p>
             <w:r>
-              <w:t>Product:</w:t>
-            </w:r>
-            <w:r>
-              <w:t xml:space="preserve"> the returned products.</w:t>
+              <w:t>Product: the returned products.</w:t>
             </w:r>
           </w:p>
         </w:tc>
@@ -2384,6 +2437,1732 @@
       </w:tr>
     </w:tbl>
     <w:p/>
+    <w:p/>
+    <w:p>
+      <w:pPr>
+        <w:pStyle w:val="Heading1"/>
+      </w:pPr>
+      <w:r>
+        <w:t>Database Data</w:t>
+      </w:r>
+    </w:p>
+    <w:p/>
+    <w:p>
+      <w:pPr>
+        <w:autoSpaceDE w:val="0"/>
+        <w:autoSpaceDN w:val="0"/>
+        <w:adjustRightInd w:val="0"/>
+        <w:spacing w:after="0" w:line="240" w:lineRule="auto"/>
+        <w:rPr>
+          <w:rFonts w:ascii="Consolas" w:hAnsi="Consolas" w:cs="Courier New"/>
+          <w:color w:val="808000"/>
+          <w:sz w:val="20"/>
+          <w:szCs w:val="20"/>
+          <w:lang w:val="en-US"/>
+        </w:rPr>
+      </w:pPr>
+      <w:r>
+        <w:rPr>
+          <w:rFonts w:ascii="Consolas" w:hAnsi="Consolas" w:cs="Courier New"/>
+          <w:b/>
+          <w:bCs/>
+          <w:color w:val="0000FF"/>
+          <w:sz w:val="20"/>
+          <w:szCs w:val="20"/>
+          <w:lang w:val="en-US"/>
+        </w:rPr>
+        <w:t>SELECT</w:t>
+      </w:r>
+      <w:r>
+        <w:rPr>
+          <w:rFonts w:ascii="Consolas" w:hAnsi="Consolas" w:cs="Courier New"/>
+          <w:color w:val="000000"/>
+          <w:sz w:val="20"/>
+          <w:szCs w:val="20"/>
+          <w:lang w:val="en-US"/>
+        </w:rPr>
+        <w:t xml:space="preserve"> </w:t>
+      </w:r>
+      <w:r>
+        <w:rPr>
+          <w:rFonts w:ascii="Consolas" w:hAnsi="Consolas" w:cs="Courier New"/>
+          <w:color w:val="0000FF"/>
+          <w:sz w:val="20"/>
+          <w:szCs w:val="20"/>
+          <w:lang w:val="en-US"/>
+        </w:rPr>
+        <w:t>*</w:t>
+      </w:r>
+      <w:r>
+        <w:rPr>
+          <w:rFonts w:ascii="Consolas" w:hAnsi="Consolas" w:cs="Courier New"/>
+          <w:color w:val="000000"/>
+          <w:sz w:val="20"/>
+          <w:szCs w:val="20"/>
+          <w:lang w:val="en-US"/>
+        </w:rPr>
+        <w:t xml:space="preserve"> </w:t>
+      </w:r>
+      <w:r>
+        <w:rPr>
+          <w:rFonts w:ascii="Consolas" w:hAnsi="Consolas" w:cs="Courier New"/>
+          <w:b/>
+          <w:bCs/>
+          <w:color w:val="0000FF"/>
+          <w:sz w:val="20"/>
+          <w:szCs w:val="20"/>
+          <w:lang w:val="en-US"/>
+        </w:rPr>
+        <w:t>FROM</w:t>
+      </w:r>
+      <w:r>
+        <w:rPr>
+          <w:rFonts w:ascii="Consolas" w:hAnsi="Consolas" w:cs="Courier New"/>
+          <w:color w:val="000000"/>
+          <w:sz w:val="20"/>
+          <w:szCs w:val="20"/>
+          <w:lang w:val="en-US"/>
+        </w:rPr>
+        <w:t xml:space="preserve"> </w:t>
+      </w:r>
+      <w:r>
+        <w:rPr>
+          <w:rFonts w:ascii="Consolas" w:hAnsi="Consolas" w:cs="Courier New"/>
+          <w:color w:val="FF00FF"/>
+          <w:sz w:val="20"/>
+          <w:szCs w:val="20"/>
+          <w:lang w:val="en-US"/>
+        </w:rPr>
+        <w:t>product</w:t>
+      </w:r>
+      <w:r>
+        <w:rPr>
+          <w:rFonts w:ascii="Consolas" w:hAnsi="Consolas" w:cs="Courier New"/>
+          <w:color w:val="000000"/>
+          <w:sz w:val="20"/>
+          <w:szCs w:val="20"/>
+          <w:lang w:val="en-US"/>
+        </w:rPr>
+        <w:t xml:space="preserve"> </w:t>
+      </w:r>
+      <w:r>
+        <w:rPr>
+          <w:rFonts w:ascii="Consolas" w:hAnsi="Consolas" w:cs="Courier New"/>
+          <w:color w:val="808000"/>
+          <w:sz w:val="20"/>
+          <w:szCs w:val="20"/>
+          <w:lang w:val="en-US"/>
+        </w:rPr>
+        <w:t>p</w:t>
+      </w:r>
+    </w:p>
+    <w:p>
+      <w:r>
+        <w:rPr>
+          <w:noProof/>
+        </w:rPr>
+        <w:drawing>
+          <wp:inline distT="0" distB="0" distL="0" distR="0" wp14:anchorId="181178C2" wp14:editId="536AACCB">
+            <wp:extent cx="5943600" cy="2145030"/>
+            <wp:effectExtent l="0" t="0" r="0" b="7620"/>
+            <wp:docPr id="1973547320" name="Picture 1" descr="A screenshot of a computer&#10;&#10;Description automatically generated"/>
+            <wp:cNvGraphicFramePr>
+              <a:graphicFrameLocks xmlns:a="http://schemas.openxmlformats.org/drawingml/2006/main" noChangeAspect="1"/>
+            </wp:cNvGraphicFramePr>
+            <a:graphic xmlns:a="http://schemas.openxmlformats.org/drawingml/2006/main">
+              <a:graphicData uri="http://schemas.openxmlformats.org/drawingml/2006/picture">
+                <pic:pic xmlns:pic="http://schemas.openxmlformats.org/drawingml/2006/picture">
+                  <pic:nvPicPr>
+                    <pic:cNvPr id="1973547320" name="Picture 1" descr="A screenshot of a computer&#10;&#10;Description automatically generated"/>
+                    <pic:cNvPicPr/>
+                  </pic:nvPicPr>
+                  <pic:blipFill>
+                    <a:blip r:embed="rId11"/>
+                    <a:stretch>
+                      <a:fillRect/>
+                    </a:stretch>
+                  </pic:blipFill>
+                  <pic:spPr>
+                    <a:xfrm>
+                      <a:off x="0" y="0"/>
+                      <a:ext cx="5943600" cy="2145030"/>
+                    </a:xfrm>
+                    <a:prstGeom prst="rect">
+                      <a:avLst/>
+                    </a:prstGeom>
+                  </pic:spPr>
+                </pic:pic>
+              </a:graphicData>
+            </a:graphic>
+          </wp:inline>
+        </w:drawing>
+      </w:r>
+    </w:p>
+    <w:p/>
+    <w:p/>
+    <w:p>
+      <w:pPr>
+        <w:autoSpaceDE w:val="0"/>
+        <w:autoSpaceDN w:val="0"/>
+        <w:adjustRightInd w:val="0"/>
+        <w:spacing w:after="0" w:line="240" w:lineRule="auto"/>
+        <w:rPr>
+          <w:rFonts w:ascii="Consolas" w:hAnsi="Consolas" w:cs="Courier New"/>
+          <w:color w:val="808000"/>
+          <w:sz w:val="20"/>
+          <w:szCs w:val="20"/>
+          <w:lang w:val="en-US"/>
+        </w:rPr>
+      </w:pPr>
+      <w:r>
+        <w:rPr>
+          <w:rFonts w:ascii="Consolas" w:hAnsi="Consolas" w:cs="Courier New"/>
+          <w:b/>
+          <w:bCs/>
+          <w:color w:val="0000FF"/>
+          <w:sz w:val="20"/>
+          <w:szCs w:val="20"/>
+          <w:lang w:val="en-US"/>
+        </w:rPr>
+        <w:lastRenderedPageBreak/>
+        <w:t>SELECT</w:t>
+      </w:r>
+      <w:r>
+        <w:rPr>
+          <w:rFonts w:ascii="Consolas" w:hAnsi="Consolas" w:cs="Courier New"/>
+          <w:color w:val="000000"/>
+          <w:sz w:val="20"/>
+          <w:szCs w:val="20"/>
+          <w:lang w:val="en-US"/>
+        </w:rPr>
+        <w:t xml:space="preserve"> </w:t>
+      </w:r>
+      <w:r>
+        <w:rPr>
+          <w:rFonts w:ascii="Consolas" w:hAnsi="Consolas" w:cs="Courier New"/>
+          <w:color w:val="0000FF"/>
+          <w:sz w:val="20"/>
+          <w:szCs w:val="20"/>
+          <w:lang w:val="en-US"/>
+        </w:rPr>
+        <w:t>*</w:t>
+      </w:r>
+      <w:r>
+        <w:rPr>
+          <w:rFonts w:ascii="Consolas" w:hAnsi="Consolas" w:cs="Courier New"/>
+          <w:color w:val="000000"/>
+          <w:sz w:val="20"/>
+          <w:szCs w:val="20"/>
+          <w:lang w:val="en-US"/>
+        </w:rPr>
+        <w:t xml:space="preserve"> </w:t>
+      </w:r>
+      <w:r>
+        <w:rPr>
+          <w:rFonts w:ascii="Consolas" w:hAnsi="Consolas" w:cs="Courier New"/>
+          <w:b/>
+          <w:bCs/>
+          <w:color w:val="0000FF"/>
+          <w:sz w:val="20"/>
+          <w:szCs w:val="20"/>
+          <w:lang w:val="en-US"/>
+        </w:rPr>
+        <w:t>FROM</w:t>
+      </w:r>
+      <w:r>
+        <w:rPr>
+          <w:rFonts w:ascii="Consolas" w:hAnsi="Consolas" w:cs="Courier New"/>
+          <w:color w:val="000000"/>
+          <w:sz w:val="20"/>
+          <w:szCs w:val="20"/>
+          <w:lang w:val="en-US"/>
+        </w:rPr>
+        <w:t xml:space="preserve"> </w:t>
+      </w:r>
+      <w:r>
+        <w:rPr>
+          <w:rFonts w:ascii="Consolas" w:hAnsi="Consolas" w:cs="Courier New"/>
+          <w:color w:val="FF00FF"/>
+          <w:sz w:val="20"/>
+          <w:szCs w:val="20"/>
+          <w:lang w:val="en-US"/>
+        </w:rPr>
+        <w:t>supplier</w:t>
+      </w:r>
+      <w:r>
+        <w:rPr>
+          <w:rFonts w:ascii="Consolas" w:hAnsi="Consolas" w:cs="Courier New"/>
+          <w:color w:val="000000"/>
+          <w:sz w:val="20"/>
+          <w:szCs w:val="20"/>
+          <w:lang w:val="en-US"/>
+        </w:rPr>
+        <w:t xml:space="preserve"> </w:t>
+      </w:r>
+      <w:r>
+        <w:rPr>
+          <w:rFonts w:ascii="Consolas" w:hAnsi="Consolas" w:cs="Courier New"/>
+          <w:color w:val="808000"/>
+          <w:sz w:val="20"/>
+          <w:szCs w:val="20"/>
+          <w:lang w:val="en-US"/>
+        </w:rPr>
+        <w:t>s</w:t>
+      </w:r>
+    </w:p>
+    <w:p>
+      <w:r>
+        <w:rPr>
+          <w:noProof/>
+        </w:rPr>
+        <w:drawing>
+          <wp:inline distT="0" distB="0" distL="0" distR="0" wp14:anchorId="474866F7" wp14:editId="03666CE6">
+            <wp:extent cx="5943600" cy="2103755"/>
+            <wp:effectExtent l="0" t="0" r="0" b="0"/>
+            <wp:docPr id="1663352332" name="Picture 1" descr="A screenshot of a computer&#10;&#10;Description automatically generated"/>
+            <wp:cNvGraphicFramePr>
+              <a:graphicFrameLocks xmlns:a="http://schemas.openxmlformats.org/drawingml/2006/main" noChangeAspect="1"/>
+            </wp:cNvGraphicFramePr>
+            <a:graphic xmlns:a="http://schemas.openxmlformats.org/drawingml/2006/main">
+              <a:graphicData uri="http://schemas.openxmlformats.org/drawingml/2006/picture">
+                <pic:pic xmlns:pic="http://schemas.openxmlformats.org/drawingml/2006/picture">
+                  <pic:nvPicPr>
+                    <pic:cNvPr id="1663352332" name="Picture 1" descr="A screenshot of a computer&#10;&#10;Description automatically generated"/>
+                    <pic:cNvPicPr/>
+                  </pic:nvPicPr>
+                  <pic:blipFill>
+                    <a:blip r:embed="rId12"/>
+                    <a:stretch>
+                      <a:fillRect/>
+                    </a:stretch>
+                  </pic:blipFill>
+                  <pic:spPr>
+                    <a:xfrm>
+                      <a:off x="0" y="0"/>
+                      <a:ext cx="5943600" cy="2103755"/>
+                    </a:xfrm>
+                    <a:prstGeom prst="rect">
+                      <a:avLst/>
+                    </a:prstGeom>
+                  </pic:spPr>
+                </pic:pic>
+              </a:graphicData>
+            </a:graphic>
+          </wp:inline>
+        </w:drawing>
+      </w:r>
+    </w:p>
+    <w:p>
+      <w:pPr>
+        <w:autoSpaceDE w:val="0"/>
+        <w:autoSpaceDN w:val="0"/>
+        <w:adjustRightInd w:val="0"/>
+        <w:spacing w:after="0" w:line="240" w:lineRule="auto"/>
+        <w:rPr>
+          <w:rFonts w:ascii="Consolas" w:hAnsi="Consolas" w:cs="Courier New"/>
+          <w:color w:val="808000"/>
+          <w:sz w:val="20"/>
+          <w:szCs w:val="20"/>
+          <w:lang w:val="en-US"/>
+        </w:rPr>
+      </w:pPr>
+      <w:r>
+        <w:rPr>
+          <w:rFonts w:ascii="Consolas" w:hAnsi="Consolas" w:cs="Courier New"/>
+          <w:b/>
+          <w:bCs/>
+          <w:color w:val="0000FF"/>
+          <w:sz w:val="20"/>
+          <w:szCs w:val="20"/>
+          <w:lang w:val="en-US"/>
+        </w:rPr>
+        <w:t>SELECT</w:t>
+      </w:r>
+      <w:r>
+        <w:rPr>
+          <w:rFonts w:ascii="Consolas" w:hAnsi="Consolas" w:cs="Courier New"/>
+          <w:color w:val="000000"/>
+          <w:sz w:val="20"/>
+          <w:szCs w:val="20"/>
+          <w:lang w:val="en-US"/>
+        </w:rPr>
+        <w:t xml:space="preserve"> </w:t>
+      </w:r>
+      <w:r>
+        <w:rPr>
+          <w:rFonts w:ascii="Consolas" w:hAnsi="Consolas" w:cs="Courier New"/>
+          <w:color w:val="0000FF"/>
+          <w:sz w:val="20"/>
+          <w:szCs w:val="20"/>
+          <w:lang w:val="en-US"/>
+        </w:rPr>
+        <w:t>*</w:t>
+      </w:r>
+      <w:r>
+        <w:rPr>
+          <w:rFonts w:ascii="Consolas" w:hAnsi="Consolas" w:cs="Courier New"/>
+          <w:color w:val="000000"/>
+          <w:sz w:val="20"/>
+          <w:szCs w:val="20"/>
+          <w:lang w:val="en-US"/>
+        </w:rPr>
+        <w:t xml:space="preserve"> </w:t>
+      </w:r>
+      <w:r>
+        <w:rPr>
+          <w:rFonts w:ascii="Consolas" w:hAnsi="Consolas" w:cs="Courier New"/>
+          <w:b/>
+          <w:bCs/>
+          <w:color w:val="0000FF"/>
+          <w:sz w:val="20"/>
+          <w:szCs w:val="20"/>
+          <w:lang w:val="en-US"/>
+        </w:rPr>
+        <w:t>FROM</w:t>
+      </w:r>
+      <w:r>
+        <w:rPr>
+          <w:rFonts w:ascii="Consolas" w:hAnsi="Consolas" w:cs="Courier New"/>
+          <w:color w:val="000000"/>
+          <w:sz w:val="20"/>
+          <w:szCs w:val="20"/>
+          <w:lang w:val="en-US"/>
+        </w:rPr>
+        <w:t xml:space="preserve"> </w:t>
+      </w:r>
+      <w:r>
+        <w:rPr>
+          <w:rFonts w:ascii="Consolas" w:hAnsi="Consolas" w:cs="Courier New"/>
+          <w:color w:val="FF00FF"/>
+          <w:sz w:val="20"/>
+          <w:szCs w:val="20"/>
+          <w:lang w:val="en-US"/>
+        </w:rPr>
+        <w:t>customer</w:t>
+      </w:r>
+      <w:r>
+        <w:rPr>
+          <w:rFonts w:ascii="Consolas" w:hAnsi="Consolas" w:cs="Courier New"/>
+          <w:color w:val="000000"/>
+          <w:sz w:val="20"/>
+          <w:szCs w:val="20"/>
+          <w:lang w:val="en-US"/>
+        </w:rPr>
+        <w:t xml:space="preserve"> </w:t>
+      </w:r>
+      <w:r>
+        <w:rPr>
+          <w:rFonts w:ascii="Consolas" w:hAnsi="Consolas" w:cs="Courier New"/>
+          <w:color w:val="808000"/>
+          <w:sz w:val="20"/>
+          <w:szCs w:val="20"/>
+          <w:lang w:val="en-US"/>
+        </w:rPr>
+        <w:t>c</w:t>
+      </w:r>
+    </w:p>
+    <w:p>
+      <w:r>
+        <w:rPr>
+          <w:noProof/>
+        </w:rPr>
+        <w:drawing>
+          <wp:inline distT="0" distB="0" distL="0" distR="0" wp14:anchorId="282E99D4" wp14:editId="56938BA9">
+            <wp:extent cx="5943600" cy="1826260"/>
+            <wp:effectExtent l="0" t="0" r="0" b="2540"/>
+            <wp:docPr id="840319840" name="Picture 1" descr="A screenshot of a computer&#10;&#10;Description automatically generated"/>
+            <wp:cNvGraphicFramePr>
+              <a:graphicFrameLocks xmlns:a="http://schemas.openxmlformats.org/drawingml/2006/main" noChangeAspect="1"/>
+            </wp:cNvGraphicFramePr>
+            <a:graphic xmlns:a="http://schemas.openxmlformats.org/drawingml/2006/main">
+              <a:graphicData uri="http://schemas.openxmlformats.org/drawingml/2006/picture">
+                <pic:pic xmlns:pic="http://schemas.openxmlformats.org/drawingml/2006/picture">
+                  <pic:nvPicPr>
+                    <pic:cNvPr id="840319840" name="Picture 1" descr="A screenshot of a computer&#10;&#10;Description automatically generated"/>
+                    <pic:cNvPicPr/>
+                  </pic:nvPicPr>
+                  <pic:blipFill>
+                    <a:blip r:embed="rId13"/>
+                    <a:stretch>
+                      <a:fillRect/>
+                    </a:stretch>
+                  </pic:blipFill>
+                  <pic:spPr>
+                    <a:xfrm>
+                      <a:off x="0" y="0"/>
+                      <a:ext cx="5943600" cy="1826260"/>
+                    </a:xfrm>
+                    <a:prstGeom prst="rect">
+                      <a:avLst/>
+                    </a:prstGeom>
+                  </pic:spPr>
+                </pic:pic>
+              </a:graphicData>
+            </a:graphic>
+          </wp:inline>
+        </w:drawing>
+      </w:r>
+    </w:p>
+    <w:p/>
+    <w:p>
+      <w:pPr>
+        <w:autoSpaceDE w:val="0"/>
+        <w:autoSpaceDN w:val="0"/>
+        <w:adjustRightInd w:val="0"/>
+        <w:spacing w:after="0" w:line="240" w:lineRule="auto"/>
+        <w:rPr>
+          <w:rFonts w:ascii="Consolas" w:hAnsi="Consolas" w:cs="Courier New"/>
+          <w:color w:val="808000"/>
+          <w:sz w:val="20"/>
+          <w:szCs w:val="20"/>
+          <w:lang w:val="en-US"/>
+        </w:rPr>
+      </w:pPr>
+      <w:r>
+        <w:rPr>
+          <w:rFonts w:ascii="Consolas" w:hAnsi="Consolas" w:cs="Courier New"/>
+          <w:b/>
+          <w:bCs/>
+          <w:color w:val="0000FF"/>
+          <w:sz w:val="20"/>
+          <w:szCs w:val="20"/>
+          <w:lang w:val="en-US"/>
+        </w:rPr>
+        <w:t>SELECT</w:t>
+      </w:r>
+      <w:r>
+        <w:rPr>
+          <w:rFonts w:ascii="Consolas" w:hAnsi="Consolas" w:cs="Courier New"/>
+          <w:color w:val="000000"/>
+          <w:sz w:val="20"/>
+          <w:szCs w:val="20"/>
+          <w:lang w:val="en-US"/>
+        </w:rPr>
+        <w:t xml:space="preserve"> </w:t>
+      </w:r>
+      <w:r>
+        <w:rPr>
+          <w:rFonts w:ascii="Consolas" w:hAnsi="Consolas" w:cs="Courier New"/>
+          <w:color w:val="0000FF"/>
+          <w:sz w:val="20"/>
+          <w:szCs w:val="20"/>
+          <w:lang w:val="en-US"/>
+        </w:rPr>
+        <w:t>*</w:t>
+      </w:r>
+      <w:r>
+        <w:rPr>
+          <w:rFonts w:ascii="Consolas" w:hAnsi="Consolas" w:cs="Courier New"/>
+          <w:color w:val="000000"/>
+          <w:sz w:val="20"/>
+          <w:szCs w:val="20"/>
+          <w:lang w:val="en-US"/>
+        </w:rPr>
+        <w:t xml:space="preserve"> </w:t>
+      </w:r>
+      <w:r>
+        <w:rPr>
+          <w:rFonts w:ascii="Consolas" w:hAnsi="Consolas" w:cs="Courier New"/>
+          <w:b/>
+          <w:bCs/>
+          <w:color w:val="0000FF"/>
+          <w:sz w:val="20"/>
+          <w:szCs w:val="20"/>
+          <w:lang w:val="en-US"/>
+        </w:rPr>
+        <w:t>FROM</w:t>
+      </w:r>
+      <w:r>
+        <w:rPr>
+          <w:rFonts w:ascii="Consolas" w:hAnsi="Consolas" w:cs="Courier New"/>
+          <w:color w:val="000000"/>
+          <w:sz w:val="20"/>
+          <w:szCs w:val="20"/>
+          <w:lang w:val="en-US"/>
+        </w:rPr>
+        <w:t xml:space="preserve"> </w:t>
+      </w:r>
+      <w:r>
+        <w:rPr>
+          <w:rFonts w:ascii="Consolas" w:hAnsi="Consolas" w:cs="Courier New"/>
+          <w:color w:val="808000"/>
+          <w:sz w:val="20"/>
+          <w:szCs w:val="20"/>
+          <w:lang w:val="en-US"/>
+        </w:rPr>
+        <w:t>`order`</w:t>
+      </w:r>
+      <w:r>
+        <w:rPr>
+          <w:rFonts w:ascii="Consolas" w:hAnsi="Consolas" w:cs="Courier New"/>
+          <w:color w:val="000000"/>
+          <w:sz w:val="20"/>
+          <w:szCs w:val="20"/>
+          <w:lang w:val="en-US"/>
+        </w:rPr>
+        <w:t xml:space="preserve"> </w:t>
+      </w:r>
+      <w:r>
+        <w:rPr>
+          <w:rFonts w:ascii="Consolas" w:hAnsi="Consolas" w:cs="Courier New"/>
+          <w:color w:val="808000"/>
+          <w:sz w:val="20"/>
+          <w:szCs w:val="20"/>
+          <w:lang w:val="en-US"/>
+        </w:rPr>
+        <w:t>o</w:t>
+      </w:r>
+    </w:p>
+    <w:p>
+      <w:r>
+        <w:rPr>
+          <w:noProof/>
+        </w:rPr>
+        <w:drawing>
+          <wp:inline distT="0" distB="0" distL="0" distR="0" wp14:anchorId="4FBDA9EF" wp14:editId="6F6DEB07">
+            <wp:extent cx="4121362" cy="2076557"/>
+            <wp:effectExtent l="0" t="0" r="0" b="0"/>
+            <wp:docPr id="1259560296" name="Picture 1" descr="A screenshot of a computer&#10;&#10;Description automatically generated"/>
+            <wp:cNvGraphicFramePr>
+              <a:graphicFrameLocks xmlns:a="http://schemas.openxmlformats.org/drawingml/2006/main" noChangeAspect="1"/>
+            </wp:cNvGraphicFramePr>
+            <a:graphic xmlns:a="http://schemas.openxmlformats.org/drawingml/2006/main">
+              <a:graphicData uri="http://schemas.openxmlformats.org/drawingml/2006/picture">
+                <pic:pic xmlns:pic="http://schemas.openxmlformats.org/drawingml/2006/picture">
+                  <pic:nvPicPr>
+                    <pic:cNvPr id="1259560296" name="Picture 1" descr="A screenshot of a computer&#10;&#10;Description automatically generated"/>
+                    <pic:cNvPicPr/>
+                  </pic:nvPicPr>
+                  <pic:blipFill>
+                    <a:blip r:embed="rId14"/>
+                    <a:stretch>
+                      <a:fillRect/>
+                    </a:stretch>
+                  </pic:blipFill>
+                  <pic:spPr>
+                    <a:xfrm>
+                      <a:off x="0" y="0"/>
+                      <a:ext cx="4121362" cy="2076557"/>
+                    </a:xfrm>
+                    <a:prstGeom prst="rect">
+                      <a:avLst/>
+                    </a:prstGeom>
+                  </pic:spPr>
+                </pic:pic>
+              </a:graphicData>
+            </a:graphic>
+          </wp:inline>
+        </w:drawing>
+      </w:r>
+    </w:p>
+    <w:p/>
+    <w:p/>
+    <w:p/>
+    <w:p/>
+    <w:p>
+      <w:pPr>
+        <w:autoSpaceDE w:val="0"/>
+        <w:autoSpaceDN w:val="0"/>
+        <w:adjustRightInd w:val="0"/>
+        <w:spacing w:after="0" w:line="240" w:lineRule="auto"/>
+        <w:rPr>
+          <w:rFonts w:ascii="Consolas" w:hAnsi="Consolas" w:cs="Courier New"/>
+          <w:b/>
+          <w:bCs/>
+          <w:color w:val="0000FF"/>
+          <w:sz w:val="20"/>
+          <w:szCs w:val="20"/>
+          <w:lang w:val="en-US"/>
+        </w:rPr>
+      </w:pPr>
+      <w:r>
+        <w:rPr>
+          <w:rFonts w:ascii="Consolas" w:hAnsi="Consolas" w:cs="Courier New"/>
+          <w:b/>
+          <w:bCs/>
+          <w:color w:val="0000FF"/>
+          <w:sz w:val="20"/>
+          <w:szCs w:val="20"/>
+          <w:lang w:val="en-US"/>
+        </w:rPr>
+        <w:lastRenderedPageBreak/>
+        <w:t>SELECT</w:t>
+      </w:r>
+      <w:r>
+        <w:rPr>
+          <w:rFonts w:ascii="Consolas" w:hAnsi="Consolas" w:cs="Courier New"/>
+          <w:color w:val="000000"/>
+          <w:sz w:val="20"/>
+          <w:szCs w:val="20"/>
+          <w:lang w:val="en-US"/>
+        </w:rPr>
+        <w:t xml:space="preserve"> </w:t>
+      </w:r>
+      <w:r>
+        <w:rPr>
+          <w:rFonts w:ascii="Consolas" w:hAnsi="Consolas" w:cs="Courier New"/>
+          <w:color w:val="0000FF"/>
+          <w:sz w:val="20"/>
+          <w:szCs w:val="20"/>
+          <w:lang w:val="en-US"/>
+        </w:rPr>
+        <w:t>*</w:t>
+      </w:r>
+      <w:r>
+        <w:rPr>
+          <w:rFonts w:ascii="Consolas" w:hAnsi="Consolas" w:cs="Courier New"/>
+          <w:color w:val="000000"/>
+          <w:sz w:val="20"/>
+          <w:szCs w:val="20"/>
+          <w:lang w:val="en-US"/>
+        </w:rPr>
+        <w:t xml:space="preserve"> </w:t>
+      </w:r>
+      <w:r>
+        <w:rPr>
+          <w:rFonts w:ascii="Consolas" w:hAnsi="Consolas" w:cs="Courier New"/>
+          <w:b/>
+          <w:bCs/>
+          <w:color w:val="0000FF"/>
+          <w:sz w:val="20"/>
+          <w:szCs w:val="20"/>
+          <w:lang w:val="en-US"/>
+        </w:rPr>
+        <w:t>FROM</w:t>
+      </w:r>
+      <w:r>
+        <w:rPr>
+          <w:rFonts w:ascii="Consolas" w:hAnsi="Consolas" w:cs="Courier New"/>
+          <w:color w:val="000000"/>
+          <w:sz w:val="20"/>
+          <w:szCs w:val="20"/>
+          <w:lang w:val="en-US"/>
+        </w:rPr>
+        <w:t xml:space="preserve"> </w:t>
+      </w:r>
+      <w:proofErr w:type="spellStart"/>
+      <w:r>
+        <w:rPr>
+          <w:rFonts w:ascii="Consolas" w:hAnsi="Consolas" w:cs="Courier New"/>
+          <w:color w:val="FF00FF"/>
+          <w:sz w:val="20"/>
+          <w:szCs w:val="20"/>
+          <w:lang w:val="en-US"/>
+        </w:rPr>
+        <w:t>items_by_order</w:t>
+      </w:r>
+      <w:proofErr w:type="spellEnd"/>
+      <w:r>
+        <w:rPr>
+          <w:rFonts w:ascii="Consolas" w:hAnsi="Consolas" w:cs="Courier New"/>
+          <w:color w:val="000000"/>
+          <w:sz w:val="20"/>
+          <w:szCs w:val="20"/>
+          <w:lang w:val="en-US"/>
+        </w:rPr>
+        <w:t xml:space="preserve"> </w:t>
+      </w:r>
+      <w:r>
+        <w:rPr>
+          <w:rFonts w:ascii="Consolas" w:hAnsi="Consolas" w:cs="Courier New"/>
+          <w:b/>
+          <w:bCs/>
+          <w:color w:val="0000FF"/>
+          <w:sz w:val="20"/>
+          <w:szCs w:val="20"/>
+          <w:lang w:val="en-US"/>
+        </w:rPr>
+        <w:t>io</w:t>
+      </w:r>
+    </w:p>
+    <w:p>
+      <w:pPr>
+        <w:rPr>
+          <w:lang w:val="en-US"/>
+        </w:rPr>
+      </w:pPr>
+      <w:r>
+        <w:rPr>
+          <w:noProof/>
+          <w:lang w:val="en-US"/>
+        </w:rPr>
+        <w:drawing>
+          <wp:inline distT="0" distB="0" distL="0" distR="0" wp14:anchorId="1156F570" wp14:editId="7263AE64">
+            <wp:extent cx="3092609" cy="2063856"/>
+            <wp:effectExtent l="0" t="0" r="0" b="0"/>
+            <wp:docPr id="2133370771" name="Picture 1" descr="A screenshot of a computer&#10;&#10;Description automatically generated"/>
+            <wp:cNvGraphicFramePr>
+              <a:graphicFrameLocks xmlns:a="http://schemas.openxmlformats.org/drawingml/2006/main" noChangeAspect="1"/>
+            </wp:cNvGraphicFramePr>
+            <a:graphic xmlns:a="http://schemas.openxmlformats.org/drawingml/2006/main">
+              <a:graphicData uri="http://schemas.openxmlformats.org/drawingml/2006/picture">
+                <pic:pic xmlns:pic="http://schemas.openxmlformats.org/drawingml/2006/picture">
+                  <pic:nvPicPr>
+                    <pic:cNvPr id="2133370771" name="Picture 1" descr="A screenshot of a computer&#10;&#10;Description automatically generated"/>
+                    <pic:cNvPicPr/>
+                  </pic:nvPicPr>
+                  <pic:blipFill>
+                    <a:blip r:embed="rId15"/>
+                    <a:stretch>
+                      <a:fillRect/>
+                    </a:stretch>
+                  </pic:blipFill>
+                  <pic:spPr>
+                    <a:xfrm>
+                      <a:off x="0" y="0"/>
+                      <a:ext cx="3092609" cy="2063856"/>
+                    </a:xfrm>
+                    <a:prstGeom prst="rect">
+                      <a:avLst/>
+                    </a:prstGeom>
+                  </pic:spPr>
+                </pic:pic>
+              </a:graphicData>
+            </a:graphic>
+          </wp:inline>
+        </w:drawing>
+      </w:r>
+    </w:p>
+    <w:p>
+      <w:pPr>
+        <w:rPr>
+          <w:lang w:val="en-US"/>
+        </w:rPr>
+      </w:pPr>
+    </w:p>
+    <w:p>
+      <w:pPr>
+        <w:autoSpaceDE w:val="0"/>
+        <w:autoSpaceDN w:val="0"/>
+        <w:adjustRightInd w:val="0"/>
+        <w:spacing w:after="0" w:line="240" w:lineRule="auto"/>
+        <w:rPr>
+          <w:rFonts w:ascii="Consolas" w:hAnsi="Consolas" w:cs="Courier New"/>
+          <w:color w:val="808000"/>
+          <w:sz w:val="20"/>
+          <w:szCs w:val="20"/>
+          <w:lang w:val="en-US"/>
+        </w:rPr>
+      </w:pPr>
+      <w:r>
+        <w:rPr>
+          <w:rFonts w:ascii="Consolas" w:hAnsi="Consolas" w:cs="Courier New"/>
+          <w:b/>
+          <w:bCs/>
+          <w:color w:val="0000FF"/>
+          <w:sz w:val="20"/>
+          <w:szCs w:val="20"/>
+          <w:lang w:val="en-US"/>
+        </w:rPr>
+        <w:t>SELECT</w:t>
+      </w:r>
+      <w:r>
+        <w:rPr>
+          <w:rFonts w:ascii="Consolas" w:hAnsi="Consolas" w:cs="Courier New"/>
+          <w:color w:val="000000"/>
+          <w:sz w:val="20"/>
+          <w:szCs w:val="20"/>
+          <w:lang w:val="en-US"/>
+        </w:rPr>
+        <w:t xml:space="preserve"> </w:t>
+      </w:r>
+      <w:r>
+        <w:rPr>
+          <w:rFonts w:ascii="Consolas" w:hAnsi="Consolas" w:cs="Courier New"/>
+          <w:color w:val="0000FF"/>
+          <w:sz w:val="20"/>
+          <w:szCs w:val="20"/>
+          <w:lang w:val="en-US"/>
+        </w:rPr>
+        <w:t>*</w:t>
+      </w:r>
+      <w:r>
+        <w:rPr>
+          <w:rFonts w:ascii="Consolas" w:hAnsi="Consolas" w:cs="Courier New"/>
+          <w:color w:val="000000"/>
+          <w:sz w:val="20"/>
+          <w:szCs w:val="20"/>
+          <w:lang w:val="en-US"/>
+        </w:rPr>
+        <w:t xml:space="preserve"> </w:t>
+      </w:r>
+      <w:r>
+        <w:rPr>
+          <w:rFonts w:ascii="Consolas" w:hAnsi="Consolas" w:cs="Courier New"/>
+          <w:b/>
+          <w:bCs/>
+          <w:color w:val="0000FF"/>
+          <w:sz w:val="20"/>
+          <w:szCs w:val="20"/>
+          <w:lang w:val="en-US"/>
+        </w:rPr>
+        <w:t>FROM</w:t>
+      </w:r>
+      <w:r>
+        <w:rPr>
+          <w:rFonts w:ascii="Consolas" w:hAnsi="Consolas" w:cs="Courier New"/>
+          <w:color w:val="000000"/>
+          <w:sz w:val="20"/>
+          <w:szCs w:val="20"/>
+          <w:lang w:val="en-US"/>
+        </w:rPr>
+        <w:t xml:space="preserve"> </w:t>
+      </w:r>
+      <w:r>
+        <w:rPr>
+          <w:rFonts w:ascii="Consolas" w:hAnsi="Consolas" w:cs="Courier New"/>
+          <w:color w:val="808000"/>
+          <w:sz w:val="20"/>
+          <w:szCs w:val="20"/>
+          <w:lang w:val="en-US"/>
+        </w:rPr>
+        <w:t>`</w:t>
+      </w:r>
+      <w:proofErr w:type="spellStart"/>
+      <w:r>
+        <w:rPr>
+          <w:rFonts w:ascii="Consolas" w:hAnsi="Consolas" w:cs="Courier New"/>
+          <w:color w:val="808000"/>
+          <w:sz w:val="20"/>
+          <w:szCs w:val="20"/>
+          <w:lang w:val="en-US"/>
+        </w:rPr>
+        <w:t>comment`cm</w:t>
+      </w:r>
+      <w:proofErr w:type="spellEnd"/>
+    </w:p>
+    <w:p>
+      <w:pPr>
+        <w:rPr>
+          <w:lang w:val="en-US"/>
+        </w:rPr>
+      </w:pPr>
+      <w:r>
+        <w:rPr>
+          <w:noProof/>
+          <w:lang w:val="en-US"/>
+        </w:rPr>
+        <w:drawing>
+          <wp:inline distT="0" distB="0" distL="0" distR="0" wp14:anchorId="10243B9A" wp14:editId="39A18825">
+            <wp:extent cx="4730993" cy="1739989"/>
+            <wp:effectExtent l="0" t="0" r="0" b="0"/>
+            <wp:docPr id="1160767649" name="Picture 1" descr="A screenshot of a computer&#10;&#10;Description automatically generated"/>
+            <wp:cNvGraphicFramePr>
+              <a:graphicFrameLocks xmlns:a="http://schemas.openxmlformats.org/drawingml/2006/main" noChangeAspect="1"/>
+            </wp:cNvGraphicFramePr>
+            <a:graphic xmlns:a="http://schemas.openxmlformats.org/drawingml/2006/main">
+              <a:graphicData uri="http://schemas.openxmlformats.org/drawingml/2006/picture">
+                <pic:pic xmlns:pic="http://schemas.openxmlformats.org/drawingml/2006/picture">
+                  <pic:nvPicPr>
+                    <pic:cNvPr id="1160767649" name="Picture 1" descr="A screenshot of a computer&#10;&#10;Description automatically generated"/>
+                    <pic:cNvPicPr/>
+                  </pic:nvPicPr>
+                  <pic:blipFill>
+                    <a:blip r:embed="rId16"/>
+                    <a:stretch>
+                      <a:fillRect/>
+                    </a:stretch>
+                  </pic:blipFill>
+                  <pic:spPr>
+                    <a:xfrm>
+                      <a:off x="0" y="0"/>
+                      <a:ext cx="4730993" cy="1739989"/>
+                    </a:xfrm>
+                    <a:prstGeom prst="rect">
+                      <a:avLst/>
+                    </a:prstGeom>
+                  </pic:spPr>
+                </pic:pic>
+              </a:graphicData>
+            </a:graphic>
+          </wp:inline>
+        </w:drawing>
+      </w:r>
+    </w:p>
+    <w:p>
+      <w:pPr>
+        <w:rPr>
+          <w:lang w:val="en-US"/>
+        </w:rPr>
+      </w:pPr>
+    </w:p>
+    <w:p>
+      <w:pPr>
+        <w:autoSpaceDE w:val="0"/>
+        <w:autoSpaceDN w:val="0"/>
+        <w:adjustRightInd w:val="0"/>
+        <w:spacing w:after="0" w:line="240" w:lineRule="auto"/>
+        <w:rPr>
+          <w:rFonts w:ascii="Consolas" w:hAnsi="Consolas" w:cs="Courier New"/>
+          <w:color w:val="808000"/>
+          <w:sz w:val="20"/>
+          <w:szCs w:val="20"/>
+          <w:lang w:val="en-US"/>
+        </w:rPr>
+      </w:pPr>
+      <w:r>
+        <w:rPr>
+          <w:rFonts w:ascii="Consolas" w:hAnsi="Consolas" w:cs="Courier New"/>
+          <w:b/>
+          <w:bCs/>
+          <w:color w:val="0000FF"/>
+          <w:sz w:val="20"/>
+          <w:szCs w:val="20"/>
+          <w:lang w:val="en-US"/>
+        </w:rPr>
+        <w:t>SELECT</w:t>
+      </w:r>
+      <w:r>
+        <w:rPr>
+          <w:rFonts w:ascii="Consolas" w:hAnsi="Consolas" w:cs="Courier New"/>
+          <w:color w:val="000000"/>
+          <w:sz w:val="20"/>
+          <w:szCs w:val="20"/>
+          <w:lang w:val="en-US"/>
+        </w:rPr>
+        <w:t xml:space="preserve"> </w:t>
+      </w:r>
+      <w:r>
+        <w:rPr>
+          <w:rFonts w:ascii="Consolas" w:hAnsi="Consolas" w:cs="Courier New"/>
+          <w:color w:val="0000FF"/>
+          <w:sz w:val="20"/>
+          <w:szCs w:val="20"/>
+          <w:lang w:val="en-US"/>
+        </w:rPr>
+        <w:t>*</w:t>
+      </w:r>
+      <w:r>
+        <w:rPr>
+          <w:rFonts w:ascii="Consolas" w:hAnsi="Consolas" w:cs="Courier New"/>
+          <w:color w:val="000000"/>
+          <w:sz w:val="20"/>
+          <w:szCs w:val="20"/>
+          <w:lang w:val="en-US"/>
+        </w:rPr>
+        <w:t xml:space="preserve"> </w:t>
+      </w:r>
+      <w:r>
+        <w:rPr>
+          <w:rFonts w:ascii="Consolas" w:hAnsi="Consolas" w:cs="Courier New"/>
+          <w:b/>
+          <w:bCs/>
+          <w:color w:val="0000FF"/>
+          <w:sz w:val="20"/>
+          <w:szCs w:val="20"/>
+          <w:lang w:val="en-US"/>
+        </w:rPr>
+        <w:t>FROM</w:t>
+      </w:r>
+      <w:r>
+        <w:rPr>
+          <w:rFonts w:ascii="Consolas" w:hAnsi="Consolas" w:cs="Courier New"/>
+          <w:color w:val="000000"/>
+          <w:sz w:val="20"/>
+          <w:szCs w:val="20"/>
+          <w:lang w:val="en-US"/>
+        </w:rPr>
+        <w:t xml:space="preserve"> </w:t>
+      </w:r>
+      <w:proofErr w:type="spellStart"/>
+      <w:r>
+        <w:rPr>
+          <w:rFonts w:ascii="Consolas" w:hAnsi="Consolas" w:cs="Courier New"/>
+          <w:color w:val="FF00FF"/>
+          <w:sz w:val="20"/>
+          <w:szCs w:val="20"/>
+          <w:lang w:val="en-US"/>
+        </w:rPr>
+        <w:t>product_category</w:t>
+      </w:r>
+      <w:proofErr w:type="spellEnd"/>
+      <w:r>
+        <w:rPr>
+          <w:rFonts w:ascii="Consolas" w:hAnsi="Consolas" w:cs="Courier New"/>
+          <w:color w:val="000000"/>
+          <w:sz w:val="20"/>
+          <w:szCs w:val="20"/>
+          <w:lang w:val="en-US"/>
+        </w:rPr>
+        <w:t xml:space="preserve"> </w:t>
+      </w:r>
+      <w:r>
+        <w:rPr>
+          <w:rFonts w:ascii="Consolas" w:hAnsi="Consolas" w:cs="Courier New"/>
+          <w:color w:val="808000"/>
+          <w:sz w:val="20"/>
+          <w:szCs w:val="20"/>
+          <w:lang w:val="en-US"/>
+        </w:rPr>
+        <w:t>pc</w:t>
+      </w:r>
+    </w:p>
+    <w:p>
+      <w:pPr>
+        <w:rPr>
+          <w:lang w:val="en-US"/>
+        </w:rPr>
+      </w:pPr>
+      <w:r>
+        <w:rPr>
+          <w:noProof/>
+          <w:lang w:val="en-US"/>
+        </w:rPr>
+        <w:drawing>
+          <wp:inline distT="0" distB="0" distL="0" distR="0" wp14:anchorId="1044A2C2" wp14:editId="7D835504">
+            <wp:extent cx="1828894" cy="1816193"/>
+            <wp:effectExtent l="0" t="0" r="0" b="0"/>
+            <wp:docPr id="2030200732" name="Picture 1" descr="A screenshot of a computer&#10;&#10;Description automatically generated"/>
+            <wp:cNvGraphicFramePr>
+              <a:graphicFrameLocks xmlns:a="http://schemas.openxmlformats.org/drawingml/2006/main" noChangeAspect="1"/>
+            </wp:cNvGraphicFramePr>
+            <a:graphic xmlns:a="http://schemas.openxmlformats.org/drawingml/2006/main">
+              <a:graphicData uri="http://schemas.openxmlformats.org/drawingml/2006/picture">
+                <pic:pic xmlns:pic="http://schemas.openxmlformats.org/drawingml/2006/picture">
+                  <pic:nvPicPr>
+                    <pic:cNvPr id="2030200732" name="Picture 1" descr="A screenshot of a computer&#10;&#10;Description automatically generated"/>
+                    <pic:cNvPicPr/>
+                  </pic:nvPicPr>
+                  <pic:blipFill>
+                    <a:blip r:embed="rId17"/>
+                    <a:stretch>
+                      <a:fillRect/>
+                    </a:stretch>
+                  </pic:blipFill>
+                  <pic:spPr>
+                    <a:xfrm>
+                      <a:off x="0" y="0"/>
+                      <a:ext cx="1828894" cy="1816193"/>
+                    </a:xfrm>
+                    <a:prstGeom prst="rect">
+                      <a:avLst/>
+                    </a:prstGeom>
+                  </pic:spPr>
+                </pic:pic>
+              </a:graphicData>
+            </a:graphic>
+          </wp:inline>
+        </w:drawing>
+      </w:r>
+    </w:p>
+    <w:p>
+      <w:pPr>
+        <w:autoSpaceDE w:val="0"/>
+        <w:autoSpaceDN w:val="0"/>
+        <w:adjustRightInd w:val="0"/>
+        <w:spacing w:after="0" w:line="240" w:lineRule="auto"/>
+        <w:rPr>
+          <w:rFonts w:ascii="Courier New" w:hAnsi="Courier New" w:cs="Courier New"/>
+          <w:b/>
+          <w:bCs/>
+          <w:color w:val="0000FF"/>
+          <w:sz w:val="20"/>
+          <w:szCs w:val="20"/>
+          <w:lang w:val="en-US"/>
+        </w:rPr>
+      </w:pPr>
+    </w:p>
+    <w:p>
+      <w:pPr>
+        <w:autoSpaceDE w:val="0"/>
+        <w:autoSpaceDN w:val="0"/>
+        <w:adjustRightInd w:val="0"/>
+        <w:spacing w:after="0" w:line="240" w:lineRule="auto"/>
+        <w:rPr>
+          <w:rFonts w:ascii="Courier New" w:hAnsi="Courier New" w:cs="Courier New"/>
+          <w:b/>
+          <w:bCs/>
+          <w:color w:val="0000FF"/>
+          <w:sz w:val="20"/>
+          <w:szCs w:val="20"/>
+          <w:lang w:val="en-US"/>
+        </w:rPr>
+      </w:pPr>
+    </w:p>
+    <w:p>
+      <w:pPr>
+        <w:autoSpaceDE w:val="0"/>
+        <w:autoSpaceDN w:val="0"/>
+        <w:adjustRightInd w:val="0"/>
+        <w:spacing w:after="0" w:line="240" w:lineRule="auto"/>
+        <w:rPr>
+          <w:rFonts w:ascii="Courier New" w:hAnsi="Courier New" w:cs="Courier New"/>
+          <w:b/>
+          <w:bCs/>
+          <w:color w:val="0000FF"/>
+          <w:sz w:val="20"/>
+          <w:szCs w:val="20"/>
+          <w:lang w:val="en-US"/>
+        </w:rPr>
+      </w:pPr>
+    </w:p>
+    <w:p>
+      <w:pPr>
+        <w:autoSpaceDE w:val="0"/>
+        <w:autoSpaceDN w:val="0"/>
+        <w:adjustRightInd w:val="0"/>
+        <w:spacing w:after="0" w:line="240" w:lineRule="auto"/>
+        <w:rPr>
+          <w:rFonts w:ascii="Courier New" w:hAnsi="Courier New" w:cs="Courier New"/>
+          <w:b/>
+          <w:bCs/>
+          <w:color w:val="0000FF"/>
+          <w:sz w:val="20"/>
+          <w:szCs w:val="20"/>
+          <w:lang w:val="en-US"/>
+        </w:rPr>
+      </w:pPr>
+    </w:p>
+    <w:p>
+      <w:pPr>
+        <w:autoSpaceDE w:val="0"/>
+        <w:autoSpaceDN w:val="0"/>
+        <w:adjustRightInd w:val="0"/>
+        <w:spacing w:after="0" w:line="240" w:lineRule="auto"/>
+        <w:rPr>
+          <w:rFonts w:ascii="Courier New" w:hAnsi="Courier New" w:cs="Courier New"/>
+          <w:b/>
+          <w:bCs/>
+          <w:color w:val="0000FF"/>
+          <w:sz w:val="20"/>
+          <w:szCs w:val="20"/>
+          <w:lang w:val="en-US"/>
+        </w:rPr>
+      </w:pPr>
+    </w:p>
+    <w:p>
+      <w:pPr>
+        <w:autoSpaceDE w:val="0"/>
+        <w:autoSpaceDN w:val="0"/>
+        <w:adjustRightInd w:val="0"/>
+        <w:spacing w:after="0" w:line="240" w:lineRule="auto"/>
+        <w:rPr>
+          <w:rFonts w:ascii="Courier New" w:hAnsi="Courier New" w:cs="Courier New"/>
+          <w:b/>
+          <w:bCs/>
+          <w:color w:val="0000FF"/>
+          <w:sz w:val="20"/>
+          <w:szCs w:val="20"/>
+          <w:lang w:val="en-US"/>
+        </w:rPr>
+      </w:pPr>
+    </w:p>
+    <w:p>
+      <w:pPr>
+        <w:autoSpaceDE w:val="0"/>
+        <w:autoSpaceDN w:val="0"/>
+        <w:adjustRightInd w:val="0"/>
+        <w:spacing w:after="0" w:line="240" w:lineRule="auto"/>
+        <w:rPr>
+          <w:rFonts w:ascii="Courier New" w:hAnsi="Courier New" w:cs="Courier New"/>
+          <w:b/>
+          <w:bCs/>
+          <w:color w:val="0000FF"/>
+          <w:sz w:val="20"/>
+          <w:szCs w:val="20"/>
+          <w:lang w:val="en-US"/>
+        </w:rPr>
+      </w:pPr>
+    </w:p>
+    <w:p>
+      <w:pPr>
+        <w:autoSpaceDE w:val="0"/>
+        <w:autoSpaceDN w:val="0"/>
+        <w:adjustRightInd w:val="0"/>
+        <w:spacing w:after="0" w:line="240" w:lineRule="auto"/>
+        <w:rPr>
+          <w:rFonts w:ascii="Courier New" w:hAnsi="Courier New" w:cs="Courier New"/>
+          <w:b/>
+          <w:bCs/>
+          <w:color w:val="0000FF"/>
+          <w:sz w:val="20"/>
+          <w:szCs w:val="20"/>
+          <w:lang w:val="en-US"/>
+        </w:rPr>
+      </w:pPr>
+    </w:p>
+    <w:p>
+      <w:pPr>
+        <w:autoSpaceDE w:val="0"/>
+        <w:autoSpaceDN w:val="0"/>
+        <w:adjustRightInd w:val="0"/>
+        <w:spacing w:after="0" w:line="240" w:lineRule="auto"/>
+        <w:rPr>
+          <w:rFonts w:ascii="Courier New" w:hAnsi="Courier New" w:cs="Courier New"/>
+          <w:b/>
+          <w:bCs/>
+          <w:color w:val="0000FF"/>
+          <w:sz w:val="20"/>
+          <w:szCs w:val="20"/>
+          <w:lang w:val="en-US"/>
+        </w:rPr>
+      </w:pPr>
+    </w:p>
+    <w:p>
+      <w:pPr>
+        <w:autoSpaceDE w:val="0"/>
+        <w:autoSpaceDN w:val="0"/>
+        <w:adjustRightInd w:val="0"/>
+        <w:spacing w:after="0" w:line="240" w:lineRule="auto"/>
+        <w:rPr>
+          <w:rFonts w:ascii="Courier New" w:hAnsi="Courier New" w:cs="Courier New"/>
+          <w:b/>
+          <w:bCs/>
+          <w:color w:val="0000FF"/>
+          <w:sz w:val="20"/>
+          <w:szCs w:val="20"/>
+          <w:lang w:val="en-US"/>
+        </w:rPr>
+      </w:pPr>
+    </w:p>
+    <w:p>
+      <w:pPr>
+        <w:autoSpaceDE w:val="0"/>
+        <w:autoSpaceDN w:val="0"/>
+        <w:adjustRightInd w:val="0"/>
+        <w:spacing w:after="0" w:line="240" w:lineRule="auto"/>
+        <w:rPr>
+          <w:rFonts w:ascii="Consolas" w:hAnsi="Consolas" w:cs="Courier New"/>
+          <w:b/>
+          <w:bCs/>
+          <w:color w:val="000080"/>
+          <w:sz w:val="20"/>
+          <w:szCs w:val="20"/>
+          <w:lang w:val="en-US"/>
+        </w:rPr>
+      </w:pPr>
+      <w:r>
+        <w:rPr>
+          <w:rFonts w:ascii="Consolas" w:hAnsi="Consolas" w:cs="Courier New"/>
+          <w:b/>
+          <w:bCs/>
+          <w:color w:val="0000FF"/>
+          <w:sz w:val="20"/>
+          <w:szCs w:val="20"/>
+          <w:lang w:val="en-US"/>
+        </w:rPr>
+        <w:t>SELECT</w:t>
+      </w:r>
+      <w:r>
+        <w:rPr>
+          <w:rFonts w:ascii="Consolas" w:hAnsi="Consolas" w:cs="Courier New"/>
+          <w:color w:val="000000"/>
+          <w:sz w:val="20"/>
+          <w:szCs w:val="20"/>
+          <w:lang w:val="en-US"/>
+        </w:rPr>
+        <w:t xml:space="preserve"> </w:t>
+      </w:r>
+      <w:r>
+        <w:rPr>
+          <w:rFonts w:ascii="Consolas" w:hAnsi="Consolas" w:cs="Courier New"/>
+          <w:color w:val="0000FF"/>
+          <w:sz w:val="20"/>
+          <w:szCs w:val="20"/>
+          <w:lang w:val="en-US"/>
+        </w:rPr>
+        <w:t>*</w:t>
+      </w:r>
+      <w:r>
+        <w:rPr>
+          <w:rFonts w:ascii="Consolas" w:hAnsi="Consolas" w:cs="Courier New"/>
+          <w:color w:val="000000"/>
+          <w:sz w:val="20"/>
+          <w:szCs w:val="20"/>
+          <w:lang w:val="en-US"/>
+        </w:rPr>
+        <w:t xml:space="preserve"> </w:t>
+      </w:r>
+      <w:r>
+        <w:rPr>
+          <w:rFonts w:ascii="Consolas" w:hAnsi="Consolas" w:cs="Courier New"/>
+          <w:b/>
+          <w:bCs/>
+          <w:color w:val="0000FF"/>
+          <w:sz w:val="20"/>
+          <w:szCs w:val="20"/>
+          <w:lang w:val="en-US"/>
+        </w:rPr>
+        <w:t>FROM</w:t>
+      </w:r>
+      <w:r>
+        <w:rPr>
+          <w:rFonts w:ascii="Consolas" w:hAnsi="Consolas" w:cs="Courier New"/>
+          <w:color w:val="000000"/>
+          <w:sz w:val="20"/>
+          <w:szCs w:val="20"/>
+          <w:lang w:val="en-US"/>
+        </w:rPr>
+        <w:t xml:space="preserve"> </w:t>
+      </w:r>
+      <w:proofErr w:type="spellStart"/>
+      <w:r>
+        <w:rPr>
+          <w:rFonts w:ascii="Consolas" w:hAnsi="Consolas" w:cs="Courier New"/>
+          <w:color w:val="FF00FF"/>
+          <w:sz w:val="20"/>
+          <w:szCs w:val="20"/>
+          <w:lang w:val="en-US"/>
+        </w:rPr>
+        <w:t>product_image</w:t>
+      </w:r>
+      <w:proofErr w:type="spellEnd"/>
+      <w:r>
+        <w:rPr>
+          <w:rFonts w:ascii="Consolas" w:hAnsi="Consolas" w:cs="Courier New"/>
+          <w:color w:val="000000"/>
+          <w:sz w:val="20"/>
+          <w:szCs w:val="20"/>
+          <w:lang w:val="en-US"/>
+        </w:rPr>
+        <w:t xml:space="preserve"> </w:t>
+      </w:r>
+      <w:r>
+        <w:rPr>
+          <w:rFonts w:ascii="Consolas" w:hAnsi="Consolas" w:cs="Courier New"/>
+          <w:b/>
+          <w:bCs/>
+          <w:color w:val="000080"/>
+          <w:sz w:val="20"/>
+          <w:szCs w:val="20"/>
+          <w:lang w:val="en-US"/>
+        </w:rPr>
+        <w:t>pi</w:t>
+      </w:r>
+    </w:p>
+    <w:p>
+      <w:pPr>
+        <w:rPr>
+          <w:lang w:val="en-US"/>
+        </w:rPr>
+      </w:pPr>
+      <w:r>
+        <w:rPr>
+          <w:lang w:val="en-US"/>
+        </w:rPr>
+        <w:drawing>
+          <wp:inline distT="0" distB="0" distL="0" distR="0" wp14:anchorId="49F06519" wp14:editId="4C4F6AE7">
+            <wp:extent cx="4978656" cy="2940201"/>
+            <wp:effectExtent l="0" t="0" r="0" b="0"/>
+            <wp:docPr id="1705088207" name="Picture 1" descr="A screenshot of a computer&#10;&#10;Description automatically generated"/>
+            <wp:cNvGraphicFramePr>
+              <a:graphicFrameLocks xmlns:a="http://schemas.openxmlformats.org/drawingml/2006/main" noChangeAspect="1"/>
+            </wp:cNvGraphicFramePr>
+            <a:graphic xmlns:a="http://schemas.openxmlformats.org/drawingml/2006/main">
+              <a:graphicData uri="http://schemas.openxmlformats.org/drawingml/2006/picture">
+                <pic:pic xmlns:pic="http://schemas.openxmlformats.org/drawingml/2006/picture">
+                  <pic:nvPicPr>
+                    <pic:cNvPr id="1705088207" name="Picture 1" descr="A screenshot of a computer&#10;&#10;Description automatically generated"/>
+                    <pic:cNvPicPr/>
+                  </pic:nvPicPr>
+                  <pic:blipFill>
+                    <a:blip r:embed="rId18"/>
+                    <a:stretch>
+                      <a:fillRect/>
+                    </a:stretch>
+                  </pic:blipFill>
+                  <pic:spPr>
+                    <a:xfrm>
+                      <a:off x="0" y="0"/>
+                      <a:ext cx="4978656" cy="2940201"/>
+                    </a:xfrm>
+                    <a:prstGeom prst="rect">
+                      <a:avLst/>
+                    </a:prstGeom>
+                  </pic:spPr>
+                </pic:pic>
+              </a:graphicData>
+            </a:graphic>
+          </wp:inline>
+        </w:drawing>
+      </w:r>
+    </w:p>
+    <w:p>
+      <w:pPr>
+        <w:rPr>
+          <w:lang w:val="en-US"/>
+        </w:rPr>
+      </w:pPr>
+    </w:p>
+    <w:p>
+      <w:pPr>
+        <w:autoSpaceDE w:val="0"/>
+        <w:autoSpaceDN w:val="0"/>
+        <w:adjustRightInd w:val="0"/>
+        <w:spacing w:after="0" w:line="240" w:lineRule="auto"/>
+        <w:rPr>
+          <w:rFonts w:ascii="Consolas" w:hAnsi="Consolas" w:cs="Courier New"/>
+          <w:color w:val="808000"/>
+          <w:sz w:val="20"/>
+          <w:szCs w:val="20"/>
+          <w:lang w:val="en-US"/>
+        </w:rPr>
+      </w:pPr>
+      <w:r>
+        <w:rPr>
+          <w:rFonts w:ascii="Consolas" w:hAnsi="Consolas" w:cs="Courier New"/>
+          <w:b/>
+          <w:bCs/>
+          <w:color w:val="0000FF"/>
+          <w:sz w:val="20"/>
+          <w:szCs w:val="20"/>
+          <w:lang w:val="en-US"/>
+        </w:rPr>
+        <w:t>SELECT</w:t>
+      </w:r>
+      <w:r>
+        <w:rPr>
+          <w:rFonts w:ascii="Consolas" w:hAnsi="Consolas" w:cs="Courier New"/>
+          <w:color w:val="000000"/>
+          <w:sz w:val="20"/>
+          <w:szCs w:val="20"/>
+          <w:lang w:val="en-US"/>
+        </w:rPr>
+        <w:t xml:space="preserve"> </w:t>
+      </w:r>
+      <w:r>
+        <w:rPr>
+          <w:rFonts w:ascii="Consolas" w:hAnsi="Consolas" w:cs="Courier New"/>
+          <w:color w:val="0000FF"/>
+          <w:sz w:val="20"/>
+          <w:szCs w:val="20"/>
+          <w:lang w:val="en-US"/>
+        </w:rPr>
+        <w:t>*</w:t>
+      </w:r>
+      <w:r>
+        <w:rPr>
+          <w:rFonts w:ascii="Consolas" w:hAnsi="Consolas" w:cs="Courier New"/>
+          <w:color w:val="000000"/>
+          <w:sz w:val="20"/>
+          <w:szCs w:val="20"/>
+          <w:lang w:val="en-US"/>
+        </w:rPr>
+        <w:t xml:space="preserve"> </w:t>
+      </w:r>
+      <w:r>
+        <w:rPr>
+          <w:rFonts w:ascii="Consolas" w:hAnsi="Consolas" w:cs="Courier New"/>
+          <w:b/>
+          <w:bCs/>
+          <w:color w:val="0000FF"/>
+          <w:sz w:val="20"/>
+          <w:szCs w:val="20"/>
+          <w:lang w:val="en-US"/>
+        </w:rPr>
+        <w:t>FROM</w:t>
+      </w:r>
+      <w:r>
+        <w:rPr>
+          <w:rFonts w:ascii="Consolas" w:hAnsi="Consolas" w:cs="Courier New"/>
+          <w:color w:val="000000"/>
+          <w:sz w:val="20"/>
+          <w:szCs w:val="20"/>
+          <w:lang w:val="en-US"/>
+        </w:rPr>
+        <w:t xml:space="preserve"> </w:t>
+      </w:r>
+      <w:r>
+        <w:rPr>
+          <w:rFonts w:ascii="Consolas" w:hAnsi="Consolas" w:cs="Courier New"/>
+          <w:color w:val="FF00FF"/>
+          <w:sz w:val="20"/>
+          <w:szCs w:val="20"/>
+          <w:lang w:val="en-US"/>
+        </w:rPr>
+        <w:t>rating</w:t>
+      </w:r>
+      <w:r>
+        <w:rPr>
+          <w:rFonts w:ascii="Consolas" w:hAnsi="Consolas" w:cs="Courier New"/>
+          <w:color w:val="000000"/>
+          <w:sz w:val="20"/>
+          <w:szCs w:val="20"/>
+          <w:lang w:val="en-US"/>
+        </w:rPr>
+        <w:t xml:space="preserve"> </w:t>
+      </w:r>
+      <w:r>
+        <w:rPr>
+          <w:rFonts w:ascii="Consolas" w:hAnsi="Consolas" w:cs="Courier New"/>
+          <w:color w:val="808000"/>
+          <w:sz w:val="20"/>
+          <w:szCs w:val="20"/>
+          <w:lang w:val="en-US"/>
+        </w:rPr>
+        <w:t>r</w:t>
+      </w:r>
+    </w:p>
+    <w:p>
+      <w:pPr>
+        <w:rPr>
+          <w:lang w:val="en-US"/>
+        </w:rPr>
+      </w:pPr>
+      <w:r>
+        <w:rPr>
+          <w:lang w:val="en-US"/>
+        </w:rPr>
+        <w:drawing>
+          <wp:inline distT="0" distB="0" distL="0" distR="0" wp14:anchorId="6534A54A" wp14:editId="72E2E25F">
+            <wp:extent cx="1619333" cy="1028753"/>
+            <wp:effectExtent l="0" t="0" r="0" b="0"/>
+            <wp:docPr id="793815324" name="Picture 1" descr="A screenshot of a computer&#10;&#10;Description automatically generated"/>
+            <wp:cNvGraphicFramePr>
+              <a:graphicFrameLocks xmlns:a="http://schemas.openxmlformats.org/drawingml/2006/main" noChangeAspect="1"/>
+            </wp:cNvGraphicFramePr>
+            <a:graphic xmlns:a="http://schemas.openxmlformats.org/drawingml/2006/main">
+              <a:graphicData uri="http://schemas.openxmlformats.org/drawingml/2006/picture">
+                <pic:pic xmlns:pic="http://schemas.openxmlformats.org/drawingml/2006/picture">
+                  <pic:nvPicPr>
+                    <pic:cNvPr id="793815324" name="Picture 1" descr="A screenshot of a computer&#10;&#10;Description automatically generated"/>
+                    <pic:cNvPicPr/>
+                  </pic:nvPicPr>
+                  <pic:blipFill>
+                    <a:blip r:embed="rId19"/>
+                    <a:stretch>
+                      <a:fillRect/>
+                    </a:stretch>
+                  </pic:blipFill>
+                  <pic:spPr>
+                    <a:xfrm>
+                      <a:off x="0" y="0"/>
+                      <a:ext cx="1619333" cy="1028753"/>
+                    </a:xfrm>
+                    <a:prstGeom prst="rect">
+                      <a:avLst/>
+                    </a:prstGeom>
+                  </pic:spPr>
+                </pic:pic>
+              </a:graphicData>
+            </a:graphic>
+          </wp:inline>
+        </w:drawing>
+      </w:r>
+    </w:p>
+    <w:p>
+      <w:pPr>
+        <w:rPr>
+          <w:lang w:val="en-US"/>
+        </w:rPr>
+      </w:pPr>
+    </w:p>
+    <w:p>
+      <w:pPr>
+        <w:pStyle w:val="Heading1"/>
+        <w:rPr>
+          <w:lang w:val="en-US"/>
+        </w:rPr>
+      </w:pPr>
+      <w:r>
+        <w:rPr>
+          <w:lang w:val="en-US"/>
+        </w:rPr>
+        <w:t>Reporting</w:t>
+      </w:r>
+    </w:p>
+    <w:p>
+      <w:pPr>
+        <w:pStyle w:val="ListParagraph"/>
+        <w:numPr>
+          <w:ilvl w:val="0"/>
+          <w:numId w:val="4"/>
+        </w:numPr>
+        <w:rPr>
+          <w:lang w:val="en-US"/>
+        </w:rPr>
+      </w:pPr>
+      <w:r>
+        <w:rPr>
+          <w:lang w:val="en-US"/>
+        </w:rPr>
+        <w:t>Detailed</w:t>
+      </w:r>
+      <w:r>
+        <w:rPr>
+          <w:lang w:val="en-US"/>
+        </w:rPr>
+        <w:t xml:space="preserve"> information about suppliers and the number of products that they provide.</w:t>
+      </w:r>
+    </w:p>
+    <w:p>
+      <w:pPr>
+        <w:pStyle w:val="ListParagraph"/>
+        <w:numPr>
+          <w:ilvl w:val="0"/>
+          <w:numId w:val="4"/>
+        </w:numPr>
+        <w:rPr>
+          <w:lang w:val="en-US"/>
+        </w:rPr>
+      </w:pPr>
+      <w:r>
+        <w:rPr>
+          <w:lang w:val="en-US"/>
+        </w:rPr>
+        <w:t>10 best-selling products with the total amount and their supplier.</w:t>
+      </w:r>
+    </w:p>
+    <w:p>
+      <w:pPr>
+        <w:pStyle w:val="ListParagraph"/>
+        <w:numPr>
+          <w:ilvl w:val="0"/>
+          <w:numId w:val="4"/>
+        </w:numPr>
+        <w:rPr>
+          <w:lang w:val="en-US"/>
+        </w:rPr>
+      </w:pPr>
+      <w:r>
+        <w:rPr>
+          <w:lang w:val="en-US"/>
+        </w:rPr>
+        <w:t>List of customers and their total purchases</w:t>
+      </w:r>
+    </w:p>
+    <w:p>
+      <w:pPr>
+        <w:pStyle w:val="ListParagraph"/>
+        <w:numPr>
+          <w:ilvl w:val="0"/>
+          <w:numId w:val="4"/>
+        </w:numPr>
+        <w:rPr>
+          <w:lang w:val="en-US"/>
+        </w:rPr>
+      </w:pPr>
+      <w:r>
+        <w:rPr>
+          <w:lang w:val="en-US"/>
+        </w:rPr>
+        <w:t>List of returned items.</w:t>
+      </w:r>
+    </w:p>
+    <w:p>
+      <w:pPr>
+        <w:pStyle w:val="ListParagraph"/>
+        <w:numPr>
+          <w:ilvl w:val="0"/>
+          <w:numId w:val="4"/>
+        </w:numPr>
+        <w:rPr>
+          <w:lang w:val="en-US"/>
+        </w:rPr>
+      </w:pPr>
+      <w:r>
+        <w:rPr>
+          <w:lang w:val="en-US"/>
+        </w:rPr>
+        <w:t>List of products in the fashion category that were sold last month</w:t>
+      </w:r>
+      <w:r>
+        <w:rPr>
+          <w:lang w:val="en-US"/>
+        </w:rPr>
+        <w:t>.</w:t>
+      </w:r>
+    </w:p>
     <w:sectPr>
       <w:pgSz w:w="12240" w:h="15840"/>
       <w:pgMar w:top="1440" w:right="1440" w:bottom="1440" w:left="1440" w:header="720" w:footer="720" w:gutter="0"/>
@@ -2623,9 +4402,9 @@
     </w:lvl>
   </w:abstractNum>
   <w:abstractNum w:abstractNumId="2" w15:restartNumberingAfterBreak="0">
-    <w:nsid w:val="59B00ABC"/>
+    <w:nsid w:val="544F2F82"/>
     <w:multiLevelType w:val="hybridMultilevel"/>
-    <w:tmpl w:val="14DA4288"/>
+    <w:tmpl w:val="6FF6D0AE"/>
     <w:lvl w:ilvl="0" w:tplc="04090001">
       <w:start w:val="1"/>
       <w:numFmt w:val="bullet"/>
@@ -2735,14 +4514,130 @@
       </w:rPr>
     </w:lvl>
   </w:abstractNum>
+  <w:abstractNum w:abstractNumId="3" w15:restartNumberingAfterBreak="0">
+    <w:nsid w:val="59B00ABC"/>
+    <w:multiLevelType w:val="hybridMultilevel"/>
+    <w:tmpl w:val="14DA4288"/>
+    <w:lvl w:ilvl="0" w:tplc="04090001">
+      <w:start w:val="1"/>
+      <w:numFmt w:val="bullet"/>
+      <w:lvlText w:val=""/>
+      <w:lvlJc w:val="left"/>
+      <w:pPr>
+        <w:ind w:left="720" w:hanging="360"/>
+      </w:pPr>
+      <w:rPr>
+        <w:rFonts w:ascii="Symbol" w:hAnsi="Symbol" w:hint="default"/>
+      </w:rPr>
+    </w:lvl>
+    <w:lvl w:ilvl="1" w:tplc="04090003" w:tentative="1">
+      <w:start w:val="1"/>
+      <w:numFmt w:val="bullet"/>
+      <w:lvlText w:val="o"/>
+      <w:lvlJc w:val="left"/>
+      <w:pPr>
+        <w:ind w:left="1440" w:hanging="360"/>
+      </w:pPr>
+      <w:rPr>
+        <w:rFonts w:ascii="Courier New" w:hAnsi="Courier New" w:cs="Courier New" w:hint="default"/>
+      </w:rPr>
+    </w:lvl>
+    <w:lvl w:ilvl="2" w:tplc="04090005" w:tentative="1">
+      <w:start w:val="1"/>
+      <w:numFmt w:val="bullet"/>
+      <w:lvlText w:val=""/>
+      <w:lvlJc w:val="left"/>
+      <w:pPr>
+        <w:ind w:left="2160" w:hanging="360"/>
+      </w:pPr>
+      <w:rPr>
+        <w:rFonts w:ascii="Wingdings" w:hAnsi="Wingdings" w:hint="default"/>
+      </w:rPr>
+    </w:lvl>
+    <w:lvl w:ilvl="3" w:tplc="04090001" w:tentative="1">
+      <w:start w:val="1"/>
+      <w:numFmt w:val="bullet"/>
+      <w:lvlText w:val=""/>
+      <w:lvlJc w:val="left"/>
+      <w:pPr>
+        <w:ind w:left="2880" w:hanging="360"/>
+      </w:pPr>
+      <w:rPr>
+        <w:rFonts w:ascii="Symbol" w:hAnsi="Symbol" w:hint="default"/>
+      </w:rPr>
+    </w:lvl>
+    <w:lvl w:ilvl="4" w:tplc="04090003" w:tentative="1">
+      <w:start w:val="1"/>
+      <w:numFmt w:val="bullet"/>
+      <w:lvlText w:val="o"/>
+      <w:lvlJc w:val="left"/>
+      <w:pPr>
+        <w:ind w:left="3600" w:hanging="360"/>
+      </w:pPr>
+      <w:rPr>
+        <w:rFonts w:ascii="Courier New" w:hAnsi="Courier New" w:cs="Courier New" w:hint="default"/>
+      </w:rPr>
+    </w:lvl>
+    <w:lvl w:ilvl="5" w:tplc="04090005" w:tentative="1">
+      <w:start w:val="1"/>
+      <w:numFmt w:val="bullet"/>
+      <w:lvlText w:val=""/>
+      <w:lvlJc w:val="left"/>
+      <w:pPr>
+        <w:ind w:left="4320" w:hanging="360"/>
+      </w:pPr>
+      <w:rPr>
+        <w:rFonts w:ascii="Wingdings" w:hAnsi="Wingdings" w:hint="default"/>
+      </w:rPr>
+    </w:lvl>
+    <w:lvl w:ilvl="6" w:tplc="04090001" w:tentative="1">
+      <w:start w:val="1"/>
+      <w:numFmt w:val="bullet"/>
+      <w:lvlText w:val=""/>
+      <w:lvlJc w:val="left"/>
+      <w:pPr>
+        <w:ind w:left="5040" w:hanging="360"/>
+      </w:pPr>
+      <w:rPr>
+        <w:rFonts w:ascii="Symbol" w:hAnsi="Symbol" w:hint="default"/>
+      </w:rPr>
+    </w:lvl>
+    <w:lvl w:ilvl="7" w:tplc="04090003" w:tentative="1">
+      <w:start w:val="1"/>
+      <w:numFmt w:val="bullet"/>
+      <w:lvlText w:val="o"/>
+      <w:lvlJc w:val="left"/>
+      <w:pPr>
+        <w:ind w:left="5760" w:hanging="360"/>
+      </w:pPr>
+      <w:rPr>
+        <w:rFonts w:ascii="Courier New" w:hAnsi="Courier New" w:cs="Courier New" w:hint="default"/>
+      </w:rPr>
+    </w:lvl>
+    <w:lvl w:ilvl="8" w:tplc="04090005" w:tentative="1">
+      <w:start w:val="1"/>
+      <w:numFmt w:val="bullet"/>
+      <w:lvlText w:val=""/>
+      <w:lvlJc w:val="left"/>
+      <w:pPr>
+        <w:ind w:left="6480" w:hanging="360"/>
+      </w:pPr>
+      <w:rPr>
+        <w:rFonts w:ascii="Wingdings" w:hAnsi="Wingdings" w:hint="default"/>
+      </w:rPr>
+    </w:lvl>
+  </w:abstractNum>
   <w:num w:numId="1" w16cid:durableId="622082637">
-    <w:abstractNumId w:val="2"/>
+    <w:abstractNumId w:val="3"/>
   </w:num>
   <w:num w:numId="2" w16cid:durableId="1484274158">
     <w:abstractNumId w:val="0"/>
   </w:num>
   <w:num w:numId="3" w16cid:durableId="1652490367">
     <w:abstractNumId w:val="1"/>
+  </w:num>
+  <w:num w:numId="4" w16cid:durableId="1082146441">
+    <w:abstractNumId w:val="2"/>
   </w:num>
 </w:numbering>
 </file>

</xml_diff>

<commit_message>
listing products in a specific category
</commit_message>
<xml_diff>
--- a/AdvancedDatabasesAssesment.docx
+++ b/AdvancedDatabasesAssesment.docx
@@ -607,7 +607,21 @@
               <w:rPr>
                 <w:rFonts w:ascii="Albert Sans" w:hAnsi="Albert Sans"/>
               </w:rPr>
-              <w:t xml:space="preserve">I fully understand that the unacknowledged inclusion of another person’s writings or ideas or works in this work may be considered plagiarism and that, should a formal investigation process confirms the allegation, I would be subject to the penalties associated with plagiarism, as per GISMA Business School, University of Applied Sciences’ regulations for academic misconduct. </w:t>
+              <w:t xml:space="preserve">I fully understand that the unacknowledged inclusion of another person’s writings or ideas or works in this work may be considered plagiarism and that, should a formal investigation process </w:t>
+            </w:r>
+            <w:proofErr w:type="gramStart"/>
+            <w:r>
+              <w:rPr>
+                <w:rFonts w:ascii="Albert Sans" w:hAnsi="Albert Sans"/>
+              </w:rPr>
+              <w:t>confirms</w:t>
+            </w:r>
+            <w:proofErr w:type="gramEnd"/>
+            <w:r>
+              <w:rPr>
+                <w:rFonts w:ascii="Albert Sans" w:hAnsi="Albert Sans"/>
+              </w:rPr>
+              <w:t xml:space="preserve"> the allegation, I would be subject to the penalties associated with plagiarism, as per GISMA Business School, University of Applied Sciences’ regulations for academic misconduct. </w:t>
             </w:r>
           </w:p>
           <w:p>
@@ -1094,6 +1108,13 @@
     </w:p>
     <w:sdt>
       <w:sdtPr>
+        <w:rPr>
+          <w:rFonts w:asciiTheme="minorHAnsi" w:eastAsiaTheme="minorHAnsi" w:hAnsiTheme="minorHAnsi" w:cstheme="minorBidi"/>
+          <w:color w:val="auto"/>
+          <w:sz w:val="22"/>
+          <w:szCs w:val="22"/>
+          <w:lang w:val="en-GB"/>
+        </w:rPr>
         <w:id w:val="1869567964"/>
         <w:docPartObj>
           <w:docPartGallery w:val="Table of Contents"/>
@@ -1102,14 +1123,9 @@
       </w:sdtPr>
       <w:sdtEndPr>
         <w:rPr>
-          <w:rFonts w:asciiTheme="minorHAnsi" w:eastAsiaTheme="minorHAnsi" w:hAnsiTheme="minorHAnsi" w:cstheme="minorBidi"/>
           <w:b/>
           <w:bCs/>
           <w:noProof/>
-          <w:color w:val="auto"/>
-          <w:sz w:val="22"/>
-          <w:szCs w:val="22"/>
-          <w:lang w:val="en-GB"/>
         </w:rPr>
       </w:sdtEndPr>
       <w:sdtContent>
@@ -1892,21 +1908,7 @@
                 <w:rStyle w:val="Hyperlink"/>
                 <w:noProof/>
               </w:rPr>
-              <w:t>List of products in the fash</w:t>
-            </w:r>
-            <w:r>
-              <w:rPr>
-                <w:rStyle w:val="Hyperlink"/>
-                <w:noProof/>
-              </w:rPr>
-              <w:t>i</w:t>
-            </w:r>
-            <w:r>
-              <w:rPr>
-                <w:rStyle w:val="Hyperlink"/>
-                <w:noProof/>
-              </w:rPr>
-              <w:t>on category that were sold last month.</w:t>
+              <w:t>List of products in the fashion category that were sold last month.</w:t>
             </w:r>
             <w:r>
               <w:rPr>
@@ -2321,7 +2323,11 @@
       </w:r>
       <w:proofErr w:type="spellStart"/>
       <w:r>
-        <w:t>returned_item</w:t>
+        <w:t>returned_</w:t>
+      </w:r>
+      <w:proofErr w:type="gramStart"/>
+      <w:r>
+        <w:t>item</w:t>
       </w:r>
       <w:proofErr w:type="spellEnd"/>
       <w:r>
@@ -2329,7 +2335,11 @@
       </w:r>
       <w:proofErr w:type="spellStart"/>
       <w:r>
-        <w:t>last_login</w:t>
+        <w:t>last</w:t>
+      </w:r>
+      <w:proofErr w:type="gramEnd"/>
+      <w:r>
+        <w:t>_login</w:t>
       </w:r>
       <w:proofErr w:type="spellEnd"/>
       <w:r>
@@ -2456,6 +2466,7 @@
         <w:t xml:space="preserve">or </w:t>
       </w:r>
       <w:proofErr w:type="spellStart"/>
+      <w:proofErr w:type="gramStart"/>
       <w:r>
         <w:rPr>
           <w:i/>
@@ -2465,7 +2476,11 @@
       </w:r>
       <w:proofErr w:type="spellEnd"/>
       <w:r>
-        <w:t xml:space="preserve"> ) </w:t>
+        <w:t xml:space="preserve"> )</w:t>
+      </w:r>
+      <w:proofErr w:type="gramEnd"/>
+      <w:r>
+        <w:t xml:space="preserve"> </w:t>
       </w:r>
       <w:r>
         <w:t xml:space="preserve">, is preferred to store those names in </w:t>
@@ -5276,6 +5291,7 @@
         <w:t xml:space="preserve"> </w:t>
       </w:r>
       <w:proofErr w:type="spellStart"/>
+      <w:proofErr w:type="gramStart"/>
       <w:r>
         <w:rPr>
           <w:rFonts w:ascii="Consolas" w:hAnsi="Consolas" w:cs="Courier New"/>
@@ -5301,7 +5317,17 @@
           <w:sz w:val="20"/>
           <w:szCs w:val="20"/>
         </w:rPr>
-        <w:t>supplier_id</w:t>
+        <w:t>supplier</w:t>
+      </w:r>
+      <w:proofErr w:type="gramEnd"/>
+      <w:r>
+        <w:rPr>
+          <w:rFonts w:ascii="Consolas" w:hAnsi="Consolas" w:cs="Courier New"/>
+          <w:color w:val="808000"/>
+          <w:sz w:val="20"/>
+          <w:szCs w:val="20"/>
+        </w:rPr>
+        <w:t>_id</w:t>
       </w:r>
       <w:proofErr w:type="spellEnd"/>
       <w:r>
@@ -5509,6 +5535,7 @@
         </w:rPr>
         <w:t>.</w:t>
       </w:r>
+      <w:proofErr w:type="gramStart"/>
       <w:r>
         <w:rPr>
           <w:rFonts w:ascii="Consolas" w:hAnsi="Consolas"/>
@@ -5541,6 +5568,7 @@
         </w:rPr>
         <w:t>s</w:t>
       </w:r>
+      <w:proofErr w:type="gramEnd"/>
       <w:r>
         <w:rPr>
           <w:rFonts w:ascii="Consolas" w:hAnsi="Consolas"/>
@@ -5987,6 +6015,7 @@
         <w:t xml:space="preserve"> = </w:t>
       </w:r>
       <w:proofErr w:type="spellStart"/>
+      <w:proofErr w:type="gramStart"/>
       <w:r>
         <w:rPr>
           <w:rFonts w:ascii="Consolas" w:hAnsi="Consolas"/>
@@ -6017,7 +6046,18 @@
           <w:szCs w:val="20"/>
           <w:lang w:val="en-GB"/>
         </w:rPr>
-        <w:t>supplier_id</w:t>
+        <w:t>supplier</w:t>
+      </w:r>
+      <w:proofErr w:type="gramEnd"/>
+      <w:r>
+        <w:rPr>
+          <w:rFonts w:ascii="Consolas" w:hAnsi="Consolas"/>
+          <w:color w:val="006464"/>
+          <w:sz w:val="20"/>
+          <w:szCs w:val="20"/>
+          <w:lang w:val="en-GB"/>
+        </w:rPr>
+        <w:t>_id</w:t>
       </w:r>
       <w:proofErr w:type="spellEnd"/>
     </w:p>
@@ -6100,6 +6140,7 @@
         </w:rPr>
         <w:t>.</w:t>
       </w:r>
+      <w:proofErr w:type="gramStart"/>
       <w:r>
         <w:rPr>
           <w:rFonts w:ascii="Consolas" w:hAnsi="Consolas"/>
@@ -6130,6 +6171,7 @@
         </w:rPr>
         <w:t>;</w:t>
       </w:r>
+      <w:proofErr w:type="gramEnd"/>
     </w:p>
     <w:p>
       <w:pPr>
@@ -6326,6 +6368,7 @@
         <w:t xml:space="preserve"> </w:t>
       </w:r>
       <w:proofErr w:type="spellStart"/>
+      <w:proofErr w:type="gramStart"/>
       <w:r>
         <w:rPr>
           <w:rFonts w:ascii="Consolas" w:hAnsi="Consolas" w:cs="Courier New"/>
@@ -6351,7 +6394,17 @@
           <w:sz w:val="20"/>
           <w:szCs w:val="20"/>
         </w:rPr>
-        <w:t>order_id</w:t>
+        <w:t>order</w:t>
+      </w:r>
+      <w:proofErr w:type="gramEnd"/>
+      <w:r>
+        <w:rPr>
+          <w:rFonts w:ascii="Consolas" w:hAnsi="Consolas" w:cs="Courier New"/>
+          <w:color w:val="808000"/>
+          <w:sz w:val="20"/>
+          <w:szCs w:val="20"/>
+        </w:rPr>
+        <w:t>_id</w:t>
       </w:r>
       <w:proofErr w:type="spellEnd"/>
       <w:r>
@@ -6763,6 +6816,7 @@
         <w:t xml:space="preserve"> </w:t>
       </w:r>
       <w:proofErr w:type="spellStart"/>
+      <w:proofErr w:type="gramStart"/>
       <w:r>
         <w:rPr>
           <w:rFonts w:ascii="Consolas" w:hAnsi="Consolas" w:cs="Courier New"/>
@@ -6788,7 +6842,17 @@
           <w:sz w:val="20"/>
           <w:szCs w:val="20"/>
         </w:rPr>
-        <w:t>product_id</w:t>
+        <w:t>product</w:t>
+      </w:r>
+      <w:proofErr w:type="gramEnd"/>
+      <w:r>
+        <w:rPr>
+          <w:rFonts w:ascii="Consolas" w:hAnsi="Consolas" w:cs="Courier New"/>
+          <w:color w:val="808000"/>
+          <w:sz w:val="20"/>
+          <w:szCs w:val="20"/>
+        </w:rPr>
+        <w:t>_id</w:t>
       </w:r>
       <w:proofErr w:type="spellEnd"/>
       <w:r>
@@ -7158,6 +7222,7 @@
         </w:rPr>
         <w:t xml:space="preserve"> </w:t>
       </w:r>
+      <w:proofErr w:type="gramStart"/>
       <w:r>
         <w:rPr>
           <w:rFonts w:ascii="Consolas" w:hAnsi="Consolas" w:cs="Courier New"/>
@@ -7179,6 +7244,7 @@
         <w:t>(</w:t>
       </w:r>
       <w:proofErr w:type="spellStart"/>
+      <w:proofErr w:type="gramEnd"/>
       <w:r>
         <w:rPr>
           <w:rFonts w:ascii="Consolas" w:hAnsi="Consolas" w:cs="Courier New"/>
@@ -7493,6 +7559,7 @@
         <w:t xml:space="preserve"> </w:t>
       </w:r>
       <w:proofErr w:type="spellStart"/>
+      <w:proofErr w:type="gramStart"/>
       <w:r>
         <w:rPr>
           <w:rFonts w:ascii="Consolas" w:hAnsi="Consolas" w:cs="Courier New"/>
@@ -7518,7 +7585,17 @@
           <w:sz w:val="20"/>
           <w:szCs w:val="20"/>
         </w:rPr>
-        <w:t>product_id</w:t>
+        <w:t>product</w:t>
+      </w:r>
+      <w:proofErr w:type="gramEnd"/>
+      <w:r>
+        <w:rPr>
+          <w:rFonts w:ascii="Consolas" w:hAnsi="Consolas" w:cs="Courier New"/>
+          <w:color w:val="808000"/>
+          <w:sz w:val="20"/>
+          <w:szCs w:val="20"/>
+        </w:rPr>
+        <w:t>_id</w:t>
       </w:r>
       <w:proofErr w:type="spellEnd"/>
     </w:p>
@@ -7686,6 +7763,7 @@
         <w:t xml:space="preserve"> </w:t>
       </w:r>
       <w:proofErr w:type="spellStart"/>
+      <w:proofErr w:type="gramStart"/>
       <w:r>
         <w:rPr>
           <w:rFonts w:ascii="Consolas" w:hAnsi="Consolas" w:cs="Courier New"/>
@@ -7711,7 +7789,17 @@
           <w:sz w:val="20"/>
           <w:szCs w:val="20"/>
         </w:rPr>
-        <w:t>supplier_id</w:t>
+        <w:t>supplier</w:t>
+      </w:r>
+      <w:proofErr w:type="gramEnd"/>
+      <w:r>
+        <w:rPr>
+          <w:rFonts w:ascii="Consolas" w:hAnsi="Consolas" w:cs="Courier New"/>
+          <w:color w:val="808000"/>
+          <w:sz w:val="20"/>
+          <w:szCs w:val="20"/>
+        </w:rPr>
+        <w:t>_id</w:t>
       </w:r>
       <w:proofErr w:type="spellEnd"/>
     </w:p>
@@ -7921,6 +8009,7 @@
         </w:rPr>
         <w:t xml:space="preserve"> </w:t>
       </w:r>
+      <w:proofErr w:type="gramStart"/>
       <w:r>
         <w:rPr>
           <w:rFonts w:ascii="Consolas" w:hAnsi="Consolas" w:cs="Courier New"/>
@@ -7941,6 +8030,7 @@
         </w:rPr>
         <w:t>;</w:t>
       </w:r>
+      <w:proofErr w:type="gramEnd"/>
       <w:r>
         <w:rPr>
           <w:rFonts w:ascii="Consolas" w:hAnsi="Consolas" w:cs="Courier New"/>
@@ -8029,11 +8119,16 @@
         <w:t>Supplier</w:t>
       </w:r>
       <w:r>
-        <w:t xml:space="preserve"> tables to gather information on products</w:t>
+        <w:t xml:space="preserve"> tables to gather information on </w:t>
+      </w:r>
+      <w:proofErr w:type="gramStart"/>
+      <w:r>
+        <w:t>products</w:t>
       </w:r>
       <w:r>
         <w:t>’</w:t>
       </w:r>
+      <w:proofErr w:type="gramEnd"/>
       <w:r>
         <w:t xml:space="preserve"> and supplier</w:t>
       </w:r>
@@ -8171,6 +8266,7 @@
         <w:t xml:space="preserve"> </w:t>
       </w:r>
       <w:proofErr w:type="spellStart"/>
+      <w:proofErr w:type="gramStart"/>
       <w:r>
         <w:rPr>
           <w:rFonts w:ascii="Consolas" w:hAnsi="Consolas" w:cs="Courier New"/>
@@ -8196,7 +8292,17 @@
           <w:sz w:val="20"/>
           <w:szCs w:val="20"/>
         </w:rPr>
-        <w:t>first_name</w:t>
+        <w:t>first</w:t>
+      </w:r>
+      <w:proofErr w:type="gramEnd"/>
+      <w:r>
+        <w:rPr>
+          <w:rFonts w:ascii="Consolas" w:hAnsi="Consolas" w:cs="Courier New"/>
+          <w:color w:val="808000"/>
+          <w:sz w:val="20"/>
+          <w:szCs w:val="20"/>
+        </w:rPr>
+        <w:t>_name</w:t>
       </w:r>
       <w:r>
         <w:rPr>
@@ -8379,6 +8485,7 @@
           <w:szCs w:val="20"/>
         </w:rPr>
       </w:pPr>
+      <w:proofErr w:type="gramStart"/>
       <w:r>
         <w:rPr>
           <w:rFonts w:ascii="Consolas" w:hAnsi="Consolas" w:cs="Courier New"/>
@@ -8399,6 +8506,7 @@
         </w:rPr>
         <w:t>COALESCE</w:t>
       </w:r>
+      <w:proofErr w:type="gramEnd"/>
       <w:r>
         <w:rPr>
           <w:rFonts w:ascii="Consolas" w:hAnsi="Consolas" w:cs="Courier New"/>
@@ -8775,6 +8883,7 @@
         <w:t xml:space="preserve"> </w:t>
       </w:r>
       <w:proofErr w:type="spellStart"/>
+      <w:proofErr w:type="gramStart"/>
       <w:r>
         <w:rPr>
           <w:rFonts w:ascii="Consolas" w:hAnsi="Consolas" w:cs="Courier New"/>
@@ -8800,7 +8909,17 @@
           <w:sz w:val="20"/>
           <w:szCs w:val="20"/>
         </w:rPr>
-        <w:t>customer_id</w:t>
+        <w:t>customer</w:t>
+      </w:r>
+      <w:proofErr w:type="gramEnd"/>
+      <w:r>
+        <w:rPr>
+          <w:rFonts w:ascii="Consolas" w:hAnsi="Consolas" w:cs="Courier New"/>
+          <w:color w:val="808000"/>
+          <w:sz w:val="20"/>
+          <w:szCs w:val="20"/>
+        </w:rPr>
+        <w:t>_id</w:t>
       </w:r>
       <w:proofErr w:type="spellEnd"/>
     </w:p>
@@ -8954,6 +9073,7 @@
         <w:t>=</w:t>
       </w:r>
       <w:proofErr w:type="spellStart"/>
+      <w:proofErr w:type="gramStart"/>
       <w:r>
         <w:rPr>
           <w:rFonts w:ascii="Consolas" w:hAnsi="Consolas" w:cs="Courier New"/>
@@ -8979,7 +9099,17 @@
           <w:sz w:val="20"/>
           <w:szCs w:val="20"/>
         </w:rPr>
-        <w:t>order_id</w:t>
+        <w:t>order</w:t>
+      </w:r>
+      <w:proofErr w:type="gramEnd"/>
+      <w:r>
+        <w:rPr>
+          <w:rFonts w:ascii="Consolas" w:hAnsi="Consolas" w:cs="Courier New"/>
+          <w:color w:val="808000"/>
+          <w:sz w:val="20"/>
+          <w:szCs w:val="20"/>
+        </w:rPr>
+        <w:t>_id</w:t>
       </w:r>
       <w:proofErr w:type="spellEnd"/>
     </w:p>
@@ -9290,6 +9420,7 @@
         <w:t xml:space="preserve"> </w:t>
       </w:r>
       <w:proofErr w:type="spellStart"/>
+      <w:proofErr w:type="gramStart"/>
       <w:r>
         <w:rPr>
           <w:rFonts w:ascii="Consolas" w:hAnsi="Consolas" w:cs="Courier New"/>
@@ -9321,6 +9452,7 @@
         <w:t>Id</w:t>
       </w:r>
       <w:proofErr w:type="spellEnd"/>
+      <w:proofErr w:type="gramEnd"/>
       <w:r>
         <w:rPr>
           <w:rFonts w:ascii="Consolas" w:hAnsi="Consolas" w:cs="Courier New"/>
@@ -9645,6 +9777,7 @@
         <w:t xml:space="preserve"> </w:t>
       </w:r>
       <w:proofErr w:type="spellStart"/>
+      <w:proofErr w:type="gramStart"/>
       <w:r>
         <w:rPr>
           <w:rFonts w:ascii="Consolas" w:hAnsi="Consolas" w:cs="Courier New"/>
@@ -9676,6 +9809,7 @@
         <w:t>quantity</w:t>
       </w:r>
       <w:proofErr w:type="spellEnd"/>
+      <w:proofErr w:type="gramEnd"/>
       <w:r>
         <w:rPr>
           <w:rFonts w:ascii="Consolas" w:hAnsi="Consolas" w:cs="Courier New"/>
@@ -10125,6 +10259,7 @@
         <w:t xml:space="preserve"> </w:t>
       </w:r>
       <w:proofErr w:type="spellStart"/>
+      <w:proofErr w:type="gramStart"/>
       <w:r>
         <w:rPr>
           <w:rFonts w:ascii="Consolas" w:hAnsi="Consolas" w:cs="Courier New"/>
@@ -10153,7 +10288,18 @@
           <w:szCs w:val="20"/>
           <w:lang w:val="en-US"/>
         </w:rPr>
-        <w:t>item_by_order_id</w:t>
+        <w:t>item</w:t>
+      </w:r>
+      <w:proofErr w:type="gramEnd"/>
+      <w:r>
+        <w:rPr>
+          <w:rFonts w:ascii="Consolas" w:hAnsi="Consolas" w:cs="Courier New"/>
+          <w:color w:val="808000"/>
+          <w:sz w:val="20"/>
+          <w:szCs w:val="20"/>
+          <w:lang w:val="en-US"/>
+        </w:rPr>
+        <w:t>_by_order_id</w:t>
       </w:r>
       <w:proofErr w:type="spellEnd"/>
     </w:p>
@@ -10338,6 +10484,7 @@
         <w:t xml:space="preserve"> </w:t>
       </w:r>
       <w:proofErr w:type="spellStart"/>
+      <w:proofErr w:type="gramStart"/>
       <w:r>
         <w:rPr>
           <w:rFonts w:ascii="Consolas" w:hAnsi="Consolas" w:cs="Courier New"/>
@@ -10366,7 +10513,18 @@
           <w:szCs w:val="20"/>
           <w:lang w:val="en-US"/>
         </w:rPr>
-        <w:t>product_id</w:t>
+        <w:t>product</w:t>
+      </w:r>
+      <w:proofErr w:type="gramEnd"/>
+      <w:r>
+        <w:rPr>
+          <w:rFonts w:ascii="Consolas" w:hAnsi="Consolas" w:cs="Courier New"/>
+          <w:color w:val="808000"/>
+          <w:sz w:val="20"/>
+          <w:szCs w:val="20"/>
+          <w:lang w:val="en-US"/>
+        </w:rPr>
+        <w:t>_id</w:t>
       </w:r>
       <w:proofErr w:type="spellEnd"/>
       <w:r>
@@ -10395,6 +10553,7 @@
       </w:pPr>
       <w:r>
         <w:rPr>
+          <w:noProof/>
           <w:lang w:val="en-US"/>
         </w:rPr>
         <w:drawing>
@@ -10567,6 +10726,7 @@
         <w:t xml:space="preserve"> number of ordered and returned </w:t>
       </w:r>
       <w:proofErr w:type="spellStart"/>
+      <w:proofErr w:type="gramStart"/>
       <w:r>
         <w:rPr>
           <w:lang w:val="en-US"/>
@@ -10590,7 +10750,14 @@
         <w:rPr>
           <w:lang w:val="en-US"/>
         </w:rPr>
-        <w:t xml:space="preserve">’s </w:t>
+        <w:t>’s</w:t>
+      </w:r>
+      <w:proofErr w:type="gramEnd"/>
+      <w:r>
+        <w:rPr>
+          <w:lang w:val="en-US"/>
+        </w:rPr>
+        <w:t xml:space="preserve"> </w:t>
       </w:r>
       <w:r>
         <w:rPr>
@@ -10636,9 +10803,6 @@
     <w:p>
       <w:pPr>
         <w:pStyle w:val="Heading2"/>
-        <w:rPr>
-          <w:lang w:val="en-US"/>
-        </w:rPr>
       </w:pPr>
       <w:bookmarkStart w:id="10" w:name="_Toc170686397"/>
       <w:r>
@@ -10661,6 +10825,1728 @@
       </w:r>
       <w:bookmarkEnd w:id="10"/>
     </w:p>
+    <w:p/>
+    <w:p>
+      <w:pPr>
+        <w:autoSpaceDE w:val="0"/>
+        <w:autoSpaceDN w:val="0"/>
+        <w:adjustRightInd w:val="0"/>
+        <w:spacing w:after="0" w:line="240" w:lineRule="auto"/>
+        <w:rPr>
+          <w:rFonts w:ascii="Courier New" w:hAnsi="Courier New" w:cs="Courier New"/>
+          <w:color w:val="808000"/>
+          <w:sz w:val="20"/>
+          <w:szCs w:val="20"/>
+          <w:lang w:val="en-US"/>
+        </w:rPr>
+      </w:pPr>
+      <w:r>
+        <w:rPr>
+          <w:rFonts w:ascii="Courier New" w:hAnsi="Courier New" w:cs="Courier New"/>
+          <w:b/>
+          <w:bCs/>
+          <w:color w:val="0000FF"/>
+          <w:sz w:val="20"/>
+          <w:szCs w:val="20"/>
+          <w:lang w:val="en-US"/>
+        </w:rPr>
+        <w:t>SELECT</w:t>
+      </w:r>
+      <w:r>
+        <w:rPr>
+          <w:rFonts w:ascii="Courier New" w:hAnsi="Courier New" w:cs="Courier New"/>
+          <w:color w:val="000000"/>
+          <w:sz w:val="20"/>
+          <w:szCs w:val="20"/>
+          <w:lang w:val="en-US"/>
+        </w:rPr>
+        <w:t xml:space="preserve"> </w:t>
+      </w:r>
+      <w:r>
+        <w:rPr>
+          <w:rFonts w:ascii="Courier New" w:hAnsi="Courier New" w:cs="Courier New"/>
+          <w:color w:val="808000"/>
+          <w:sz w:val="20"/>
+          <w:szCs w:val="20"/>
+          <w:lang w:val="en-US"/>
+        </w:rPr>
+        <w:t>c</w:t>
+      </w:r>
+      <w:r>
+        <w:rPr>
+          <w:rFonts w:ascii="Courier New" w:hAnsi="Courier New" w:cs="Courier New"/>
+          <w:color w:val="0000FF"/>
+          <w:sz w:val="20"/>
+          <w:szCs w:val="20"/>
+          <w:lang w:val="en-US"/>
+        </w:rPr>
+        <w:t>.</w:t>
+      </w:r>
+      <w:r>
+        <w:rPr>
+          <w:rFonts w:ascii="Courier New" w:hAnsi="Courier New" w:cs="Courier New"/>
+          <w:b/>
+          <w:bCs/>
+          <w:color w:val="0000FF"/>
+          <w:sz w:val="20"/>
+          <w:szCs w:val="20"/>
+          <w:lang w:val="en-US"/>
+        </w:rPr>
+        <w:t>name</w:t>
+      </w:r>
+      <w:r>
+        <w:rPr>
+          <w:rFonts w:ascii="Courier New" w:hAnsi="Courier New" w:cs="Courier New"/>
+          <w:color w:val="000000"/>
+          <w:sz w:val="20"/>
+          <w:szCs w:val="20"/>
+          <w:lang w:val="en-US"/>
+        </w:rPr>
+        <w:t xml:space="preserve"> </w:t>
+      </w:r>
+      <w:r>
+        <w:rPr>
+          <w:rFonts w:ascii="Courier New" w:hAnsi="Courier New" w:cs="Courier New"/>
+          <w:b/>
+          <w:bCs/>
+          <w:color w:val="0000FF"/>
+          <w:sz w:val="20"/>
+          <w:szCs w:val="20"/>
+          <w:lang w:val="en-US"/>
+        </w:rPr>
+        <w:t>AS</w:t>
+      </w:r>
+      <w:r>
+        <w:rPr>
+          <w:rFonts w:ascii="Courier New" w:hAnsi="Courier New" w:cs="Courier New"/>
+          <w:color w:val="000000"/>
+          <w:sz w:val="20"/>
+          <w:szCs w:val="20"/>
+          <w:lang w:val="en-US"/>
+        </w:rPr>
+        <w:t xml:space="preserve"> </w:t>
+      </w:r>
+      <w:r>
+        <w:rPr>
+          <w:rFonts w:ascii="Courier New" w:hAnsi="Courier New" w:cs="Courier New"/>
+          <w:color w:val="808000"/>
+          <w:sz w:val="20"/>
+          <w:szCs w:val="20"/>
+          <w:lang w:val="en-US"/>
+        </w:rPr>
+        <w:t>category</w:t>
+      </w:r>
+      <w:r>
+        <w:rPr>
+          <w:rFonts w:ascii="Courier New" w:hAnsi="Courier New" w:cs="Courier New"/>
+          <w:color w:val="0000FF"/>
+          <w:sz w:val="20"/>
+          <w:szCs w:val="20"/>
+          <w:lang w:val="en-US"/>
+        </w:rPr>
+        <w:t>,</w:t>
+      </w:r>
+      <w:r>
+        <w:rPr>
+          <w:rFonts w:ascii="Courier New" w:hAnsi="Courier New" w:cs="Courier New"/>
+          <w:color w:val="000000"/>
+          <w:sz w:val="20"/>
+          <w:szCs w:val="20"/>
+          <w:lang w:val="en-US"/>
+        </w:rPr>
+        <w:t xml:space="preserve"> </w:t>
+      </w:r>
+      <w:r>
+        <w:rPr>
+          <w:rFonts w:ascii="Courier New" w:hAnsi="Courier New" w:cs="Courier New"/>
+          <w:color w:val="808000"/>
+          <w:sz w:val="20"/>
+          <w:szCs w:val="20"/>
+          <w:lang w:val="en-US"/>
+        </w:rPr>
+        <w:t>p</w:t>
+      </w:r>
+      <w:r>
+        <w:rPr>
+          <w:rFonts w:ascii="Courier New" w:hAnsi="Courier New" w:cs="Courier New"/>
+          <w:color w:val="0000FF"/>
+          <w:sz w:val="20"/>
+          <w:szCs w:val="20"/>
+          <w:lang w:val="en-US"/>
+        </w:rPr>
+        <w:t>.</w:t>
+      </w:r>
+      <w:r>
+        <w:rPr>
+          <w:rFonts w:ascii="Courier New" w:hAnsi="Courier New" w:cs="Courier New"/>
+          <w:b/>
+          <w:bCs/>
+          <w:color w:val="0000FF"/>
+          <w:sz w:val="20"/>
+          <w:szCs w:val="20"/>
+          <w:lang w:val="en-US"/>
+        </w:rPr>
+        <w:t>name</w:t>
+      </w:r>
+      <w:r>
+        <w:rPr>
+          <w:rFonts w:ascii="Courier New" w:hAnsi="Courier New" w:cs="Courier New"/>
+          <w:color w:val="000000"/>
+          <w:sz w:val="20"/>
+          <w:szCs w:val="20"/>
+          <w:lang w:val="en-US"/>
+        </w:rPr>
+        <w:t xml:space="preserve"> </w:t>
+      </w:r>
+      <w:r>
+        <w:rPr>
+          <w:rFonts w:ascii="Courier New" w:hAnsi="Courier New" w:cs="Courier New"/>
+          <w:b/>
+          <w:bCs/>
+          <w:color w:val="0000FF"/>
+          <w:sz w:val="20"/>
+          <w:szCs w:val="20"/>
+          <w:lang w:val="en-US"/>
+        </w:rPr>
+        <w:t>AS</w:t>
+      </w:r>
+      <w:r>
+        <w:rPr>
+          <w:rFonts w:ascii="Courier New" w:hAnsi="Courier New" w:cs="Courier New"/>
+          <w:color w:val="000000"/>
+          <w:sz w:val="20"/>
+          <w:szCs w:val="20"/>
+          <w:lang w:val="en-US"/>
+        </w:rPr>
+        <w:t xml:space="preserve"> </w:t>
+      </w:r>
+      <w:r>
+        <w:rPr>
+          <w:rFonts w:ascii="Courier New" w:hAnsi="Courier New" w:cs="Courier New"/>
+          <w:color w:val="FF00FF"/>
+          <w:sz w:val="20"/>
+          <w:szCs w:val="20"/>
+          <w:lang w:val="en-US"/>
+        </w:rPr>
+        <w:t>product</w:t>
+      </w:r>
+      <w:r>
+        <w:rPr>
+          <w:rFonts w:ascii="Courier New" w:hAnsi="Courier New" w:cs="Courier New"/>
+          <w:color w:val="0000FF"/>
+          <w:sz w:val="20"/>
+          <w:szCs w:val="20"/>
+          <w:lang w:val="en-US"/>
+        </w:rPr>
+        <w:t>,</w:t>
+      </w:r>
+      <w:r>
+        <w:rPr>
+          <w:rFonts w:ascii="Courier New" w:hAnsi="Courier New" w:cs="Courier New"/>
+          <w:color w:val="000000"/>
+          <w:sz w:val="20"/>
+          <w:szCs w:val="20"/>
+          <w:lang w:val="en-US"/>
+        </w:rPr>
+        <w:t xml:space="preserve"> </w:t>
+      </w:r>
+      <w:proofErr w:type="spellStart"/>
+      <w:proofErr w:type="gramStart"/>
+      <w:r>
+        <w:rPr>
+          <w:rFonts w:ascii="Courier New" w:hAnsi="Courier New" w:cs="Courier New"/>
+          <w:color w:val="808000"/>
+          <w:sz w:val="20"/>
+          <w:szCs w:val="20"/>
+          <w:lang w:val="en-US"/>
+        </w:rPr>
+        <w:t>o</w:t>
+      </w:r>
+      <w:r>
+        <w:rPr>
+          <w:rFonts w:ascii="Courier New" w:hAnsi="Courier New" w:cs="Courier New"/>
+          <w:color w:val="0000FF"/>
+          <w:sz w:val="20"/>
+          <w:szCs w:val="20"/>
+          <w:lang w:val="en-US"/>
+        </w:rPr>
+        <w:t>.</w:t>
+      </w:r>
+      <w:r>
+        <w:rPr>
+          <w:rFonts w:ascii="Courier New" w:hAnsi="Courier New" w:cs="Courier New"/>
+          <w:color w:val="808000"/>
+          <w:sz w:val="20"/>
+          <w:szCs w:val="20"/>
+          <w:lang w:val="en-US"/>
+        </w:rPr>
+        <w:t>order</w:t>
+      </w:r>
+      <w:proofErr w:type="gramEnd"/>
+      <w:r>
+        <w:rPr>
+          <w:rFonts w:ascii="Courier New" w:hAnsi="Courier New" w:cs="Courier New"/>
+          <w:color w:val="808000"/>
+          <w:sz w:val="20"/>
+          <w:szCs w:val="20"/>
+          <w:lang w:val="en-US"/>
+        </w:rPr>
+        <w:t>_date</w:t>
+      </w:r>
+      <w:proofErr w:type="spellEnd"/>
+    </w:p>
+    <w:p>
+      <w:pPr>
+        <w:autoSpaceDE w:val="0"/>
+        <w:autoSpaceDN w:val="0"/>
+        <w:adjustRightInd w:val="0"/>
+        <w:spacing w:after="0" w:line="240" w:lineRule="auto"/>
+        <w:rPr>
+          <w:rFonts w:ascii="Courier New" w:hAnsi="Courier New" w:cs="Courier New"/>
+          <w:color w:val="808000"/>
+          <w:sz w:val="20"/>
+          <w:szCs w:val="20"/>
+          <w:lang w:val="en-US"/>
+        </w:rPr>
+      </w:pPr>
+      <w:r>
+        <w:rPr>
+          <w:rFonts w:ascii="Courier New" w:hAnsi="Courier New" w:cs="Courier New"/>
+          <w:b/>
+          <w:bCs/>
+          <w:color w:val="0000FF"/>
+          <w:sz w:val="20"/>
+          <w:szCs w:val="20"/>
+          <w:lang w:val="en-US"/>
+        </w:rPr>
+        <w:t>FROM</w:t>
+      </w:r>
+      <w:r>
+        <w:rPr>
+          <w:rFonts w:ascii="Courier New" w:hAnsi="Courier New" w:cs="Courier New"/>
+          <w:color w:val="000000"/>
+          <w:sz w:val="20"/>
+          <w:szCs w:val="20"/>
+          <w:lang w:val="en-US"/>
+        </w:rPr>
+        <w:t xml:space="preserve"> </w:t>
+      </w:r>
+      <w:r>
+        <w:rPr>
+          <w:rFonts w:ascii="Courier New" w:hAnsi="Courier New" w:cs="Courier New"/>
+          <w:color w:val="FF00FF"/>
+          <w:sz w:val="20"/>
+          <w:szCs w:val="20"/>
+          <w:lang w:val="en-US"/>
+        </w:rPr>
+        <w:t>product</w:t>
+      </w:r>
+      <w:r>
+        <w:rPr>
+          <w:rFonts w:ascii="Courier New" w:hAnsi="Courier New" w:cs="Courier New"/>
+          <w:color w:val="000000"/>
+          <w:sz w:val="20"/>
+          <w:szCs w:val="20"/>
+          <w:lang w:val="en-US"/>
+        </w:rPr>
+        <w:t xml:space="preserve"> </w:t>
+      </w:r>
+      <w:r>
+        <w:rPr>
+          <w:rFonts w:ascii="Courier New" w:hAnsi="Courier New" w:cs="Courier New"/>
+          <w:color w:val="808000"/>
+          <w:sz w:val="20"/>
+          <w:szCs w:val="20"/>
+          <w:lang w:val="en-US"/>
+        </w:rPr>
+        <w:t>p</w:t>
+      </w:r>
+    </w:p>
+    <w:p>
+      <w:pPr>
+        <w:autoSpaceDE w:val="0"/>
+        <w:autoSpaceDN w:val="0"/>
+        <w:adjustRightInd w:val="0"/>
+        <w:spacing w:after="0" w:line="240" w:lineRule="auto"/>
+        <w:rPr>
+          <w:rFonts w:ascii="Courier New" w:hAnsi="Courier New" w:cs="Courier New"/>
+          <w:color w:val="808000"/>
+          <w:sz w:val="20"/>
+          <w:szCs w:val="20"/>
+          <w:lang w:val="en-US"/>
+        </w:rPr>
+      </w:pPr>
+      <w:r>
+        <w:rPr>
+          <w:rFonts w:ascii="Courier New" w:hAnsi="Courier New" w:cs="Courier New"/>
+          <w:b/>
+          <w:bCs/>
+          <w:color w:val="0000FF"/>
+          <w:sz w:val="20"/>
+          <w:szCs w:val="20"/>
+          <w:lang w:val="en-US"/>
+        </w:rPr>
+        <w:t>INNER</w:t>
+      </w:r>
+      <w:r>
+        <w:rPr>
+          <w:rFonts w:ascii="Courier New" w:hAnsi="Courier New" w:cs="Courier New"/>
+          <w:color w:val="000000"/>
+          <w:sz w:val="20"/>
+          <w:szCs w:val="20"/>
+          <w:lang w:val="en-US"/>
+        </w:rPr>
+        <w:t xml:space="preserve"> </w:t>
+      </w:r>
+      <w:r>
+        <w:rPr>
+          <w:rFonts w:ascii="Courier New" w:hAnsi="Courier New" w:cs="Courier New"/>
+          <w:b/>
+          <w:bCs/>
+          <w:color w:val="0000FF"/>
+          <w:sz w:val="20"/>
+          <w:szCs w:val="20"/>
+          <w:lang w:val="en-US"/>
+        </w:rPr>
+        <w:t>JOIN</w:t>
+      </w:r>
+      <w:r>
+        <w:rPr>
+          <w:rFonts w:ascii="Courier New" w:hAnsi="Courier New" w:cs="Courier New"/>
+          <w:color w:val="000000"/>
+          <w:sz w:val="20"/>
+          <w:szCs w:val="20"/>
+          <w:lang w:val="en-US"/>
+        </w:rPr>
+        <w:t xml:space="preserve"> </w:t>
+      </w:r>
+      <w:proofErr w:type="spellStart"/>
+      <w:r>
+        <w:rPr>
+          <w:rFonts w:ascii="Courier New" w:hAnsi="Courier New" w:cs="Courier New"/>
+          <w:color w:val="FF00FF"/>
+          <w:sz w:val="20"/>
+          <w:szCs w:val="20"/>
+          <w:lang w:val="en-US"/>
+        </w:rPr>
+        <w:t>product_category</w:t>
+      </w:r>
+      <w:proofErr w:type="spellEnd"/>
+      <w:r>
+        <w:rPr>
+          <w:rFonts w:ascii="Courier New" w:hAnsi="Courier New" w:cs="Courier New"/>
+          <w:color w:val="000000"/>
+          <w:sz w:val="20"/>
+          <w:szCs w:val="20"/>
+          <w:lang w:val="en-US"/>
+        </w:rPr>
+        <w:t xml:space="preserve"> </w:t>
+      </w:r>
+      <w:r>
+        <w:rPr>
+          <w:rFonts w:ascii="Courier New" w:hAnsi="Courier New" w:cs="Courier New"/>
+          <w:color w:val="808000"/>
+          <w:sz w:val="20"/>
+          <w:szCs w:val="20"/>
+          <w:lang w:val="en-US"/>
+        </w:rPr>
+        <w:t>c</w:t>
+      </w:r>
+      <w:r>
+        <w:rPr>
+          <w:rFonts w:ascii="Courier New" w:hAnsi="Courier New" w:cs="Courier New"/>
+          <w:color w:val="000000"/>
+          <w:sz w:val="20"/>
+          <w:szCs w:val="20"/>
+          <w:lang w:val="en-US"/>
+        </w:rPr>
+        <w:t xml:space="preserve"> </w:t>
+      </w:r>
+      <w:r>
+        <w:rPr>
+          <w:rFonts w:ascii="Courier New" w:hAnsi="Courier New" w:cs="Courier New"/>
+          <w:b/>
+          <w:bCs/>
+          <w:color w:val="0000FF"/>
+          <w:sz w:val="20"/>
+          <w:szCs w:val="20"/>
+          <w:lang w:val="en-US"/>
+        </w:rPr>
+        <w:t>ON</w:t>
+      </w:r>
+      <w:r>
+        <w:rPr>
+          <w:rFonts w:ascii="Courier New" w:hAnsi="Courier New" w:cs="Courier New"/>
+          <w:color w:val="000000"/>
+          <w:sz w:val="20"/>
+          <w:szCs w:val="20"/>
+          <w:lang w:val="en-US"/>
+        </w:rPr>
+        <w:t xml:space="preserve"> </w:t>
+      </w:r>
+      <w:r>
+        <w:rPr>
+          <w:rFonts w:ascii="Courier New" w:hAnsi="Courier New" w:cs="Courier New"/>
+          <w:color w:val="808000"/>
+          <w:sz w:val="20"/>
+          <w:szCs w:val="20"/>
+          <w:lang w:val="en-US"/>
+        </w:rPr>
+        <w:t>c</w:t>
+      </w:r>
+      <w:r>
+        <w:rPr>
+          <w:rFonts w:ascii="Courier New" w:hAnsi="Courier New" w:cs="Courier New"/>
+          <w:color w:val="0000FF"/>
+          <w:sz w:val="20"/>
+          <w:szCs w:val="20"/>
+          <w:lang w:val="en-US"/>
+        </w:rPr>
+        <w:t>.</w:t>
+      </w:r>
+      <w:r>
+        <w:rPr>
+          <w:rFonts w:ascii="Courier New" w:hAnsi="Courier New" w:cs="Courier New"/>
+          <w:color w:val="808000"/>
+          <w:sz w:val="20"/>
+          <w:szCs w:val="20"/>
+          <w:lang w:val="en-US"/>
+        </w:rPr>
+        <w:t>id</w:t>
+      </w:r>
+      <w:r>
+        <w:rPr>
+          <w:rFonts w:ascii="Courier New" w:hAnsi="Courier New" w:cs="Courier New"/>
+          <w:color w:val="000000"/>
+          <w:sz w:val="20"/>
+          <w:szCs w:val="20"/>
+          <w:lang w:val="en-US"/>
+        </w:rPr>
+        <w:t xml:space="preserve"> </w:t>
+      </w:r>
+      <w:r>
+        <w:rPr>
+          <w:rFonts w:ascii="Courier New" w:hAnsi="Courier New" w:cs="Courier New"/>
+          <w:color w:val="0000FF"/>
+          <w:sz w:val="20"/>
+          <w:szCs w:val="20"/>
+          <w:lang w:val="en-US"/>
+        </w:rPr>
+        <w:t>=</w:t>
+      </w:r>
+      <w:r>
+        <w:rPr>
+          <w:rFonts w:ascii="Courier New" w:hAnsi="Courier New" w:cs="Courier New"/>
+          <w:color w:val="000000"/>
+          <w:sz w:val="20"/>
+          <w:szCs w:val="20"/>
+          <w:lang w:val="en-US"/>
+        </w:rPr>
+        <w:t xml:space="preserve"> </w:t>
+      </w:r>
+      <w:proofErr w:type="spellStart"/>
+      <w:proofErr w:type="gramStart"/>
+      <w:r>
+        <w:rPr>
+          <w:rFonts w:ascii="Courier New" w:hAnsi="Courier New" w:cs="Courier New"/>
+          <w:color w:val="808000"/>
+          <w:sz w:val="20"/>
+          <w:szCs w:val="20"/>
+          <w:lang w:val="en-US"/>
+        </w:rPr>
+        <w:t>p</w:t>
+      </w:r>
+      <w:r>
+        <w:rPr>
+          <w:rFonts w:ascii="Courier New" w:hAnsi="Courier New" w:cs="Courier New"/>
+          <w:color w:val="0000FF"/>
+          <w:sz w:val="20"/>
+          <w:szCs w:val="20"/>
+          <w:lang w:val="en-US"/>
+        </w:rPr>
+        <w:t>.</w:t>
+      </w:r>
+      <w:r>
+        <w:rPr>
+          <w:rFonts w:ascii="Courier New" w:hAnsi="Courier New" w:cs="Courier New"/>
+          <w:color w:val="808000"/>
+          <w:sz w:val="20"/>
+          <w:szCs w:val="20"/>
+          <w:lang w:val="en-US"/>
+        </w:rPr>
+        <w:t>category</w:t>
+      </w:r>
+      <w:proofErr w:type="gramEnd"/>
+      <w:r>
+        <w:rPr>
+          <w:rFonts w:ascii="Courier New" w:hAnsi="Courier New" w:cs="Courier New"/>
+          <w:color w:val="808000"/>
+          <w:sz w:val="20"/>
+          <w:szCs w:val="20"/>
+          <w:lang w:val="en-US"/>
+        </w:rPr>
+        <w:t>_id</w:t>
+      </w:r>
+      <w:proofErr w:type="spellEnd"/>
+    </w:p>
+    <w:p>
+      <w:pPr>
+        <w:autoSpaceDE w:val="0"/>
+        <w:autoSpaceDN w:val="0"/>
+        <w:adjustRightInd w:val="0"/>
+        <w:spacing w:after="0" w:line="240" w:lineRule="auto"/>
+        <w:rPr>
+          <w:rFonts w:ascii="Courier New" w:hAnsi="Courier New" w:cs="Courier New"/>
+          <w:color w:val="808000"/>
+          <w:sz w:val="20"/>
+          <w:szCs w:val="20"/>
+          <w:lang w:val="en-US"/>
+        </w:rPr>
+      </w:pPr>
+      <w:r>
+        <w:rPr>
+          <w:rFonts w:ascii="Courier New" w:hAnsi="Courier New" w:cs="Courier New"/>
+          <w:b/>
+          <w:bCs/>
+          <w:color w:val="0000FF"/>
+          <w:sz w:val="20"/>
+          <w:szCs w:val="20"/>
+          <w:lang w:val="en-US"/>
+        </w:rPr>
+        <w:t>INNER</w:t>
+      </w:r>
+      <w:r>
+        <w:rPr>
+          <w:rFonts w:ascii="Courier New" w:hAnsi="Courier New" w:cs="Courier New"/>
+          <w:color w:val="000000"/>
+          <w:sz w:val="20"/>
+          <w:szCs w:val="20"/>
+          <w:lang w:val="en-US"/>
+        </w:rPr>
+        <w:t xml:space="preserve"> </w:t>
+      </w:r>
+      <w:r>
+        <w:rPr>
+          <w:rFonts w:ascii="Courier New" w:hAnsi="Courier New" w:cs="Courier New"/>
+          <w:b/>
+          <w:bCs/>
+          <w:color w:val="0000FF"/>
+          <w:sz w:val="20"/>
+          <w:szCs w:val="20"/>
+          <w:lang w:val="en-US"/>
+        </w:rPr>
+        <w:t>JOIN</w:t>
+      </w:r>
+      <w:r>
+        <w:rPr>
+          <w:rFonts w:ascii="Courier New" w:hAnsi="Courier New" w:cs="Courier New"/>
+          <w:color w:val="000000"/>
+          <w:sz w:val="20"/>
+          <w:szCs w:val="20"/>
+          <w:lang w:val="en-US"/>
+        </w:rPr>
+        <w:t xml:space="preserve"> </w:t>
+      </w:r>
+      <w:proofErr w:type="spellStart"/>
+      <w:r>
+        <w:rPr>
+          <w:rFonts w:ascii="Courier New" w:hAnsi="Courier New" w:cs="Courier New"/>
+          <w:color w:val="FF00FF"/>
+          <w:sz w:val="20"/>
+          <w:szCs w:val="20"/>
+          <w:lang w:val="en-US"/>
+        </w:rPr>
+        <w:t>items_by_order</w:t>
+      </w:r>
+      <w:proofErr w:type="spellEnd"/>
+      <w:r>
+        <w:rPr>
+          <w:rFonts w:ascii="Courier New" w:hAnsi="Courier New" w:cs="Courier New"/>
+          <w:color w:val="000000"/>
+          <w:sz w:val="20"/>
+          <w:szCs w:val="20"/>
+          <w:lang w:val="en-US"/>
+        </w:rPr>
+        <w:t xml:space="preserve"> </w:t>
+      </w:r>
+      <w:proofErr w:type="spellStart"/>
+      <w:r>
+        <w:rPr>
+          <w:rFonts w:ascii="Courier New" w:hAnsi="Courier New" w:cs="Courier New"/>
+          <w:color w:val="808000"/>
+          <w:sz w:val="20"/>
+          <w:szCs w:val="20"/>
+          <w:lang w:val="en-US"/>
+        </w:rPr>
+        <w:t>ibo</w:t>
+      </w:r>
+      <w:proofErr w:type="spellEnd"/>
+      <w:r>
+        <w:rPr>
+          <w:rFonts w:ascii="Courier New" w:hAnsi="Courier New" w:cs="Courier New"/>
+          <w:color w:val="000000"/>
+          <w:sz w:val="20"/>
+          <w:szCs w:val="20"/>
+          <w:lang w:val="en-US"/>
+        </w:rPr>
+        <w:t xml:space="preserve"> </w:t>
+      </w:r>
+      <w:r>
+        <w:rPr>
+          <w:rFonts w:ascii="Courier New" w:hAnsi="Courier New" w:cs="Courier New"/>
+          <w:b/>
+          <w:bCs/>
+          <w:color w:val="0000FF"/>
+          <w:sz w:val="20"/>
+          <w:szCs w:val="20"/>
+          <w:lang w:val="en-US"/>
+        </w:rPr>
+        <w:t>ON</w:t>
+      </w:r>
+      <w:r>
+        <w:rPr>
+          <w:rFonts w:ascii="Courier New" w:hAnsi="Courier New" w:cs="Courier New"/>
+          <w:color w:val="000000"/>
+          <w:sz w:val="20"/>
+          <w:szCs w:val="20"/>
+          <w:lang w:val="en-US"/>
+        </w:rPr>
+        <w:t xml:space="preserve"> </w:t>
+      </w:r>
+      <w:proofErr w:type="spellStart"/>
+      <w:proofErr w:type="gramStart"/>
+      <w:r>
+        <w:rPr>
+          <w:rFonts w:ascii="Courier New" w:hAnsi="Courier New" w:cs="Courier New"/>
+          <w:color w:val="808000"/>
+          <w:sz w:val="20"/>
+          <w:szCs w:val="20"/>
+          <w:lang w:val="en-US"/>
+        </w:rPr>
+        <w:t>ibo</w:t>
+      </w:r>
+      <w:r>
+        <w:rPr>
+          <w:rFonts w:ascii="Courier New" w:hAnsi="Courier New" w:cs="Courier New"/>
+          <w:color w:val="0000FF"/>
+          <w:sz w:val="20"/>
+          <w:szCs w:val="20"/>
+          <w:lang w:val="en-US"/>
+        </w:rPr>
+        <w:t>.</w:t>
+      </w:r>
+      <w:r>
+        <w:rPr>
+          <w:rFonts w:ascii="Courier New" w:hAnsi="Courier New" w:cs="Courier New"/>
+          <w:color w:val="808000"/>
+          <w:sz w:val="20"/>
+          <w:szCs w:val="20"/>
+          <w:lang w:val="en-US"/>
+        </w:rPr>
+        <w:t>product</w:t>
+      </w:r>
+      <w:proofErr w:type="gramEnd"/>
+      <w:r>
+        <w:rPr>
+          <w:rFonts w:ascii="Courier New" w:hAnsi="Courier New" w:cs="Courier New"/>
+          <w:color w:val="808000"/>
+          <w:sz w:val="20"/>
+          <w:szCs w:val="20"/>
+          <w:lang w:val="en-US"/>
+        </w:rPr>
+        <w:t>_id</w:t>
+      </w:r>
+      <w:proofErr w:type="spellEnd"/>
+      <w:r>
+        <w:rPr>
+          <w:rFonts w:ascii="Courier New" w:hAnsi="Courier New" w:cs="Courier New"/>
+          <w:color w:val="000000"/>
+          <w:sz w:val="20"/>
+          <w:szCs w:val="20"/>
+          <w:lang w:val="en-US"/>
+        </w:rPr>
+        <w:t xml:space="preserve"> </w:t>
+      </w:r>
+      <w:r>
+        <w:rPr>
+          <w:rFonts w:ascii="Courier New" w:hAnsi="Courier New" w:cs="Courier New"/>
+          <w:color w:val="0000FF"/>
+          <w:sz w:val="20"/>
+          <w:szCs w:val="20"/>
+          <w:lang w:val="en-US"/>
+        </w:rPr>
+        <w:t>=</w:t>
+      </w:r>
+      <w:r>
+        <w:rPr>
+          <w:rFonts w:ascii="Courier New" w:hAnsi="Courier New" w:cs="Courier New"/>
+          <w:color w:val="000000"/>
+          <w:sz w:val="20"/>
+          <w:szCs w:val="20"/>
+          <w:lang w:val="en-US"/>
+        </w:rPr>
+        <w:t xml:space="preserve"> </w:t>
+      </w:r>
+      <w:r>
+        <w:rPr>
+          <w:rFonts w:ascii="Courier New" w:hAnsi="Courier New" w:cs="Courier New"/>
+          <w:color w:val="808000"/>
+          <w:sz w:val="20"/>
+          <w:szCs w:val="20"/>
+          <w:lang w:val="en-US"/>
+        </w:rPr>
+        <w:t>p</w:t>
+      </w:r>
+      <w:r>
+        <w:rPr>
+          <w:rFonts w:ascii="Courier New" w:hAnsi="Courier New" w:cs="Courier New"/>
+          <w:color w:val="0000FF"/>
+          <w:sz w:val="20"/>
+          <w:szCs w:val="20"/>
+          <w:lang w:val="en-US"/>
+        </w:rPr>
+        <w:t>.</w:t>
+      </w:r>
+      <w:r>
+        <w:rPr>
+          <w:rFonts w:ascii="Courier New" w:hAnsi="Courier New" w:cs="Courier New"/>
+          <w:color w:val="808000"/>
+          <w:sz w:val="20"/>
+          <w:szCs w:val="20"/>
+          <w:lang w:val="en-US"/>
+        </w:rPr>
+        <w:t>id</w:t>
+      </w:r>
+    </w:p>
+    <w:p>
+      <w:pPr>
+        <w:autoSpaceDE w:val="0"/>
+        <w:autoSpaceDN w:val="0"/>
+        <w:adjustRightInd w:val="0"/>
+        <w:spacing w:after="0" w:line="240" w:lineRule="auto"/>
+        <w:rPr>
+          <w:rFonts w:ascii="Courier New" w:hAnsi="Courier New" w:cs="Courier New"/>
+          <w:color w:val="808000"/>
+          <w:sz w:val="20"/>
+          <w:szCs w:val="20"/>
+          <w:lang w:val="en-US"/>
+        </w:rPr>
+      </w:pPr>
+      <w:r>
+        <w:rPr>
+          <w:rFonts w:ascii="Courier New" w:hAnsi="Courier New" w:cs="Courier New"/>
+          <w:b/>
+          <w:bCs/>
+          <w:color w:val="0000FF"/>
+          <w:sz w:val="20"/>
+          <w:szCs w:val="20"/>
+          <w:lang w:val="en-US"/>
+        </w:rPr>
+        <w:t>INNER</w:t>
+      </w:r>
+      <w:r>
+        <w:rPr>
+          <w:rFonts w:ascii="Courier New" w:hAnsi="Courier New" w:cs="Courier New"/>
+          <w:color w:val="000000"/>
+          <w:sz w:val="20"/>
+          <w:szCs w:val="20"/>
+          <w:lang w:val="en-US"/>
+        </w:rPr>
+        <w:t xml:space="preserve"> </w:t>
+      </w:r>
+      <w:r>
+        <w:rPr>
+          <w:rFonts w:ascii="Courier New" w:hAnsi="Courier New" w:cs="Courier New"/>
+          <w:b/>
+          <w:bCs/>
+          <w:color w:val="0000FF"/>
+          <w:sz w:val="20"/>
+          <w:szCs w:val="20"/>
+          <w:lang w:val="en-US"/>
+        </w:rPr>
+        <w:t>JOIN</w:t>
+      </w:r>
+      <w:r>
+        <w:rPr>
+          <w:rFonts w:ascii="Courier New" w:hAnsi="Courier New" w:cs="Courier New"/>
+          <w:color w:val="000000"/>
+          <w:sz w:val="20"/>
+          <w:szCs w:val="20"/>
+          <w:lang w:val="en-US"/>
+        </w:rPr>
+        <w:t xml:space="preserve"> </w:t>
+      </w:r>
+      <w:r>
+        <w:rPr>
+          <w:rFonts w:ascii="Courier New" w:hAnsi="Courier New" w:cs="Courier New"/>
+          <w:color w:val="808000"/>
+          <w:sz w:val="20"/>
+          <w:szCs w:val="20"/>
+          <w:lang w:val="en-US"/>
+        </w:rPr>
+        <w:t>`order`</w:t>
+      </w:r>
+      <w:r>
+        <w:rPr>
+          <w:rFonts w:ascii="Courier New" w:hAnsi="Courier New" w:cs="Courier New"/>
+          <w:color w:val="000000"/>
+          <w:sz w:val="20"/>
+          <w:szCs w:val="20"/>
+          <w:lang w:val="en-US"/>
+        </w:rPr>
+        <w:t xml:space="preserve"> </w:t>
+      </w:r>
+      <w:r>
+        <w:rPr>
+          <w:rFonts w:ascii="Courier New" w:hAnsi="Courier New" w:cs="Courier New"/>
+          <w:color w:val="808000"/>
+          <w:sz w:val="20"/>
+          <w:szCs w:val="20"/>
+          <w:lang w:val="en-US"/>
+        </w:rPr>
+        <w:t>o</w:t>
+      </w:r>
+      <w:r>
+        <w:rPr>
+          <w:rFonts w:ascii="Courier New" w:hAnsi="Courier New" w:cs="Courier New"/>
+          <w:color w:val="000000"/>
+          <w:sz w:val="20"/>
+          <w:szCs w:val="20"/>
+          <w:lang w:val="en-US"/>
+        </w:rPr>
+        <w:t xml:space="preserve"> </w:t>
+      </w:r>
+      <w:r>
+        <w:rPr>
+          <w:rFonts w:ascii="Courier New" w:hAnsi="Courier New" w:cs="Courier New"/>
+          <w:b/>
+          <w:bCs/>
+          <w:color w:val="0000FF"/>
+          <w:sz w:val="20"/>
+          <w:szCs w:val="20"/>
+          <w:lang w:val="en-US"/>
+        </w:rPr>
+        <w:t>ON</w:t>
+      </w:r>
+      <w:r>
+        <w:rPr>
+          <w:rFonts w:ascii="Courier New" w:hAnsi="Courier New" w:cs="Courier New"/>
+          <w:color w:val="000000"/>
+          <w:sz w:val="20"/>
+          <w:szCs w:val="20"/>
+          <w:lang w:val="en-US"/>
+        </w:rPr>
+        <w:t xml:space="preserve"> </w:t>
+      </w:r>
+      <w:r>
+        <w:rPr>
+          <w:rFonts w:ascii="Courier New" w:hAnsi="Courier New" w:cs="Courier New"/>
+          <w:color w:val="808000"/>
+          <w:sz w:val="20"/>
+          <w:szCs w:val="20"/>
+          <w:lang w:val="en-US"/>
+        </w:rPr>
+        <w:t>o</w:t>
+      </w:r>
+      <w:r>
+        <w:rPr>
+          <w:rFonts w:ascii="Courier New" w:hAnsi="Courier New" w:cs="Courier New"/>
+          <w:color w:val="0000FF"/>
+          <w:sz w:val="20"/>
+          <w:szCs w:val="20"/>
+          <w:lang w:val="en-US"/>
+        </w:rPr>
+        <w:t>.</w:t>
+      </w:r>
+      <w:r>
+        <w:rPr>
+          <w:rFonts w:ascii="Courier New" w:hAnsi="Courier New" w:cs="Courier New"/>
+          <w:color w:val="808000"/>
+          <w:sz w:val="20"/>
+          <w:szCs w:val="20"/>
+          <w:lang w:val="en-US"/>
+        </w:rPr>
+        <w:t>id</w:t>
+      </w:r>
+      <w:r>
+        <w:rPr>
+          <w:rFonts w:ascii="Courier New" w:hAnsi="Courier New" w:cs="Courier New"/>
+          <w:color w:val="000000"/>
+          <w:sz w:val="20"/>
+          <w:szCs w:val="20"/>
+          <w:lang w:val="en-US"/>
+        </w:rPr>
+        <w:t xml:space="preserve"> </w:t>
+      </w:r>
+      <w:r>
+        <w:rPr>
+          <w:rFonts w:ascii="Courier New" w:hAnsi="Courier New" w:cs="Courier New"/>
+          <w:color w:val="0000FF"/>
+          <w:sz w:val="20"/>
+          <w:szCs w:val="20"/>
+          <w:lang w:val="en-US"/>
+        </w:rPr>
+        <w:t>=</w:t>
+      </w:r>
+      <w:r>
+        <w:rPr>
+          <w:rFonts w:ascii="Courier New" w:hAnsi="Courier New" w:cs="Courier New"/>
+          <w:color w:val="000000"/>
+          <w:sz w:val="20"/>
+          <w:szCs w:val="20"/>
+          <w:lang w:val="en-US"/>
+        </w:rPr>
+        <w:t xml:space="preserve"> </w:t>
+      </w:r>
+      <w:proofErr w:type="spellStart"/>
+      <w:proofErr w:type="gramStart"/>
+      <w:r>
+        <w:rPr>
+          <w:rFonts w:ascii="Courier New" w:hAnsi="Courier New" w:cs="Courier New"/>
+          <w:color w:val="808000"/>
+          <w:sz w:val="20"/>
+          <w:szCs w:val="20"/>
+          <w:lang w:val="en-US"/>
+        </w:rPr>
+        <w:t>ibo</w:t>
+      </w:r>
+      <w:r>
+        <w:rPr>
+          <w:rFonts w:ascii="Courier New" w:hAnsi="Courier New" w:cs="Courier New"/>
+          <w:color w:val="0000FF"/>
+          <w:sz w:val="20"/>
+          <w:szCs w:val="20"/>
+          <w:lang w:val="en-US"/>
+        </w:rPr>
+        <w:t>.</w:t>
+      </w:r>
+      <w:r>
+        <w:rPr>
+          <w:rFonts w:ascii="Courier New" w:hAnsi="Courier New" w:cs="Courier New"/>
+          <w:color w:val="808000"/>
+          <w:sz w:val="20"/>
+          <w:szCs w:val="20"/>
+          <w:lang w:val="en-US"/>
+        </w:rPr>
+        <w:t>order</w:t>
+      </w:r>
+      <w:proofErr w:type="gramEnd"/>
+      <w:r>
+        <w:rPr>
+          <w:rFonts w:ascii="Courier New" w:hAnsi="Courier New" w:cs="Courier New"/>
+          <w:color w:val="808000"/>
+          <w:sz w:val="20"/>
+          <w:szCs w:val="20"/>
+          <w:lang w:val="en-US"/>
+        </w:rPr>
+        <w:t>_id</w:t>
+      </w:r>
+      <w:proofErr w:type="spellEnd"/>
+    </w:p>
+    <w:p>
+      <w:pPr>
+        <w:autoSpaceDE w:val="0"/>
+        <w:autoSpaceDN w:val="0"/>
+        <w:adjustRightInd w:val="0"/>
+        <w:spacing w:after="0" w:line="240" w:lineRule="auto"/>
+        <w:rPr>
+          <w:rFonts w:ascii="Courier New" w:hAnsi="Courier New" w:cs="Courier New"/>
+          <w:color w:val="800080"/>
+          <w:sz w:val="20"/>
+          <w:szCs w:val="20"/>
+          <w:lang w:val="en-US"/>
+        </w:rPr>
+      </w:pPr>
+      <w:r>
+        <w:rPr>
+          <w:rFonts w:ascii="Courier New" w:hAnsi="Courier New" w:cs="Courier New"/>
+          <w:b/>
+          <w:bCs/>
+          <w:color w:val="0000FF"/>
+          <w:sz w:val="20"/>
+          <w:szCs w:val="20"/>
+          <w:lang w:val="en-US"/>
+        </w:rPr>
+        <w:t>WHERE</w:t>
+      </w:r>
+      <w:r>
+        <w:rPr>
+          <w:rFonts w:ascii="Courier New" w:hAnsi="Courier New" w:cs="Courier New"/>
+          <w:color w:val="000000"/>
+          <w:sz w:val="20"/>
+          <w:szCs w:val="20"/>
+          <w:lang w:val="en-US"/>
+        </w:rPr>
+        <w:t xml:space="preserve"> </w:t>
+      </w:r>
+      <w:r>
+        <w:rPr>
+          <w:rFonts w:ascii="Courier New" w:hAnsi="Courier New" w:cs="Courier New"/>
+          <w:color w:val="800080"/>
+          <w:sz w:val="20"/>
+          <w:szCs w:val="20"/>
+          <w:lang w:val="en-US"/>
+        </w:rPr>
+        <w:t>1</w:t>
+      </w:r>
+      <w:r>
+        <w:rPr>
+          <w:rFonts w:ascii="Courier New" w:hAnsi="Courier New" w:cs="Courier New"/>
+          <w:color w:val="0000FF"/>
+          <w:sz w:val="20"/>
+          <w:szCs w:val="20"/>
+          <w:lang w:val="en-US"/>
+        </w:rPr>
+        <w:t>=</w:t>
+      </w:r>
+      <w:r>
+        <w:rPr>
+          <w:rFonts w:ascii="Courier New" w:hAnsi="Courier New" w:cs="Courier New"/>
+          <w:color w:val="800080"/>
+          <w:sz w:val="20"/>
+          <w:szCs w:val="20"/>
+          <w:lang w:val="en-US"/>
+        </w:rPr>
+        <w:t>1</w:t>
+      </w:r>
+    </w:p>
+    <w:p>
+      <w:pPr>
+        <w:autoSpaceDE w:val="0"/>
+        <w:autoSpaceDN w:val="0"/>
+        <w:adjustRightInd w:val="0"/>
+        <w:spacing w:after="0" w:line="240" w:lineRule="auto"/>
+        <w:rPr>
+          <w:rFonts w:ascii="Courier New" w:hAnsi="Courier New" w:cs="Courier New"/>
+          <w:color w:val="008000"/>
+          <w:sz w:val="20"/>
+          <w:szCs w:val="20"/>
+          <w:lang w:val="en-US"/>
+        </w:rPr>
+      </w:pPr>
+      <w:r>
+        <w:rPr>
+          <w:rFonts w:ascii="Courier New" w:hAnsi="Courier New" w:cs="Courier New"/>
+          <w:b/>
+          <w:bCs/>
+          <w:color w:val="0000FF"/>
+          <w:sz w:val="20"/>
+          <w:szCs w:val="20"/>
+          <w:lang w:val="en-US"/>
+        </w:rPr>
+        <w:t>and</w:t>
+      </w:r>
+      <w:r>
+        <w:rPr>
+          <w:rFonts w:ascii="Courier New" w:hAnsi="Courier New" w:cs="Courier New"/>
+          <w:color w:val="000000"/>
+          <w:sz w:val="20"/>
+          <w:szCs w:val="20"/>
+          <w:lang w:val="en-US"/>
+        </w:rPr>
+        <w:t xml:space="preserve"> </w:t>
+      </w:r>
+      <w:r>
+        <w:rPr>
+          <w:rFonts w:ascii="Courier New" w:hAnsi="Courier New" w:cs="Courier New"/>
+          <w:color w:val="808000"/>
+          <w:sz w:val="20"/>
+          <w:szCs w:val="20"/>
+          <w:lang w:val="en-US"/>
+        </w:rPr>
+        <w:t>c</w:t>
+      </w:r>
+      <w:r>
+        <w:rPr>
+          <w:rFonts w:ascii="Courier New" w:hAnsi="Courier New" w:cs="Courier New"/>
+          <w:color w:val="0000FF"/>
+          <w:sz w:val="20"/>
+          <w:szCs w:val="20"/>
+          <w:lang w:val="en-US"/>
+        </w:rPr>
+        <w:t>.</w:t>
+      </w:r>
+      <w:r>
+        <w:rPr>
+          <w:rFonts w:ascii="Courier New" w:hAnsi="Courier New" w:cs="Courier New"/>
+          <w:b/>
+          <w:bCs/>
+          <w:color w:val="0000FF"/>
+          <w:sz w:val="20"/>
+          <w:szCs w:val="20"/>
+          <w:lang w:val="en-US"/>
+        </w:rPr>
+        <w:t>name</w:t>
+      </w:r>
+      <w:r>
+        <w:rPr>
+          <w:rFonts w:ascii="Courier New" w:hAnsi="Courier New" w:cs="Courier New"/>
+          <w:color w:val="000000"/>
+          <w:sz w:val="20"/>
+          <w:szCs w:val="20"/>
+          <w:lang w:val="en-US"/>
+        </w:rPr>
+        <w:t xml:space="preserve"> </w:t>
+      </w:r>
+      <w:r>
+        <w:rPr>
+          <w:rFonts w:ascii="Courier New" w:hAnsi="Courier New" w:cs="Courier New"/>
+          <w:color w:val="0000FF"/>
+          <w:sz w:val="20"/>
+          <w:szCs w:val="20"/>
+          <w:lang w:val="en-US"/>
+        </w:rPr>
+        <w:t>=</w:t>
+      </w:r>
+      <w:r>
+        <w:rPr>
+          <w:rFonts w:ascii="Courier New" w:hAnsi="Courier New" w:cs="Courier New"/>
+          <w:color w:val="008000"/>
+          <w:sz w:val="20"/>
+          <w:szCs w:val="20"/>
+          <w:lang w:val="en-US"/>
+        </w:rPr>
+        <w:t>'Clothing'</w:t>
+      </w:r>
+    </w:p>
+    <w:p>
+      <w:pPr>
+        <w:autoSpaceDE w:val="0"/>
+        <w:autoSpaceDN w:val="0"/>
+        <w:adjustRightInd w:val="0"/>
+        <w:spacing w:after="0" w:line="240" w:lineRule="auto"/>
+        <w:rPr>
+          <w:rFonts w:ascii="Courier New" w:hAnsi="Courier New" w:cs="Courier New"/>
+          <w:color w:val="0000FF"/>
+          <w:sz w:val="20"/>
+          <w:szCs w:val="20"/>
+          <w:lang w:val="en-US"/>
+        </w:rPr>
+      </w:pPr>
+      <w:r>
+        <w:rPr>
+          <w:rFonts w:ascii="Courier New" w:hAnsi="Courier New" w:cs="Courier New"/>
+          <w:b/>
+          <w:bCs/>
+          <w:color w:val="0000FF"/>
+          <w:sz w:val="20"/>
+          <w:szCs w:val="20"/>
+          <w:lang w:val="en-US"/>
+        </w:rPr>
+        <w:t>AND</w:t>
+      </w:r>
+      <w:r>
+        <w:rPr>
+          <w:rFonts w:ascii="Courier New" w:hAnsi="Courier New" w:cs="Courier New"/>
+          <w:color w:val="000000"/>
+          <w:sz w:val="20"/>
+          <w:szCs w:val="20"/>
+          <w:lang w:val="en-US"/>
+        </w:rPr>
+        <w:t xml:space="preserve"> </w:t>
+      </w:r>
+      <w:proofErr w:type="spellStart"/>
+      <w:proofErr w:type="gramStart"/>
+      <w:r>
+        <w:rPr>
+          <w:rFonts w:ascii="Courier New" w:hAnsi="Courier New" w:cs="Courier New"/>
+          <w:color w:val="808000"/>
+          <w:sz w:val="20"/>
+          <w:szCs w:val="20"/>
+          <w:lang w:val="en-US"/>
+        </w:rPr>
+        <w:t>o</w:t>
+      </w:r>
+      <w:r>
+        <w:rPr>
+          <w:rFonts w:ascii="Courier New" w:hAnsi="Courier New" w:cs="Courier New"/>
+          <w:color w:val="0000FF"/>
+          <w:sz w:val="20"/>
+          <w:szCs w:val="20"/>
+          <w:lang w:val="en-US"/>
+        </w:rPr>
+        <w:t>.</w:t>
+      </w:r>
+      <w:r>
+        <w:rPr>
+          <w:rFonts w:ascii="Courier New" w:hAnsi="Courier New" w:cs="Courier New"/>
+          <w:color w:val="808000"/>
+          <w:sz w:val="20"/>
+          <w:szCs w:val="20"/>
+          <w:lang w:val="en-US"/>
+        </w:rPr>
+        <w:t>order</w:t>
+      </w:r>
+      <w:proofErr w:type="gramEnd"/>
+      <w:r>
+        <w:rPr>
+          <w:rFonts w:ascii="Courier New" w:hAnsi="Courier New" w:cs="Courier New"/>
+          <w:color w:val="808000"/>
+          <w:sz w:val="20"/>
+          <w:szCs w:val="20"/>
+          <w:lang w:val="en-US"/>
+        </w:rPr>
+        <w:t>_date</w:t>
+      </w:r>
+      <w:proofErr w:type="spellEnd"/>
+      <w:r>
+        <w:rPr>
+          <w:rFonts w:ascii="Courier New" w:hAnsi="Courier New" w:cs="Courier New"/>
+          <w:color w:val="000000"/>
+          <w:sz w:val="20"/>
+          <w:szCs w:val="20"/>
+          <w:lang w:val="en-US"/>
+        </w:rPr>
+        <w:t xml:space="preserve"> </w:t>
+      </w:r>
+      <w:r>
+        <w:rPr>
+          <w:rFonts w:ascii="Courier New" w:hAnsi="Courier New" w:cs="Courier New"/>
+          <w:color w:val="0000FF"/>
+          <w:sz w:val="20"/>
+          <w:szCs w:val="20"/>
+          <w:lang w:val="en-US"/>
+        </w:rPr>
+        <w:t>&gt;=</w:t>
+      </w:r>
+      <w:r>
+        <w:rPr>
+          <w:rFonts w:ascii="Courier New" w:hAnsi="Courier New" w:cs="Courier New"/>
+          <w:color w:val="000000"/>
+          <w:sz w:val="20"/>
+          <w:szCs w:val="20"/>
+          <w:lang w:val="en-US"/>
+        </w:rPr>
+        <w:t xml:space="preserve"> </w:t>
+      </w:r>
+      <w:r>
+        <w:rPr>
+          <w:rFonts w:ascii="Courier New" w:hAnsi="Courier New" w:cs="Courier New"/>
+          <w:b/>
+          <w:bCs/>
+          <w:color w:val="000080"/>
+          <w:sz w:val="20"/>
+          <w:szCs w:val="20"/>
+          <w:lang w:val="en-US"/>
+        </w:rPr>
+        <w:t>DATE_SUB</w:t>
+      </w:r>
+      <w:r>
+        <w:rPr>
+          <w:rFonts w:ascii="Courier New" w:hAnsi="Courier New" w:cs="Courier New"/>
+          <w:color w:val="0000FF"/>
+          <w:sz w:val="20"/>
+          <w:szCs w:val="20"/>
+          <w:lang w:val="en-US"/>
+        </w:rPr>
+        <w:t>(</w:t>
+      </w:r>
+      <w:r>
+        <w:rPr>
+          <w:rFonts w:ascii="Courier New" w:hAnsi="Courier New" w:cs="Courier New"/>
+          <w:b/>
+          <w:bCs/>
+          <w:color w:val="000080"/>
+          <w:sz w:val="20"/>
+          <w:szCs w:val="20"/>
+          <w:lang w:val="en-US"/>
+        </w:rPr>
+        <w:t>NOW</w:t>
+      </w:r>
+      <w:r>
+        <w:rPr>
+          <w:rFonts w:ascii="Courier New" w:hAnsi="Courier New" w:cs="Courier New"/>
+          <w:color w:val="0000FF"/>
+          <w:sz w:val="20"/>
+          <w:szCs w:val="20"/>
+          <w:lang w:val="en-US"/>
+        </w:rPr>
+        <w:t>(),</w:t>
+      </w:r>
+      <w:r>
+        <w:rPr>
+          <w:rFonts w:ascii="Courier New" w:hAnsi="Courier New" w:cs="Courier New"/>
+          <w:b/>
+          <w:bCs/>
+          <w:color w:val="000080"/>
+          <w:sz w:val="20"/>
+          <w:szCs w:val="20"/>
+          <w:lang w:val="en-US"/>
+        </w:rPr>
+        <w:t>INTERVAL</w:t>
+      </w:r>
+      <w:r>
+        <w:rPr>
+          <w:rFonts w:ascii="Courier New" w:hAnsi="Courier New" w:cs="Courier New"/>
+          <w:color w:val="000000"/>
+          <w:sz w:val="20"/>
+          <w:szCs w:val="20"/>
+          <w:lang w:val="en-US"/>
+        </w:rPr>
+        <w:t xml:space="preserve"> </w:t>
+      </w:r>
+      <w:r>
+        <w:rPr>
+          <w:rFonts w:ascii="Courier New" w:hAnsi="Courier New" w:cs="Courier New"/>
+          <w:color w:val="800080"/>
+          <w:sz w:val="20"/>
+          <w:szCs w:val="20"/>
+          <w:lang w:val="en-US"/>
+        </w:rPr>
+        <w:t>1</w:t>
+      </w:r>
+      <w:r>
+        <w:rPr>
+          <w:rFonts w:ascii="Courier New" w:hAnsi="Courier New" w:cs="Courier New"/>
+          <w:color w:val="000000"/>
+          <w:sz w:val="20"/>
+          <w:szCs w:val="20"/>
+          <w:lang w:val="en-US"/>
+        </w:rPr>
+        <w:t xml:space="preserve"> </w:t>
+      </w:r>
+      <w:r>
+        <w:rPr>
+          <w:rFonts w:ascii="Courier New" w:hAnsi="Courier New" w:cs="Courier New"/>
+          <w:b/>
+          <w:bCs/>
+          <w:color w:val="000080"/>
+          <w:sz w:val="20"/>
+          <w:szCs w:val="20"/>
+          <w:lang w:val="en-US"/>
+        </w:rPr>
+        <w:t>MONTH</w:t>
+      </w:r>
+      <w:r>
+        <w:rPr>
+          <w:rFonts w:ascii="Courier New" w:hAnsi="Courier New" w:cs="Courier New"/>
+          <w:color w:val="000000"/>
+          <w:sz w:val="20"/>
+          <w:szCs w:val="20"/>
+          <w:lang w:val="en-US"/>
+        </w:rPr>
+        <w:t xml:space="preserve"> </w:t>
+      </w:r>
+      <w:r>
+        <w:rPr>
+          <w:rFonts w:ascii="Courier New" w:hAnsi="Courier New" w:cs="Courier New"/>
+          <w:color w:val="0000FF"/>
+          <w:sz w:val="20"/>
+          <w:szCs w:val="20"/>
+          <w:lang w:val="en-US"/>
+        </w:rPr>
+        <w:t>);</w:t>
+      </w:r>
+    </w:p>
+    <w:p>
+      <w:pPr>
+        <w:rPr>
+          <w:lang w:val="en-US"/>
+        </w:rPr>
+      </w:pPr>
+    </w:p>
+    <w:p>
+      <w:pPr>
+        <w:rPr>
+          <w:lang w:val="en-US"/>
+        </w:rPr>
+      </w:pPr>
+      <w:r>
+        <w:rPr>
+          <w:lang w:val="en-US"/>
+        </w:rPr>
+        <w:t xml:space="preserve">The statement fetches products categorized as ‘Clothing’ that were ordered within the last month. The join with </w:t>
+      </w:r>
+      <w:proofErr w:type="spellStart"/>
+      <w:r>
+        <w:rPr>
+          <w:i/>
+          <w:iCs/>
+          <w:lang w:val="en-US"/>
+        </w:rPr>
+        <w:t>category_product</w:t>
+      </w:r>
+      <w:proofErr w:type="spellEnd"/>
+      <w:r>
+        <w:rPr>
+          <w:i/>
+          <w:iCs/>
+          <w:lang w:val="en-US"/>
+        </w:rPr>
+        <w:t xml:space="preserve"> </w:t>
+      </w:r>
+      <w:r>
+        <w:rPr>
+          <w:lang w:val="en-US"/>
+        </w:rPr>
+        <w:t xml:space="preserve">table </w:t>
+      </w:r>
+      <w:r>
+        <w:rPr>
+          <w:lang w:val="en-US"/>
+        </w:rPr>
+        <w:t xml:space="preserve">helps to get the category name. The join with </w:t>
+      </w:r>
+      <w:proofErr w:type="spellStart"/>
+      <w:r>
+        <w:rPr>
+          <w:i/>
+          <w:iCs/>
+          <w:lang w:val="en-US"/>
+        </w:rPr>
+        <w:t>items_by_order</w:t>
+      </w:r>
+      <w:proofErr w:type="spellEnd"/>
+      <w:r>
+        <w:rPr>
+          <w:i/>
+          <w:iCs/>
+          <w:lang w:val="en-US"/>
+        </w:rPr>
+        <w:t xml:space="preserve"> </w:t>
+      </w:r>
+      <w:r>
+        <w:rPr>
+          <w:lang w:val="en-US"/>
+        </w:rPr>
+        <w:t xml:space="preserve">table brings the items that </w:t>
+      </w:r>
+      <w:proofErr w:type="gramStart"/>
+      <w:r>
+        <w:rPr>
+          <w:lang w:val="en-US"/>
+        </w:rPr>
+        <w:t>belongs</w:t>
+      </w:r>
+      <w:proofErr w:type="gramEnd"/>
+      <w:r>
+        <w:rPr>
+          <w:lang w:val="en-US"/>
+        </w:rPr>
+        <w:t xml:space="preserve"> to the </w:t>
+      </w:r>
+      <w:r>
+        <w:rPr>
+          <w:i/>
+          <w:iCs/>
+          <w:lang w:val="en-US"/>
+        </w:rPr>
+        <w:t>order</w:t>
+      </w:r>
+      <w:r>
+        <w:rPr>
+          <w:i/>
+          <w:iCs/>
+          <w:lang w:val="en-US"/>
+        </w:rPr>
+        <w:t xml:space="preserve">. </w:t>
+      </w:r>
+      <w:r>
+        <w:rPr>
+          <w:lang w:val="en-US"/>
+        </w:rPr>
+        <w:t xml:space="preserve"> </w:t>
+      </w:r>
+      <w:r>
+        <w:rPr>
+          <w:lang w:val="en-US"/>
+        </w:rPr>
+        <w:t>T</w:t>
+      </w:r>
+      <w:r>
+        <w:rPr>
+          <w:lang w:val="en-US"/>
+        </w:rPr>
+        <w:t xml:space="preserve">he function </w:t>
+      </w:r>
+      <w:r>
+        <w:rPr>
+          <w:i/>
+          <w:iCs/>
+          <w:lang w:val="en-US"/>
+        </w:rPr>
+        <w:t>DATE_</w:t>
+      </w:r>
+      <w:proofErr w:type="gramStart"/>
+      <w:r>
+        <w:rPr>
+          <w:i/>
+          <w:iCs/>
+          <w:lang w:val="en-US"/>
+        </w:rPr>
+        <w:t>SUB(</w:t>
+      </w:r>
+      <w:proofErr w:type="gramEnd"/>
+      <w:r>
+        <w:rPr>
+          <w:i/>
+          <w:iCs/>
+          <w:lang w:val="en-US"/>
+        </w:rPr>
+        <w:t xml:space="preserve">) </w:t>
+      </w:r>
+      <w:r>
+        <w:rPr>
+          <w:lang w:val="en-US"/>
+        </w:rPr>
+        <w:t>subtracts  the given interval unit (i.e.: one month) from the starting date (for this case the current one)</w:t>
+      </w:r>
+    </w:p>
+    <w:p>
+      <w:pPr>
+        <w:rPr>
+          <w:b/>
+          <w:bCs/>
+          <w:lang w:val="en-US"/>
+        </w:rPr>
+      </w:pPr>
+      <w:r>
+        <w:rPr>
+          <w:b/>
+          <w:bCs/>
+          <w:lang w:val="en-US"/>
+        </w:rPr>
+        <w:t>Without order date condition.</w:t>
+      </w:r>
+    </w:p>
+    <w:p>
+      <w:pPr>
+        <w:rPr>
+          <w:b/>
+          <w:bCs/>
+        </w:rPr>
+      </w:pPr>
+      <w:r>
+        <w:rPr>
+          <w:b/>
+          <w:bCs/>
+        </w:rPr>
+        <w:drawing>
+          <wp:inline distT="0" distB="0" distL="0" distR="0" wp14:anchorId="1B6A5F8F" wp14:editId="5AE0B655">
+            <wp:extent cx="4915153" cy="2425825"/>
+            <wp:effectExtent l="0" t="0" r="0" b="0"/>
+            <wp:docPr id="1435405871" name="Picture 1"/>
+            <wp:cNvGraphicFramePr>
+              <a:graphicFrameLocks xmlns:a="http://schemas.openxmlformats.org/drawingml/2006/main" noChangeAspect="1"/>
+            </wp:cNvGraphicFramePr>
+            <a:graphic xmlns:a="http://schemas.openxmlformats.org/drawingml/2006/main">
+              <a:graphicData uri="http://schemas.openxmlformats.org/drawingml/2006/picture">
+                <pic:pic xmlns:pic="http://schemas.openxmlformats.org/drawingml/2006/picture">
+                  <pic:nvPicPr>
+                    <pic:cNvPr id="1435405871" name=""/>
+                    <pic:cNvPicPr/>
+                  </pic:nvPicPr>
+                  <pic:blipFill>
+                    <a:blip r:embed="rId27"/>
+                    <a:stretch>
+                      <a:fillRect/>
+                    </a:stretch>
+                  </pic:blipFill>
+                  <pic:spPr>
+                    <a:xfrm>
+                      <a:off x="0" y="0"/>
+                      <a:ext cx="4915153" cy="2425825"/>
+                    </a:xfrm>
+                    <a:prstGeom prst="rect">
+                      <a:avLst/>
+                    </a:prstGeom>
+                  </pic:spPr>
+                </pic:pic>
+              </a:graphicData>
+            </a:graphic>
+          </wp:inline>
+        </w:drawing>
+      </w:r>
+    </w:p>
+    <w:p>
+      <w:pPr>
+        <w:rPr>
+          <w:b/>
+          <w:bCs/>
+        </w:rPr>
+      </w:pPr>
+    </w:p>
+    <w:p>
+      <w:pPr>
+        <w:rPr>
+          <w:b/>
+          <w:bCs/>
+        </w:rPr>
+      </w:pPr>
+    </w:p>
+    <w:p>
+      <w:pPr>
+        <w:rPr>
+          <w:b/>
+          <w:bCs/>
+        </w:rPr>
+      </w:pPr>
+    </w:p>
+    <w:p>
+      <w:pPr>
+        <w:rPr>
+          <w:b/>
+          <w:bCs/>
+        </w:rPr>
+      </w:pPr>
+    </w:p>
+    <w:p>
+      <w:pPr>
+        <w:rPr>
+          <w:b/>
+          <w:bCs/>
+        </w:rPr>
+      </w:pPr>
+      <w:r>
+        <w:rPr>
+          <w:b/>
+          <w:bCs/>
+        </w:rPr>
+        <w:lastRenderedPageBreak/>
+        <w:t>With the order date condition</w:t>
+      </w:r>
+    </w:p>
+    <w:p>
+      <w:r>
+        <w:drawing>
+          <wp:inline distT="0" distB="0" distL="0" distR="0" wp14:anchorId="743CF9AC" wp14:editId="48B19C8C">
+            <wp:extent cx="5016758" cy="2044805"/>
+            <wp:effectExtent l="0" t="0" r="0" b="0"/>
+            <wp:docPr id="1811276272" name="Picture 1" descr="A screenshot of a computer code&#10;&#10;Description automatically generated"/>
+            <wp:cNvGraphicFramePr>
+              <a:graphicFrameLocks xmlns:a="http://schemas.openxmlformats.org/drawingml/2006/main" noChangeAspect="1"/>
+            </wp:cNvGraphicFramePr>
+            <a:graphic xmlns:a="http://schemas.openxmlformats.org/drawingml/2006/main">
+              <a:graphicData uri="http://schemas.openxmlformats.org/drawingml/2006/picture">
+                <pic:pic xmlns:pic="http://schemas.openxmlformats.org/drawingml/2006/picture">
+                  <pic:nvPicPr>
+                    <pic:cNvPr id="1811276272" name="Picture 1" descr="A screenshot of a computer code&#10;&#10;Description automatically generated"/>
+                    <pic:cNvPicPr/>
+                  </pic:nvPicPr>
+                  <pic:blipFill>
+                    <a:blip r:embed="rId28"/>
+                    <a:stretch>
+                      <a:fillRect/>
+                    </a:stretch>
+                  </pic:blipFill>
+                  <pic:spPr>
+                    <a:xfrm>
+                      <a:off x="0" y="0"/>
+                      <a:ext cx="5016758" cy="2044805"/>
+                    </a:xfrm>
+                    <a:prstGeom prst="rect">
+                      <a:avLst/>
+                    </a:prstGeom>
+                  </pic:spPr>
+                </pic:pic>
+              </a:graphicData>
+            </a:graphic>
+          </wp:inline>
+        </w:drawing>
+      </w:r>
+    </w:p>
+    <w:p/>
+    <w:p/>
     <w:sectPr>
       <w:pgSz w:w="12240" w:h="15840"/>
       <w:pgMar w:top="1440" w:right="1440" w:bottom="1440" w:left="1440" w:header="720" w:footer="720" w:gutter="0"/>
@@ -12132,31 +14018,6 @@
 </file>
 
 <file path=customXml/item1.xml><?xml version="1.0" encoding="utf-8"?>
-<b:Sources xmlns:b="http://schemas.openxmlformats.org/officeDocument/2006/bibliography" xmlns="http://schemas.openxmlformats.org/officeDocument/2006/bibliography" SelectedStyle="\APASixthEditionOfficeOnline.xsl" StyleName="APA" Version="6"/>
-</file>
-
-<file path=customXml/item2.xml><?xml version="1.0" encoding="utf-8"?>
-<p:properties xmlns:p="http://schemas.microsoft.com/office/2006/metadata/properties" xmlns:xsi="http://www.w3.org/2001/XMLSchema-instance" xmlns:pc="http://schemas.microsoft.com/office/infopath/2007/PartnerControls">
-  <documentManagement>
-    <_Flow_SignoffStatus xmlns="67faee10-afca-40d6-8443-4df5193a49a6" xsi:nil="true"/>
-    <TaxCatchAll xmlns="86607e0b-a382-41f1-b59a-14a0d7d53182" xsi:nil="true"/>
-    <lcf76f155ced4ddcb4097134ff3c332f xmlns="67faee10-afca-40d6-8443-4df5193a49a6">
-      <Terms xmlns="http://schemas.microsoft.com/office/infopath/2007/PartnerControls"/>
-    </lcf76f155ced4ddcb4097134ff3c332f>
-  </documentManagement>
-</p:properties>
-</file>
-
-<file path=customXml/item3.xml><?xml version="1.0" encoding="utf-8"?>
-<?mso-contentType ?>
-<FormTemplates xmlns="http://schemas.microsoft.com/sharepoint/v3/contenttype/forms">
-  <Display>DocumentLibraryForm</Display>
-  <Edit>DocumentLibraryForm</Edit>
-  <New>DocumentLibraryForm</New>
-</FormTemplates>
-</file>
-
-<file path=customXml/item4.xml><?xml version="1.0" encoding="utf-8"?>
 <ct:contentTypeSchema xmlns:ct="http://schemas.microsoft.com/office/2006/metadata/contentType" xmlns:ma="http://schemas.microsoft.com/office/2006/metadata/properties/metaAttributes" ct:_="" ma:_="" ma:contentTypeName="Document" ma:contentTypeID="0x010100855BFD66D143334DB6FA06DEB7054115" ma:contentTypeVersion="19" ma:contentTypeDescription="Create a new document." ma:contentTypeScope="" ma:versionID="0612ce9b73388101bd3fb94efaafad9e">
   <xsd:schema xmlns:xsd="http://www.w3.org/2001/XMLSchema" xmlns:xs="http://www.w3.org/2001/XMLSchema" xmlns:p="http://schemas.microsoft.com/office/2006/metadata/properties" xmlns:ns2="86607e0b-a382-41f1-b59a-14a0d7d53182" xmlns:ns3="67faee10-afca-40d6-8443-4df5193a49a6" targetNamespace="http://schemas.microsoft.com/office/2006/metadata/properties" ma:root="true" ma:fieldsID="44617c3e6ba0d8857468e4f14a89641f" ns2:_="" ns3:_="">
     <xsd:import namespace="86607e0b-a382-41f1-b59a-14a0d7d53182"/>
@@ -12419,34 +14280,32 @@
 </ct:contentTypeSchema>
 </file>
 
-<file path=customXml/itemProps1.xml><?xml version="1.0" encoding="utf-8"?>
-<ds:datastoreItem xmlns:ds="http://schemas.openxmlformats.org/officeDocument/2006/customXml" ds:itemID="{409C0EA8-5E60-47D5-90AF-D16D7FEBCB92}">
-  <ds:schemaRefs>
-    <ds:schemaRef ds:uri="http://schemas.openxmlformats.org/officeDocument/2006/bibliography"/>
-  </ds:schemaRefs>
-</ds:datastoreItem>
+<file path=customXml/item2.xml><?xml version="1.0" encoding="utf-8"?>
+<?mso-contentType ?>
+<FormTemplates xmlns="http://schemas.microsoft.com/sharepoint/v3/contenttype/forms">
+  <Display>DocumentLibraryForm</Display>
+  <Edit>DocumentLibraryForm</Edit>
+  <New>DocumentLibraryForm</New>
+</FormTemplates>
 </file>
 
-<file path=customXml/itemProps2.xml><?xml version="1.0" encoding="utf-8"?>
-<ds:datastoreItem xmlns:ds="http://schemas.openxmlformats.org/officeDocument/2006/customXml" ds:itemID="{CF0798E5-3CB7-4872-ADB8-74EEA3778664}">
-  <ds:schemaRefs>
-    <ds:schemaRef ds:uri="http://schemas.microsoft.com/office/2006/metadata/properties"/>
-    <ds:schemaRef ds:uri="http://schemas.microsoft.com/office/infopath/2007/PartnerControls"/>
-    <ds:schemaRef ds:uri="67faee10-afca-40d6-8443-4df5193a49a6"/>
-    <ds:schemaRef ds:uri="86607e0b-a382-41f1-b59a-14a0d7d53182"/>
-  </ds:schemaRefs>
-</ds:datastoreItem>
+<file path=customXml/item3.xml><?xml version="1.0" encoding="utf-8"?>
+<p:properties xmlns:p="http://schemas.microsoft.com/office/2006/metadata/properties" xmlns:xsi="http://www.w3.org/2001/XMLSchema-instance" xmlns:pc="http://schemas.microsoft.com/office/infopath/2007/PartnerControls">
+  <documentManagement>
+    <_Flow_SignoffStatus xmlns="67faee10-afca-40d6-8443-4df5193a49a6" xsi:nil="true"/>
+    <TaxCatchAll xmlns="86607e0b-a382-41f1-b59a-14a0d7d53182" xsi:nil="true"/>
+    <lcf76f155ced4ddcb4097134ff3c332f xmlns="67faee10-afca-40d6-8443-4df5193a49a6">
+      <Terms xmlns="http://schemas.microsoft.com/office/infopath/2007/PartnerControls"/>
+    </lcf76f155ced4ddcb4097134ff3c332f>
+  </documentManagement>
+</p:properties>
 </file>
 
-<file path=customXml/itemProps3.xml><?xml version="1.0" encoding="utf-8"?>
-<ds:datastoreItem xmlns:ds="http://schemas.openxmlformats.org/officeDocument/2006/customXml" ds:itemID="{DA725D21-6AC7-4410-BDFA-BD7DA6D503AA}">
-  <ds:schemaRefs>
-    <ds:schemaRef ds:uri="http://schemas.microsoft.com/sharepoint/v3/contenttype/forms"/>
-  </ds:schemaRefs>
-</ds:datastoreItem>
+<file path=customXml/item4.xml><?xml version="1.0" encoding="utf-8"?>
+<b:Sources xmlns:b="http://schemas.openxmlformats.org/officeDocument/2006/bibliography" xmlns="http://schemas.openxmlformats.org/officeDocument/2006/bibliography" SelectedStyle="\APASixthEditionOfficeOnline.xsl" StyleName="APA" Version="6"/>
 </file>
 
-<file path=customXml/itemProps4.xml><?xml version="1.0" encoding="utf-8"?>
+<file path=customXml/itemProps1.xml><?xml version="1.0" encoding="utf-8"?>
 <ds:datastoreItem xmlns:ds="http://schemas.openxmlformats.org/officeDocument/2006/customXml" ds:itemID="{9093F9AE-3B17-42EE-AB1E-326D8A5B236B}">
   <ds:schemaRefs>
     <ds:schemaRef ds:uri="http://schemas.microsoft.com/office/2006/metadata/contentType"/>
@@ -12463,4 +14322,31 @@
     <ds:schemaRef ds:uri="http://schemas.microsoft.com/internal/obd"/>
   </ds:schemaRefs>
 </ds:datastoreItem>
+</file>
+
+<file path=customXml/itemProps2.xml><?xml version="1.0" encoding="utf-8"?>
+<ds:datastoreItem xmlns:ds="http://schemas.openxmlformats.org/officeDocument/2006/customXml" ds:itemID="{DA725D21-6AC7-4410-BDFA-BD7DA6D503AA}">
+  <ds:schemaRefs>
+    <ds:schemaRef ds:uri="http://schemas.microsoft.com/sharepoint/v3/contenttype/forms"/>
+  </ds:schemaRefs>
+</ds:datastoreItem>
+</file>
+
+<file path=customXml/itemProps3.xml><?xml version="1.0" encoding="utf-8"?>
+<ds:datastoreItem xmlns:ds="http://schemas.openxmlformats.org/officeDocument/2006/customXml" ds:itemID="{CF0798E5-3CB7-4872-ADB8-74EEA3778664}">
+  <ds:schemaRefs>
+    <ds:schemaRef ds:uri="http://schemas.microsoft.com/office/2006/metadata/properties"/>
+    <ds:schemaRef ds:uri="http://schemas.microsoft.com/office/infopath/2007/PartnerControls"/>
+    <ds:schemaRef ds:uri="67faee10-afca-40d6-8443-4df5193a49a6"/>
+    <ds:schemaRef ds:uri="86607e0b-a382-41f1-b59a-14a0d7d53182"/>
+  </ds:schemaRefs>
+</ds:datastoreItem>
+</file>
+
+<file path=customXml/itemProps4.xml><?xml version="1.0" encoding="utf-8"?>
+<ds:datastoreItem xmlns:ds="http://schemas.openxmlformats.org/officeDocument/2006/customXml" ds:itemID="{409C0EA8-5E60-47D5-90AF-D16D7FEBCB92}">
+  <ds:schemaRefs>
+    <ds:schemaRef ds:uri="http://schemas.openxmlformats.org/officeDocument/2006/bibliography"/>
+  </ds:schemaRefs>
+</ds:datastoreItem>
 </file>
</xml_diff>

<commit_message>
Triggers and stored procedure were added
</commit_message>
<xml_diff>
--- a/AdvancedDatabasesAssesment.docx
+++ b/AdvancedDatabasesAssesment.docx
@@ -1108,14 +1108,7 @@
     </w:p>
     <w:sdt>
       <w:sdtPr>
-        <w:rPr>
-          <w:rFonts w:asciiTheme="minorHAnsi" w:eastAsiaTheme="minorHAnsi" w:hAnsiTheme="minorHAnsi" w:cstheme="minorBidi"/>
-          <w:color w:val="auto"/>
-          <w:sz w:val="22"/>
-          <w:szCs w:val="22"/>
-          <w:lang w:val="en-GB"/>
-        </w:rPr>
-        <w:id w:val="1869567964"/>
+        <w:id w:val="-228153370"/>
         <w:docPartObj>
           <w:docPartGallery w:val="Table of Contents"/>
           <w:docPartUnique/>
@@ -1123,9 +1116,14 @@
       </w:sdtPr>
       <w:sdtEndPr>
         <w:rPr>
+          <w:rFonts w:asciiTheme="minorHAnsi" w:eastAsiaTheme="minorHAnsi" w:hAnsiTheme="minorHAnsi" w:cstheme="minorBidi"/>
           <w:b/>
           <w:bCs/>
           <w:noProof/>
+          <w:color w:val="auto"/>
+          <w:sz w:val="22"/>
+          <w:szCs w:val="22"/>
+          <w:lang w:val="en-GB"/>
         </w:rPr>
       </w:sdtEndPr>
       <w:sdtContent>
@@ -1134,7 +1132,7 @@
             <w:pStyle w:val="TOCHeading"/>
           </w:pPr>
           <w:r>
-            <w:t>Contents</w:t>
+            <w:t>Table of Contents</w:t>
           </w:r>
         </w:p>
         <w:p>
@@ -1162,7 +1160,7 @@
           <w:r>
             <w:fldChar w:fldCharType="separate"/>
           </w:r>
-          <w:hyperlink w:anchor="_Toc170686387" w:history="1">
+          <w:hyperlink w:anchor="_Toc170822507" w:history="1">
             <w:r>
               <w:rPr>
                 <w:rStyle w:val="Hyperlink"/>
@@ -1189,7 +1187,7 @@
                 <w:noProof/>
                 <w:webHidden/>
               </w:rPr>
-              <w:instrText xml:space="preserve"> PAGEREF _Toc170686387 \h </w:instrText>
+              <w:instrText xml:space="preserve"> PAGEREF _Toc170822507 \h </w:instrText>
             </w:r>
             <w:r>
               <w:rPr>
@@ -1209,7 +1207,7 @@
                 <w:noProof/>
                 <w:webHidden/>
               </w:rPr>
-              <w:t>3</w:t>
+              <w:t>4</w:t>
             </w:r>
             <w:r>
               <w:rPr>
@@ -1236,7 +1234,7 @@
               <w14:ligatures w14:val="standardContextual"/>
             </w:rPr>
           </w:pPr>
-          <w:hyperlink w:anchor="_Toc170686388" w:history="1">
+          <w:hyperlink w:anchor="_Toc170822508" w:history="1">
             <w:r>
               <w:rPr>
                 <w:rStyle w:val="Hyperlink"/>
@@ -1263,7 +1261,7 @@
                 <w:noProof/>
                 <w:webHidden/>
               </w:rPr>
-              <w:instrText xml:space="preserve"> PAGEREF _Toc170686388 \h </w:instrText>
+              <w:instrText xml:space="preserve"> PAGEREF _Toc170822508 \h </w:instrText>
             </w:r>
             <w:r>
               <w:rPr>
@@ -1283,7 +1281,7 @@
                 <w:noProof/>
                 <w:webHidden/>
               </w:rPr>
-              <w:t>3</w:t>
+              <w:t>4</w:t>
             </w:r>
             <w:r>
               <w:rPr>
@@ -1310,7 +1308,7 @@
               <w14:ligatures w14:val="standardContextual"/>
             </w:rPr>
           </w:pPr>
-          <w:hyperlink w:anchor="_Toc170686389" w:history="1">
+          <w:hyperlink w:anchor="_Toc170822509" w:history="1">
             <w:r>
               <w:rPr>
                 <w:rStyle w:val="Hyperlink"/>
@@ -1337,7 +1335,7 @@
                 <w:noProof/>
                 <w:webHidden/>
               </w:rPr>
-              <w:instrText xml:space="preserve"> PAGEREF _Toc170686389 \h </w:instrText>
+              <w:instrText xml:space="preserve"> PAGEREF _Toc170822509 \h </w:instrText>
             </w:r>
             <w:r>
               <w:rPr>
@@ -1357,7 +1355,7 @@
                 <w:noProof/>
                 <w:webHidden/>
               </w:rPr>
-              <w:t>3</w:t>
+              <w:t>4</w:t>
             </w:r>
             <w:r>
               <w:rPr>
@@ -1384,7 +1382,7 @@
               <w14:ligatures w14:val="standardContextual"/>
             </w:rPr>
           </w:pPr>
-          <w:hyperlink w:anchor="_Toc170686390" w:history="1">
+          <w:hyperlink w:anchor="_Toc170822510" w:history="1">
             <w:r>
               <w:rPr>
                 <w:rStyle w:val="Hyperlink"/>
@@ -1411,7 +1409,7 @@
                 <w:noProof/>
                 <w:webHidden/>
               </w:rPr>
-              <w:instrText xml:space="preserve"> PAGEREF _Toc170686390 \h </w:instrText>
+              <w:instrText xml:space="preserve"> PAGEREF _Toc170822510 \h </w:instrText>
             </w:r>
             <w:r>
               <w:rPr>
@@ -1431,7 +1429,7 @@
                 <w:noProof/>
                 <w:webHidden/>
               </w:rPr>
-              <w:t>5</w:t>
+              <w:t>6</w:t>
             </w:r>
             <w:r>
               <w:rPr>
@@ -1458,7 +1456,7 @@
               <w14:ligatures w14:val="standardContextual"/>
             </w:rPr>
           </w:pPr>
-          <w:hyperlink w:anchor="_Toc170686391" w:history="1">
+          <w:hyperlink w:anchor="_Toc170822511" w:history="1">
             <w:r>
               <w:rPr>
                 <w:rStyle w:val="Hyperlink"/>
@@ -1485,7 +1483,7 @@
                 <w:noProof/>
                 <w:webHidden/>
               </w:rPr>
-              <w:instrText xml:space="preserve"> PAGEREF _Toc170686391 \h </w:instrText>
+              <w:instrText xml:space="preserve"> PAGEREF _Toc170822511 \h </w:instrText>
             </w:r>
             <w:r>
               <w:rPr>
@@ -1505,7 +1503,7 @@
                 <w:noProof/>
                 <w:webHidden/>
               </w:rPr>
-              <w:t>6</w:t>
+              <w:t>7</w:t>
             </w:r>
             <w:r>
               <w:rPr>
@@ -1532,7 +1530,7 @@
               <w14:ligatures w14:val="standardContextual"/>
             </w:rPr>
           </w:pPr>
-          <w:hyperlink w:anchor="_Toc170686392" w:history="1">
+          <w:hyperlink w:anchor="_Toc170822512" w:history="1">
             <w:r>
               <w:rPr>
                 <w:rStyle w:val="Hyperlink"/>
@@ -1559,7 +1557,7 @@
                 <w:noProof/>
                 <w:webHidden/>
               </w:rPr>
-              <w:instrText xml:space="preserve"> PAGEREF _Toc170686392 \h </w:instrText>
+              <w:instrText xml:space="preserve"> PAGEREF _Toc170822512 \h </w:instrText>
             </w:r>
             <w:r>
               <w:rPr>
@@ -1579,7 +1577,7 @@
                 <w:noProof/>
                 <w:webHidden/>
               </w:rPr>
-              <w:t>10</w:t>
+              <w:t>11</w:t>
             </w:r>
             <w:r>
               <w:rPr>
@@ -1606,7 +1604,7 @@
               <w14:ligatures w14:val="standardContextual"/>
             </w:rPr>
           </w:pPr>
-          <w:hyperlink w:anchor="_Toc170686393" w:history="1">
+          <w:hyperlink w:anchor="_Toc170822513" w:history="1">
             <w:r>
               <w:rPr>
                 <w:rStyle w:val="Hyperlink"/>
@@ -1633,7 +1631,7 @@
                 <w:noProof/>
                 <w:webHidden/>
               </w:rPr>
-              <w:instrText xml:space="preserve"> PAGEREF _Toc170686393 \h </w:instrText>
+              <w:instrText xml:space="preserve"> PAGEREF _Toc170822513 \h </w:instrText>
             </w:r>
             <w:r>
               <w:rPr>
@@ -1653,7 +1651,7 @@
                 <w:noProof/>
                 <w:webHidden/>
               </w:rPr>
-              <w:t>10</w:t>
+              <w:t>11</w:t>
             </w:r>
             <w:r>
               <w:rPr>
@@ -1680,7 +1678,7 @@
               <w14:ligatures w14:val="standardContextual"/>
             </w:rPr>
           </w:pPr>
-          <w:hyperlink w:anchor="_Toc170686394" w:history="1">
+          <w:hyperlink w:anchor="_Toc170822514" w:history="1">
             <w:r>
               <w:rPr>
                 <w:rStyle w:val="Hyperlink"/>
@@ -1707,7 +1705,7 @@
                 <w:noProof/>
                 <w:webHidden/>
               </w:rPr>
-              <w:instrText xml:space="preserve"> PAGEREF _Toc170686394 \h </w:instrText>
+              <w:instrText xml:space="preserve"> PAGEREF _Toc170822514 \h </w:instrText>
             </w:r>
             <w:r>
               <w:rPr>
@@ -1727,7 +1725,7 @@
                 <w:noProof/>
                 <w:webHidden/>
               </w:rPr>
-              <w:t>11</w:t>
+              <w:t>12</w:t>
             </w:r>
             <w:r>
               <w:rPr>
@@ -1754,7 +1752,7 @@
               <w14:ligatures w14:val="standardContextual"/>
             </w:rPr>
           </w:pPr>
-          <w:hyperlink w:anchor="_Toc170686395" w:history="1">
+          <w:hyperlink w:anchor="_Toc170822515" w:history="1">
             <w:r>
               <w:rPr>
                 <w:rStyle w:val="Hyperlink"/>
@@ -1781,7 +1779,7 @@
                 <w:noProof/>
                 <w:webHidden/>
               </w:rPr>
-              <w:instrText xml:space="preserve"> PAGEREF _Toc170686395 \h </w:instrText>
+              <w:instrText xml:space="preserve"> PAGEREF _Toc170822515 \h </w:instrText>
             </w:r>
             <w:r>
               <w:rPr>
@@ -1801,7 +1799,7 @@
                 <w:noProof/>
                 <w:webHidden/>
               </w:rPr>
-              <w:t>12</w:t>
+              <w:t>13</w:t>
             </w:r>
             <w:r>
               <w:rPr>
@@ -1828,7 +1826,7 @@
               <w14:ligatures w14:val="standardContextual"/>
             </w:rPr>
           </w:pPr>
-          <w:hyperlink w:anchor="_Toc170686396" w:history="1">
+          <w:hyperlink w:anchor="_Toc170822516" w:history="1">
             <w:r>
               <w:rPr>
                 <w:rStyle w:val="Hyperlink"/>
@@ -1855,7 +1853,7 @@
                 <w:noProof/>
                 <w:webHidden/>
               </w:rPr>
-              <w:instrText xml:space="preserve"> PAGEREF _Toc170686396 \h </w:instrText>
+              <w:instrText xml:space="preserve"> PAGEREF _Toc170822516 \h </w:instrText>
             </w:r>
             <w:r>
               <w:rPr>
@@ -1875,7 +1873,7 @@
                 <w:noProof/>
                 <w:webHidden/>
               </w:rPr>
-              <w:t>12</w:t>
+              <w:t>13</w:t>
             </w:r>
             <w:r>
               <w:rPr>
@@ -1888,7 +1886,7 @@
         </w:p>
         <w:p>
           <w:pPr>
-            <w:pStyle w:val="TOC3"/>
+            <w:pStyle w:val="TOC2"/>
             <w:tabs>
               <w:tab w:val="right" w:leader="dot" w:pos="9350"/>
             </w:tabs>
@@ -1902,13 +1900,13 @@
               <w14:ligatures w14:val="standardContextual"/>
             </w:rPr>
           </w:pPr>
-          <w:hyperlink w:anchor="_Toc170686397" w:history="1">
+          <w:hyperlink w:anchor="_Toc170822517" w:history="1">
             <w:r>
               <w:rPr>
                 <w:rStyle w:val="Hyperlink"/>
                 <w:noProof/>
               </w:rPr>
-              <w:t>List of products in the fashion category that were sold last month.</w:t>
+              <w:t>List of products in a specific category that were sold last month.</w:t>
             </w:r>
             <w:r>
               <w:rPr>
@@ -1929,7 +1927,7 @@
                 <w:noProof/>
                 <w:webHidden/>
               </w:rPr>
-              <w:instrText xml:space="preserve"> PAGEREF _Toc170686397 \h </w:instrText>
+              <w:instrText xml:space="preserve"> PAGEREF _Toc170822517 \h </w:instrText>
             </w:r>
             <w:r>
               <w:rPr>
@@ -1949,7 +1947,81 @@
                 <w:noProof/>
                 <w:webHidden/>
               </w:rPr>
-              <w:t>13</w:t>
+              <w:t>14</w:t>
+            </w:r>
+            <w:r>
+              <w:rPr>
+                <w:noProof/>
+                <w:webHidden/>
+              </w:rPr>
+              <w:fldChar w:fldCharType="end"/>
+            </w:r>
+          </w:hyperlink>
+        </w:p>
+        <w:p>
+          <w:pPr>
+            <w:pStyle w:val="TOC1"/>
+            <w:tabs>
+              <w:tab w:val="right" w:leader="dot" w:pos="9350"/>
+            </w:tabs>
+            <w:rPr>
+              <w:rFonts w:eastAsiaTheme="minorEastAsia"/>
+              <w:noProof/>
+              <w:kern w:val="2"/>
+              <w:sz w:val="24"/>
+              <w:szCs w:val="24"/>
+              <w:lang w:val="en-US"/>
+              <w14:ligatures w14:val="standardContextual"/>
+            </w:rPr>
+          </w:pPr>
+          <w:hyperlink w:anchor="_Toc170822518" w:history="1">
+            <w:r>
+              <w:rPr>
+                <w:rStyle w:val="Hyperlink"/>
+                <w:noProof/>
+              </w:rPr>
+              <w:t>STORE PROCEDURE AND TRIGGERS</w:t>
+            </w:r>
+            <w:r>
+              <w:rPr>
+                <w:noProof/>
+                <w:webHidden/>
+              </w:rPr>
+              <w:tab/>
+            </w:r>
+            <w:r>
+              <w:rPr>
+                <w:noProof/>
+                <w:webHidden/>
+              </w:rPr>
+              <w:fldChar w:fldCharType="begin"/>
+            </w:r>
+            <w:r>
+              <w:rPr>
+                <w:noProof/>
+                <w:webHidden/>
+              </w:rPr>
+              <w:instrText xml:space="preserve"> PAGEREF _Toc170822518 \h </w:instrText>
+            </w:r>
+            <w:r>
+              <w:rPr>
+                <w:noProof/>
+                <w:webHidden/>
+              </w:rPr>
+            </w:r>
+            <w:r>
+              <w:rPr>
+                <w:noProof/>
+                <w:webHidden/>
+              </w:rPr>
+              <w:fldChar w:fldCharType="separate"/>
+            </w:r>
+            <w:r>
+              <w:rPr>
+                <w:noProof/>
+                <w:webHidden/>
+              </w:rPr>
+              <w:t>15</w:t>
             </w:r>
             <w:r>
               <w:rPr>
@@ -2024,7 +2096,7 @@
           <w:spacing w:val="0"/>
         </w:rPr>
       </w:pPr>
-      <w:bookmarkStart w:id="0" w:name="_Toc170686387"/>
+      <w:bookmarkStart w:id="0" w:name="_Toc170822507"/>
       <w:r>
         <w:rPr>
           <w:rStyle w:val="BookTitle"/>
@@ -2107,7 +2179,7 @@
       <w:pPr>
         <w:pStyle w:val="Heading1"/>
       </w:pPr>
-      <w:bookmarkStart w:id="1" w:name="_Toc170686388"/>
+      <w:bookmarkStart w:id="1" w:name="_Toc170822508"/>
       <w:r>
         <w:t>Description</w:t>
       </w:r>
@@ -2176,7 +2248,13 @@
         </w:numPr>
       </w:pPr>
       <w:r>
-        <w:t>List of products in the fashion category that were sold last month.</w:t>
+        <w:t>List of products in the fashion</w:t>
+      </w:r>
+      <w:r>
+        <w:t xml:space="preserve"> (or any other category)</w:t>
+      </w:r>
+      <w:r>
+        <w:t xml:space="preserve"> category that were sold last month.</w:t>
       </w:r>
     </w:p>
     <w:p/>
@@ -2184,7 +2262,7 @@
       <w:pPr>
         <w:pStyle w:val="Heading1"/>
       </w:pPr>
-      <w:bookmarkStart w:id="2" w:name="_Toc170686389"/>
+      <w:bookmarkStart w:id="2" w:name="_Toc170822509"/>
       <w:r>
         <w:t>Database Design</w:t>
       </w:r>
@@ -2380,7 +2458,7 @@
       <w:pPr>
         <w:pStyle w:val="Heading1"/>
       </w:pPr>
-      <w:bookmarkStart w:id="3" w:name="_Toc170686390"/>
+      <w:bookmarkStart w:id="3" w:name="_Toc170822510"/>
       <w:r>
         <w:lastRenderedPageBreak/>
         <w:t>List of tables</w:t>
@@ -2415,7 +2493,13 @@
         <w:t>: These tables are intended to store relevant information that will be used by the company, also their size and structure is varying the most of time.</w:t>
       </w:r>
       <w:r>
-        <w:t xml:space="preserve"> Therefore, on these tables optimization tasks are performed (e.g.: indexing, adjusting queries, denormalization)</w:t>
+        <w:t xml:space="preserve"> Therefore, on these tables optimization tasks </w:t>
+      </w:r>
+      <w:r>
+        <w:t>must be</w:t>
+      </w:r>
+      <w:r>
+        <w:t xml:space="preserve"> performed (e.g.: indexing, adjusting queries, denormalization)</w:t>
       </w:r>
     </w:p>
     <w:p>
@@ -3370,7 +3454,7 @@
       <w:pPr>
         <w:pStyle w:val="Heading1"/>
       </w:pPr>
-      <w:bookmarkStart w:id="4" w:name="_Toc170686391"/>
+      <w:bookmarkStart w:id="4" w:name="_Toc170822511"/>
       <w:r>
         <w:t>Database Data</w:t>
       </w:r>
@@ -4839,7 +4923,7 @@
       <w:pPr>
         <w:pStyle w:val="Heading1"/>
       </w:pPr>
-      <w:bookmarkStart w:id="5" w:name="_Toc170686392"/>
+      <w:bookmarkStart w:id="5" w:name="_Toc170822512"/>
       <w:r>
         <w:lastRenderedPageBreak/>
         <w:t>Reporting</w:t>
@@ -4850,7 +4934,7 @@
       <w:pPr>
         <w:pStyle w:val="Heading2"/>
       </w:pPr>
-      <w:bookmarkStart w:id="6" w:name="_Toc170686393"/>
+      <w:bookmarkStart w:id="6" w:name="_Toc170822513"/>
       <w:r>
         <w:t>Detailed</w:t>
       </w:r>
@@ -6273,7 +6357,18 @@
       </w:r>
       <w:proofErr w:type="spellStart"/>
       <w:r>
-        <w:t>SupplierID</w:t>
+        <w:rPr>
+          <w:i/>
+          <w:iCs/>
+        </w:rPr>
+        <w:t>Supplier</w:t>
+      </w:r>
+      <w:r>
+        <w:rPr>
+          <w:i/>
+          <w:iCs/>
+        </w:rPr>
+        <w:t>_id</w:t>
       </w:r>
       <w:proofErr w:type="spellEnd"/>
       <w:r>
@@ -6286,7 +6381,7 @@
       <w:pPr>
         <w:pStyle w:val="Heading2"/>
       </w:pPr>
-      <w:bookmarkStart w:id="7" w:name="_Toc170686394"/>
+      <w:bookmarkStart w:id="7" w:name="_Toc170822514"/>
       <w:r>
         <w:lastRenderedPageBreak/>
         <w:t>10 best-selling products with the total amount and their supplier.</w:t>
@@ -8165,7 +8260,7 @@
       <w:pPr>
         <w:pStyle w:val="Heading2"/>
       </w:pPr>
-      <w:bookmarkStart w:id="8" w:name="_Toc170686395"/>
+      <w:bookmarkStart w:id="8" w:name="_Toc170822515"/>
       <w:r>
         <w:t>List of customers and their total purchases</w:t>
       </w:r>
@@ -9324,7 +9419,7 @@
       <w:pPr>
         <w:pStyle w:val="Heading2"/>
       </w:pPr>
-      <w:bookmarkStart w:id="9" w:name="_Toc170686396"/>
+      <w:bookmarkStart w:id="9" w:name="_Toc170822516"/>
       <w:r>
         <w:t>List of returned items.</w:t>
       </w:r>
@@ -10804,7 +10899,7 @@
       <w:pPr>
         <w:pStyle w:val="Heading2"/>
       </w:pPr>
-      <w:bookmarkStart w:id="10" w:name="_Toc170686397"/>
+      <w:bookmarkStart w:id="10" w:name="_Toc170822517"/>
       <w:r>
         <w:t xml:space="preserve">List of products in </w:t>
       </w:r>
@@ -10818,7 +10913,13 @@
         <w:t>specific</w:t>
       </w:r>
       <w:r>
-        <w:t xml:space="preserve"> category that were sold last month</w:t>
+        <w:t xml:space="preserve"> </w:t>
+      </w:r>
+      <w:r>
+        <w:t>category</w:t>
+      </w:r>
+      <w:r>
+        <w:t xml:space="preserve"> that were sold last month</w:t>
       </w:r>
       <w:r>
         <w:t>.</w:t>
@@ -12420,6 +12521,7 @@
         <w:rPr>
           <w:b/>
           <w:bCs/>
+          <w:noProof/>
         </w:rPr>
         <w:drawing>
           <wp:inline distT="0" distB="0" distL="0" distR="0" wp14:anchorId="1B6A5F8F" wp14:editId="5AE0B655">
@@ -12508,10 +12610,21 @@
     </w:p>
     <w:p>
       <w:r>
+        <w:rPr>
+          <w:noProof/>
+        </w:rPr>
         <w:drawing>
-          <wp:inline distT="0" distB="0" distL="0" distR="0" wp14:anchorId="743CF9AC" wp14:editId="48B19C8C">
+          <wp:anchor distT="0" distB="0" distL="114300" distR="114300" simplePos="0" relativeHeight="251658240" behindDoc="0" locked="0" layoutInCell="1" allowOverlap="1" wp14:anchorId="743CF9AC" wp14:editId="2C5D2BCF">
+            <wp:simplePos x="914400" y="1200150"/>
+            <wp:positionH relativeFrom="column">
+              <wp:align>left</wp:align>
+            </wp:positionH>
+            <wp:positionV relativeFrom="paragraph">
+              <wp:align>top</wp:align>
+            </wp:positionV>
             <wp:extent cx="5016758" cy="2044805"/>
             <wp:effectExtent l="0" t="0" r="0" b="0"/>
+            <wp:wrapSquare wrapText="bothSides"/>
             <wp:docPr id="1811276272" name="Picture 1" descr="A screenshot of a computer code&#10;&#10;Description automatically generated"/>
             <wp:cNvGraphicFramePr>
               <a:graphicFrameLocks xmlns:a="http://schemas.openxmlformats.org/drawingml/2006/main" noChangeAspect="1"/>
@@ -12524,7 +12637,13 @@
                     <pic:cNvPicPr/>
                   </pic:nvPicPr>
                   <pic:blipFill>
-                    <a:blip r:embed="rId28"/>
+                    <a:blip r:embed="rId28">
+                      <a:extLst>
+                        <a:ext uri="{28A0092B-C50C-407E-A947-70E740481C1C}">
+                          <a14:useLocalDpi xmlns:a14="http://schemas.microsoft.com/office/drawing/2010/main" val="0"/>
+                        </a:ext>
+                      </a:extLst>
+                    </a:blip>
                     <a:stretch>
                       <a:fillRect/>
                     </a:stretch>
@@ -12541,11 +12660,286 @@
                 </pic:pic>
               </a:graphicData>
             </a:graphic>
+          </wp:anchor>
+        </w:drawing>
+      </w:r>
+      <w:r>
+        <w:br w:type="textWrapping" w:clear="all"/>
+      </w:r>
+    </w:p>
+    <w:p/>
+    <w:p>
+      <w:pPr>
+        <w:pStyle w:val="Heading1"/>
+      </w:pPr>
+      <w:bookmarkStart w:id="11" w:name="_Toc170822518"/>
+      <w:r>
+        <w:t xml:space="preserve">STORE </w:t>
+      </w:r>
+      <w:r>
+        <w:rPr>
+          <w:rStyle w:val="Heading1Char"/>
+        </w:rPr>
+        <w:t>PROCEDURE</w:t>
+      </w:r>
+      <w:r>
+        <w:t xml:space="preserve"> AND TRIGGERS</w:t>
+      </w:r>
+      <w:bookmarkEnd w:id="11"/>
+    </w:p>
+    <w:p/>
+    <w:p>
+      <w:pPr>
+        <w:jc w:val="both"/>
+      </w:pPr>
+      <w:r>
+        <w:t xml:space="preserve">As can be seen in the model there is a relationship between the tables </w:t>
+      </w:r>
+      <w:r>
+        <w:rPr>
+          <w:i/>
+          <w:iCs/>
+        </w:rPr>
+        <w:t xml:space="preserve">order </w:t>
+      </w:r>
+      <w:r>
+        <w:t xml:space="preserve">and </w:t>
+      </w:r>
+      <w:proofErr w:type="spellStart"/>
+      <w:r>
+        <w:rPr>
+          <w:i/>
+          <w:iCs/>
+        </w:rPr>
+        <w:t>items_by_order</w:t>
+      </w:r>
+      <w:proofErr w:type="spellEnd"/>
+      <w:r>
+        <w:rPr>
+          <w:i/>
+          <w:iCs/>
+        </w:rPr>
+        <w:t xml:space="preserve">. </w:t>
+      </w:r>
+      <w:r>
+        <w:t xml:space="preserve">Since the table </w:t>
+      </w:r>
+      <w:r>
+        <w:rPr>
+          <w:i/>
+          <w:iCs/>
+        </w:rPr>
+        <w:t>order</w:t>
+      </w:r>
+      <w:r>
+        <w:t xml:space="preserve"> stores the general information of an order, but the details of the purchased products must be stored in the table </w:t>
+      </w:r>
+      <w:proofErr w:type="spellStart"/>
+      <w:r>
+        <w:rPr>
+          <w:i/>
+          <w:iCs/>
+        </w:rPr>
+        <w:t>items_by_order</w:t>
+      </w:r>
+      <w:proofErr w:type="spellEnd"/>
+      <w:r>
+        <w:t>. So, to update the total value of an order, using standard SQL instruction</w:t>
+      </w:r>
+      <w:r>
+        <w:t>s</w:t>
+      </w:r>
+      <w:r>
+        <w:t xml:space="preserve"> can be </w:t>
+      </w:r>
+      <w:r>
+        <w:t xml:space="preserve">a very </w:t>
+      </w:r>
+      <w:r>
+        <w:t>time-consuming</w:t>
+      </w:r>
+      <w:r>
+        <w:t xml:space="preserve"> task, inclusive errors and miscalculations can be done, if is done </w:t>
+      </w:r>
+      <w:r>
+        <w:t>manually</w:t>
+      </w:r>
+      <w:r>
+        <w:t xml:space="preserve">. </w:t>
+      </w:r>
+    </w:p>
+    <w:p>
+      <w:pPr>
+        <w:jc w:val="both"/>
+      </w:pPr>
+      <w:r>
+        <w:drawing>
+          <wp:inline distT="0" distB="0" distL="0" distR="0" wp14:anchorId="61691FE6" wp14:editId="18F992D3">
+            <wp:extent cx="5428030" cy="1549400"/>
+            <wp:effectExtent l="0" t="0" r="1270" b="0"/>
+            <wp:docPr id="1386332790" name="Picture 1" descr="A screenshot of a computer&#10;&#10;Description automatically generated"/>
+            <wp:cNvGraphicFramePr>
+              <a:graphicFrameLocks xmlns:a="http://schemas.openxmlformats.org/drawingml/2006/main" noChangeAspect="1"/>
+            </wp:cNvGraphicFramePr>
+            <a:graphic xmlns:a="http://schemas.openxmlformats.org/drawingml/2006/main">
+              <a:graphicData uri="http://schemas.openxmlformats.org/drawingml/2006/picture">
+                <pic:pic xmlns:pic="http://schemas.openxmlformats.org/drawingml/2006/picture">
+                  <pic:nvPicPr>
+                    <pic:cNvPr id="1386332790" name="Picture 1" descr="A screenshot of a computer&#10;&#10;Description automatically generated"/>
+                    <pic:cNvPicPr/>
+                  </pic:nvPicPr>
+                  <pic:blipFill>
+                    <a:blip r:embed="rId29"/>
+                    <a:stretch>
+                      <a:fillRect/>
+                    </a:stretch>
+                  </pic:blipFill>
+                  <pic:spPr>
+                    <a:xfrm>
+                      <a:off x="0" y="0"/>
+                      <a:ext cx="5434907" cy="1551363"/>
+                    </a:xfrm>
+                    <a:prstGeom prst="rect">
+                      <a:avLst/>
+                    </a:prstGeom>
+                  </pic:spPr>
+                </pic:pic>
+              </a:graphicData>
+            </a:graphic>
           </wp:inline>
         </w:drawing>
       </w:r>
     </w:p>
-    <w:p/>
+    <w:p>
+      <w:pPr>
+        <w:jc w:val="both"/>
+      </w:pPr>
+      <w:r>
+        <w:t>The RDBMS MariaDB provide a built-in language called PL</w:t>
+      </w:r>
+      <w:r>
+        <w:t>/SQL</w:t>
+      </w:r>
+      <w:r>
+        <w:t xml:space="preserve"> (Procedural Language</w:t>
+      </w:r>
+      <w:r>
+        <w:t xml:space="preserve"> for SQL</w:t>
+      </w:r>
+      <w:r>
+        <w:t>)</w:t>
+      </w:r>
+      <w:r>
+        <w:t xml:space="preserve"> with which it is possible to automatize these calculations.</w:t>
+      </w:r>
+    </w:p>
+    <w:p>
+      <w:pPr>
+        <w:jc w:val="both"/>
+      </w:pPr>
+      <w:r>
+        <w:t>With PL/SQL repetitive scripts can be executed by several types of objects: Functions, stored procedures, triggers.</w:t>
+      </w:r>
+    </w:p>
+    <w:p>
+      <w:pPr>
+        <w:jc w:val="both"/>
+      </w:pPr>
+      <w:r>
+        <w:t xml:space="preserve">For the proposed model, the following objects were implemented. Consisted in one stored procedure and three triggers. Those objects make sure that whenever an item is deleted, inserted or updated into the table </w:t>
+      </w:r>
+      <w:proofErr w:type="spellStart"/>
+      <w:r>
+        <w:rPr>
+          <w:i/>
+          <w:iCs/>
+        </w:rPr>
+        <w:t>item_by_order</w:t>
+      </w:r>
+      <w:proofErr w:type="spellEnd"/>
+      <w:r>
+        <w:rPr>
+          <w:i/>
+          <w:iCs/>
+        </w:rPr>
+        <w:t xml:space="preserve">, </w:t>
+      </w:r>
+      <w:r>
+        <w:t xml:space="preserve">the total price for the order to belongs to, will be automatically calculated and updated in the </w:t>
+      </w:r>
+      <w:r>
+        <w:rPr>
+          <w:i/>
+          <w:iCs/>
+        </w:rPr>
+        <w:t xml:space="preserve">`order` </w:t>
+      </w:r>
+      <w:r>
+        <w:t>table</w:t>
+      </w:r>
+      <w:r>
+        <w:t xml:space="preserve">, assuring coherence and consistency with the </w:t>
+      </w:r>
+      <w:r>
+        <w:t>data.</w:t>
+      </w:r>
+    </w:p>
+    <w:p>
+      <w:pPr>
+        <w:jc w:val="both"/>
+      </w:pPr>
+      <w:r>
+        <w:lastRenderedPageBreak/>
+        <w:drawing>
+          <wp:inline distT="0" distB="0" distL="0" distR="0" wp14:anchorId="088A00C7" wp14:editId="612497AF">
+            <wp:extent cx="3835597" cy="4343623"/>
+            <wp:effectExtent l="0" t="0" r="0" b="0"/>
+            <wp:docPr id="1965616815" name="Picture 1" descr="A screenshot of a computer code&#10;&#10;Description automatically generated"/>
+            <wp:cNvGraphicFramePr>
+              <a:graphicFrameLocks xmlns:a="http://schemas.openxmlformats.org/drawingml/2006/main" noChangeAspect="1"/>
+            </wp:cNvGraphicFramePr>
+            <a:graphic xmlns:a="http://schemas.openxmlformats.org/drawingml/2006/main">
+              <a:graphicData uri="http://schemas.openxmlformats.org/drawingml/2006/picture">
+                <pic:pic xmlns:pic="http://schemas.openxmlformats.org/drawingml/2006/picture">
+                  <pic:nvPicPr>
+                    <pic:cNvPr id="1965616815" name="Picture 1" descr="A screenshot of a computer code&#10;&#10;Description automatically generated"/>
+                    <pic:cNvPicPr/>
+                  </pic:nvPicPr>
+                  <pic:blipFill>
+                    <a:blip r:embed="rId30"/>
+                    <a:stretch>
+                      <a:fillRect/>
+                    </a:stretch>
+                  </pic:blipFill>
+                  <pic:spPr>
+                    <a:xfrm>
+                      <a:off x="0" y="0"/>
+                      <a:ext cx="3835597" cy="4343623"/>
+                    </a:xfrm>
+                    <a:prstGeom prst="rect">
+                      <a:avLst/>
+                    </a:prstGeom>
+                  </pic:spPr>
+                </pic:pic>
+              </a:graphicData>
+            </a:graphic>
+          </wp:inline>
+        </w:drawing>
+      </w:r>
+    </w:p>
+    <w:p>
+      <w:pPr>
+        <w:jc w:val="both"/>
+      </w:pPr>
+    </w:p>
+    <w:p>
+      <w:pPr>
+        <w:pStyle w:val="Heading1"/>
+      </w:pPr>
+      <w:r>
+        <w:t>INDEXES</w:t>
+      </w:r>
+    </w:p>
     <w:p/>
     <w:sectPr>
       <w:pgSz w:w="12240" w:h="15840"/>
@@ -14281,12 +14675,7 @@
 </file>
 
 <file path=customXml/item2.xml><?xml version="1.0" encoding="utf-8"?>
-<?mso-contentType ?>
-<FormTemplates xmlns="http://schemas.microsoft.com/sharepoint/v3/contenttype/forms">
-  <Display>DocumentLibraryForm</Display>
-  <Edit>DocumentLibraryForm</Edit>
-  <New>DocumentLibraryForm</New>
-</FormTemplates>
+<b:Sources xmlns:b="http://schemas.openxmlformats.org/officeDocument/2006/bibliography" xmlns="http://schemas.openxmlformats.org/officeDocument/2006/bibliography" SelectedStyle="\APASixthEditionOfficeOnline.xsl" StyleName="APA" Version="6"/>
 </file>
 
 <file path=customXml/item3.xml><?xml version="1.0" encoding="utf-8"?>
@@ -14302,7 +14691,12 @@
 </file>
 
 <file path=customXml/item4.xml><?xml version="1.0" encoding="utf-8"?>
-<b:Sources xmlns:b="http://schemas.openxmlformats.org/officeDocument/2006/bibliography" xmlns="http://schemas.openxmlformats.org/officeDocument/2006/bibliography" SelectedStyle="\APASixthEditionOfficeOnline.xsl" StyleName="APA" Version="6"/>
+<?mso-contentType ?>
+<FormTemplates xmlns="http://schemas.microsoft.com/sharepoint/v3/contenttype/forms">
+  <Display>DocumentLibraryForm</Display>
+  <Edit>DocumentLibraryForm</Edit>
+  <New>DocumentLibraryForm</New>
+</FormTemplates>
 </file>
 
 <file path=customXml/itemProps1.xml><?xml version="1.0" encoding="utf-8"?>
@@ -14325,9 +14719,9 @@
 </file>
 
 <file path=customXml/itemProps2.xml><?xml version="1.0" encoding="utf-8"?>
-<ds:datastoreItem xmlns:ds="http://schemas.openxmlformats.org/officeDocument/2006/customXml" ds:itemID="{DA725D21-6AC7-4410-BDFA-BD7DA6D503AA}">
+<ds:datastoreItem xmlns:ds="http://schemas.openxmlformats.org/officeDocument/2006/customXml" ds:itemID="{409C0EA8-5E60-47D5-90AF-D16D7FEBCB92}">
   <ds:schemaRefs>
-    <ds:schemaRef ds:uri="http://schemas.microsoft.com/sharepoint/v3/contenttype/forms"/>
+    <ds:schemaRef ds:uri="http://schemas.openxmlformats.org/officeDocument/2006/bibliography"/>
   </ds:schemaRefs>
 </ds:datastoreItem>
 </file>
@@ -14344,9 +14738,9 @@
 </file>
 
 <file path=customXml/itemProps4.xml><?xml version="1.0" encoding="utf-8"?>
-<ds:datastoreItem xmlns:ds="http://schemas.openxmlformats.org/officeDocument/2006/customXml" ds:itemID="{409C0EA8-5E60-47D5-90AF-D16D7FEBCB92}">
+<ds:datastoreItem xmlns:ds="http://schemas.openxmlformats.org/officeDocument/2006/customXml" ds:itemID="{DA725D21-6AC7-4410-BDFA-BD7DA6D503AA}">
   <ds:schemaRefs>
-    <ds:schemaRef ds:uri="http://schemas.openxmlformats.org/officeDocument/2006/bibliography"/>
+    <ds:schemaRef ds:uri="http://schemas.microsoft.com/sharepoint/v3/contenttype/forms"/>
   </ds:schemaRefs>
 </ds:datastoreItem>
 </file>
</xml_diff>